<commit_message>
Introduccion, estado del arte, planteamiento, Obj generales y especificos
</commit_message>
<xml_diff>
--- a/Proyecto Integrador 2.docx
+++ b/Proyecto Integrador 2.docx
@@ -5741,11 +5741,6 @@
     </w:p>
     <w:p>
       <w:pPr>
-        <w:pStyle w:val="Ttulo1"/>
-      </w:pPr>
-    </w:p>
-    <w:p>
-      <w:pPr>
         <w:spacing w:line="259" w:lineRule="auto"/>
         <w:ind w:firstLine="0"/>
         <w:jc w:val="left"/>
@@ -5757,9 +5752,6 @@
           <w:szCs w:val="32"/>
         </w:rPr>
       </w:pPr>
-      <w:r>
-        <w:br w:type="page"/>
-      </w:r>
     </w:p>
     <w:p>
       <w:pPr>
@@ -5767,13 +5759,133 @@
       </w:pPr>
       <w:bookmarkStart w:id="0" w:name="_Toc104716023"/>
       <w:r>
-        <w:lastRenderedPageBreak/>
         <w:t>Introducción</w:t>
       </w:r>
       <w:bookmarkEnd w:id="0"/>
     </w:p>
     <w:p>
       <w:pPr>
+        <w:spacing w:line="276" w:lineRule="auto"/>
+        <w:ind w:firstLine="0"/>
+        <w:rPr>
+          <w:rFonts w:asciiTheme="minorHAnsi" w:hAnsiTheme="minorHAnsi" w:cstheme="minorHAnsi"/>
+          <w:sz w:val="32"/>
+          <w:szCs w:val="32"/>
+        </w:rPr>
+      </w:pPr>
+      <w:r>
+        <w:rPr>
+          <w:rFonts w:asciiTheme="minorHAnsi" w:hAnsiTheme="minorHAnsi" w:cstheme="minorHAnsi"/>
+          <w:sz w:val="32"/>
+          <w:szCs w:val="32"/>
+        </w:rPr>
+        <w:t xml:space="preserve">El presente trabajo se trata de la creación del diseño de una aplicación móvil de calculo presupuestario para cursos virtuales en el área de la ingeniería de software en </w:t>
+      </w:r>
+      <w:r>
+        <w:rPr>
+          <w:rFonts w:asciiTheme="minorHAnsi" w:hAnsiTheme="minorHAnsi" w:cstheme="minorHAnsi"/>
+          <w:sz w:val="32"/>
+          <w:szCs w:val="32"/>
+        </w:rPr>
+        <w:t>república</w:t>
+      </w:r>
+      <w:r>
+        <w:rPr>
+          <w:rFonts w:asciiTheme="minorHAnsi" w:hAnsiTheme="minorHAnsi" w:cstheme="minorHAnsi"/>
+          <w:sz w:val="32"/>
+          <w:szCs w:val="32"/>
+        </w:rPr>
+        <w:t xml:space="preserve"> dominicana</w:t>
+      </w:r>
+      <w:r>
+        <w:rPr>
+          <w:rFonts w:asciiTheme="minorHAnsi" w:hAnsiTheme="minorHAnsi" w:cstheme="minorHAnsi"/>
+          <w:sz w:val="32"/>
+          <w:szCs w:val="32"/>
+        </w:rPr>
+        <w:t>, entendiéndose como cursos virtuales a las clases online o videos que se toman por medio de un dispositivo electrónico como celulares, laptops o computadoras de sobremesa, destinados al aprendizaje de alguna habilidad o a la especialización en algún área.</w:t>
+      </w:r>
+    </w:p>
+    <w:p>
+      <w:pPr>
+        <w:spacing w:line="276" w:lineRule="auto"/>
+        <w:ind w:firstLine="0"/>
+        <w:rPr>
+          <w:rFonts w:asciiTheme="minorHAnsi" w:hAnsiTheme="minorHAnsi" w:cstheme="minorHAnsi"/>
+          <w:sz w:val="32"/>
+          <w:szCs w:val="32"/>
+        </w:rPr>
+      </w:pPr>
+      <w:r>
+        <w:rPr>
+          <w:rFonts w:asciiTheme="minorHAnsi" w:hAnsiTheme="minorHAnsi" w:cstheme="minorHAnsi"/>
+          <w:sz w:val="32"/>
+          <w:szCs w:val="32"/>
+        </w:rPr>
+        <w:t xml:space="preserve">Con esta aplicación se espera que las instituciones educativas puedan obtener aproximado exacto de </w:t>
+      </w:r>
+      <w:r>
+        <w:rPr>
+          <w:rFonts w:asciiTheme="minorHAnsi" w:hAnsiTheme="minorHAnsi" w:cstheme="minorHAnsi"/>
+          <w:sz w:val="32"/>
+          <w:szCs w:val="32"/>
+        </w:rPr>
+        <w:t>cuánto</w:t>
+      </w:r>
+      <w:r>
+        <w:rPr>
+          <w:rFonts w:asciiTheme="minorHAnsi" w:hAnsiTheme="minorHAnsi" w:cstheme="minorHAnsi"/>
+          <w:sz w:val="32"/>
+          <w:szCs w:val="32"/>
+        </w:rPr>
+        <w:t xml:space="preserve"> dinero necesitarían para poder realizar un curso virtual considerando variables como la cantidad de videos,</w:t>
+      </w:r>
+      <w:r>
+        <w:rPr>
+          <w:rFonts w:asciiTheme="minorHAnsi" w:hAnsiTheme="minorHAnsi" w:cstheme="minorHAnsi"/>
+          <w:sz w:val="32"/>
+          <w:szCs w:val="32"/>
+        </w:rPr>
+        <w:t xml:space="preserve"> duración de cada video, cantidad de</w:t>
+      </w:r>
+      <w:r>
+        <w:rPr>
+          <w:rFonts w:asciiTheme="minorHAnsi" w:hAnsiTheme="minorHAnsi" w:cstheme="minorHAnsi"/>
+          <w:sz w:val="32"/>
+          <w:szCs w:val="32"/>
+        </w:rPr>
+        <w:t xml:space="preserve"> clases virtuales, recursos</w:t>
+      </w:r>
+      <w:r>
+        <w:rPr>
+          <w:rFonts w:asciiTheme="minorHAnsi" w:hAnsiTheme="minorHAnsi" w:cstheme="minorHAnsi"/>
+          <w:sz w:val="32"/>
+          <w:szCs w:val="32"/>
+        </w:rPr>
+        <w:t xml:space="preserve"> de aprendizaje como programas o libros y el nivel de los profesores.</w:t>
+      </w:r>
+    </w:p>
+    <w:p>
+      <w:pPr>
+        <w:spacing w:line="276" w:lineRule="auto"/>
+        <w:ind w:firstLine="0"/>
+        <w:rPr>
+          <w:rFonts w:asciiTheme="minorHAnsi" w:hAnsiTheme="minorHAnsi" w:cstheme="minorHAnsi"/>
+          <w:sz w:val="32"/>
+          <w:szCs w:val="32"/>
+        </w:rPr>
+      </w:pPr>
+      <w:r>
+        <w:rPr>
+          <w:rFonts w:asciiTheme="minorHAnsi" w:hAnsiTheme="minorHAnsi" w:cstheme="minorHAnsi"/>
+          <w:sz w:val="32"/>
+          <w:szCs w:val="32"/>
+        </w:rPr>
+        <w:t>La importancia de este proyecto radica en el papel que ha tomado la educación virtual en la época actual potenciado por la pandemia de COVID 19, la cual provoco que las instituciones educativas tuvieran que recurrir a educación virtual y por un tiempo la entrada al país estuvo limitada por lo que la educación virtual fue fundamental y es necesario tener una herramienta que permita calcular el costo de un curso virtual completo.</w:t>
+      </w:r>
+    </w:p>
+    <w:p>
+      <w:pPr>
         <w:rPr>
           <w:rFonts w:cs="Arial"/>
           <w:sz w:val="28"/>
@@ -5801,51 +5913,9 @@
     </w:p>
     <w:p>
       <w:pPr>
-        <w:rPr>
-          <w:rFonts w:cs="Arial"/>
-          <w:sz w:val="28"/>
-          <w:szCs w:val="28"/>
-        </w:rPr>
-      </w:pPr>
-    </w:p>
-    <w:p>
-      <w:pPr>
-        <w:rPr>
-          <w:rFonts w:cs="Arial"/>
-          <w:sz w:val="28"/>
-          <w:szCs w:val="28"/>
-        </w:rPr>
-      </w:pPr>
-    </w:p>
-    <w:p>
-      <w:pPr>
-        <w:rPr>
-          <w:rFonts w:cs="Arial"/>
-          <w:sz w:val="28"/>
-          <w:szCs w:val="28"/>
-        </w:rPr>
-      </w:pPr>
-    </w:p>
-    <w:p>
-      <w:pPr>
-        <w:rPr>
-          <w:rFonts w:cs="Arial"/>
-          <w:sz w:val="28"/>
-          <w:szCs w:val="28"/>
-        </w:rPr>
-      </w:pPr>
-    </w:p>
-    <w:p>
-      <w:pPr>
-        <w:rPr>
-          <w:rFonts w:cs="Arial"/>
-          <w:sz w:val="28"/>
-          <w:szCs w:val="28"/>
-        </w:rPr>
-      </w:pPr>
-    </w:p>
-    <w:p>
-      <w:pPr>
+        <w:spacing w:line="259" w:lineRule="auto"/>
+        <w:ind w:firstLine="0"/>
+        <w:jc w:val="left"/>
         <w:rPr>
           <w:rFonts w:cs="Arial"/>
           <w:b/>
@@ -5857,30 +5927,6 @@
     </w:p>
     <w:p>
       <w:pPr>
-        <w:spacing w:line="259" w:lineRule="auto"/>
-        <w:ind w:firstLine="0"/>
-        <w:jc w:val="left"/>
-        <w:rPr>
-          <w:rFonts w:cs="Arial"/>
-          <w:b/>
-          <w:bCs/>
-          <w:szCs w:val="24"/>
-          <w:lang w:val="es-DO"/>
-        </w:rPr>
-      </w:pPr>
-      <w:r>
-        <w:rPr>
-          <w:rFonts w:cs="Arial"/>
-          <w:b/>
-          <w:bCs/>
-          <w:szCs w:val="24"/>
-          <w:lang w:val="es-DO"/>
-        </w:rPr>
-        <w:br w:type="page"/>
-      </w:r>
-    </w:p>
-    <w:p>
-      <w:pPr>
         <w:pStyle w:val="Ttulo1"/>
         <w:numPr>
           <w:ilvl w:val="0"/>
@@ -5902,15 +5948,301 @@
     </w:p>
     <w:p>
       <w:pPr>
+        <w:spacing w:line="276" w:lineRule="auto"/>
+        <w:ind w:firstLine="0"/>
+        <w:rPr>
+          <w:rFonts w:cs="Arial"/>
+          <w:sz w:val="32"/>
+          <w:szCs w:val="32"/>
+        </w:rPr>
+      </w:pPr>
+      <w:r>
+        <w:rPr>
+          <w:rFonts w:cs="Arial"/>
+          <w:sz w:val="32"/>
+          <w:szCs w:val="32"/>
+        </w:rPr>
+        <w:t>Entre la información disponible sobre nuestro tema podemos encontrar:</w:t>
+      </w:r>
+    </w:p>
+    <w:p>
+      <w:pPr>
+        <w:pStyle w:val="Prrafodelista"/>
+        <w:numPr>
+          <w:ilvl w:val="0"/>
+          <w:numId w:val="26"/>
+        </w:numPr>
+        <w:spacing w:line="276" w:lineRule="auto"/>
+        <w:rPr>
+          <w:rFonts w:cs="Arial"/>
+          <w:sz w:val="32"/>
+          <w:szCs w:val="32"/>
+        </w:rPr>
+      </w:pPr>
+      <w:r>
+        <w:rPr>
+          <w:rFonts w:cs="Arial"/>
+          <w:b/>
+          <w:bCs/>
+          <w:sz w:val="32"/>
+          <w:szCs w:val="32"/>
+        </w:rPr>
+        <w:t xml:space="preserve">Estudio </w:t>
+      </w:r>
+      <w:r>
+        <w:rPr>
+          <w:rFonts w:cs="Arial"/>
+          <w:b/>
+          <w:bCs/>
+          <w:sz w:val="32"/>
+          <w:szCs w:val="32"/>
+        </w:rPr>
+        <w:t xml:space="preserve">del Cálculo de Costes </w:t>
+      </w:r>
+      <w:r>
+        <w:rPr>
+          <w:rFonts w:cs="Arial"/>
+          <w:b/>
+          <w:bCs/>
+          <w:sz w:val="32"/>
+          <w:szCs w:val="32"/>
+        </w:rPr>
+        <w:t xml:space="preserve">de la Formación Online del Consorcio Hospital General de la Universidad de Valencia. </w:t>
+      </w:r>
+      <w:r>
+        <w:rPr>
+          <w:rFonts w:cs="Arial"/>
+          <w:sz w:val="32"/>
+          <w:szCs w:val="32"/>
+        </w:rPr>
+        <w:t>En este estudio se nos explica el rol de la educación virtual en la era actual y como es necesario que las instituciones educativas de la unión europea deben actualizarse y aprovechar los recursos de la tecnología de la información y comunicación (TIC) para mejorar la oferta educativa y como se deben realizar los cálculos presupuestarios necesarios para llevara cabo los cursos online.</w:t>
+      </w:r>
+    </w:p>
+    <w:p>
+      <w:pPr>
+        <w:spacing w:line="276" w:lineRule="auto"/>
+        <w:ind w:firstLine="0"/>
+        <w:rPr>
+          <w:rFonts w:cs="Arial"/>
+          <w:sz w:val="32"/>
+          <w:szCs w:val="32"/>
+        </w:rPr>
+      </w:pPr>
+      <w:hyperlink r:id="rId9" w:history="1">
+        <w:r>
+          <w:rPr>
+            <w:rStyle w:val="Hipervnculo"/>
+            <w:rFonts w:cs="Arial"/>
+            <w:sz w:val="32"/>
+            <w:szCs w:val="32"/>
+          </w:rPr>
+          <w:t>https://2010.economicsofeducation.com/user/pdfsesiones/060.pdf</w:t>
+        </w:r>
+      </w:hyperlink>
+    </w:p>
+    <w:p>
+      <w:pPr>
+        <w:pStyle w:val="Prrafodelista"/>
+        <w:numPr>
+          <w:ilvl w:val="0"/>
+          <w:numId w:val="26"/>
+        </w:numPr>
+        <w:spacing w:line="276" w:lineRule="auto"/>
+        <w:rPr>
+          <w:rFonts w:cs="Arial"/>
+          <w:b/>
+          <w:bCs/>
+          <w:sz w:val="32"/>
+          <w:szCs w:val="32"/>
+        </w:rPr>
+      </w:pPr>
+      <w:r>
+        <w:rPr>
+          <w:rFonts w:cs="Arial"/>
+          <w:b/>
+          <w:bCs/>
+          <w:sz w:val="32"/>
+          <w:szCs w:val="32"/>
+          <w:lang w:val="es-ES"/>
+        </w:rPr>
+        <w:t>Como Calcular el Precio de un Curso online (</w:t>
+      </w:r>
+      <w:proofErr w:type="spellStart"/>
+      <w:r>
+        <w:rPr>
+          <w:rFonts w:cs="Arial"/>
+          <w:b/>
+          <w:bCs/>
+          <w:sz w:val="32"/>
+          <w:szCs w:val="32"/>
+          <w:lang w:val="es-ES"/>
+        </w:rPr>
+        <w:t>articulo</w:t>
+      </w:r>
+      <w:proofErr w:type="spellEnd"/>
+      <w:r>
+        <w:rPr>
+          <w:rFonts w:cs="Arial"/>
+          <w:b/>
+          <w:bCs/>
+          <w:sz w:val="32"/>
+          <w:szCs w:val="32"/>
+          <w:lang w:val="es-ES"/>
+        </w:rPr>
+        <w:t xml:space="preserve"> de la plataforma de educación virtual ´</w:t>
+      </w:r>
+      <w:proofErr w:type="spellStart"/>
+      <w:r>
+        <w:rPr>
+          <w:rFonts w:cs="Arial"/>
+          <w:b/>
+          <w:bCs/>
+          <w:sz w:val="32"/>
+          <w:szCs w:val="32"/>
+          <w:lang w:val="es-ES"/>
+        </w:rPr>
+        <w:t>wrupal</w:t>
+      </w:r>
+      <w:proofErr w:type="spellEnd"/>
+      <w:r>
+        <w:rPr>
+          <w:rFonts w:cs="Arial"/>
+          <w:b/>
+          <w:bCs/>
+          <w:sz w:val="32"/>
+          <w:szCs w:val="32"/>
+          <w:lang w:val="es-ES"/>
+        </w:rPr>
+        <w:t>´).</w:t>
+      </w:r>
+      <w:r>
+        <w:rPr>
+          <w:rFonts w:cs="Arial"/>
+          <w:b/>
+          <w:bCs/>
+          <w:sz w:val="32"/>
+          <w:szCs w:val="32"/>
+          <w:lang w:val="es-ES"/>
+        </w:rPr>
+        <w:t xml:space="preserve"> </w:t>
+      </w:r>
+      <w:r>
+        <w:rPr>
+          <w:rFonts w:cs="Arial"/>
+          <w:sz w:val="32"/>
+          <w:szCs w:val="32"/>
+          <w:lang w:val="es-ES"/>
+        </w:rPr>
+        <w:t xml:space="preserve">En este </w:t>
+      </w:r>
+      <w:proofErr w:type="spellStart"/>
+      <w:r>
+        <w:rPr>
+          <w:rFonts w:cs="Arial"/>
+          <w:sz w:val="32"/>
+          <w:szCs w:val="32"/>
+          <w:lang w:val="es-ES"/>
+        </w:rPr>
+        <w:t>articulo</w:t>
+      </w:r>
+      <w:proofErr w:type="spellEnd"/>
+      <w:r>
+        <w:rPr>
+          <w:rFonts w:cs="Arial"/>
+          <w:sz w:val="32"/>
+          <w:szCs w:val="32"/>
+          <w:lang w:val="es-ES"/>
+        </w:rPr>
+        <w:t xml:space="preserve"> se nos habla de los factores a considerar para a la hora de crear un curso online </w:t>
+      </w:r>
+      <w:r>
+        <w:rPr>
+          <w:rFonts w:cs="Arial"/>
+          <w:sz w:val="32"/>
+          <w:szCs w:val="32"/>
+          <w:lang w:val="es-ES"/>
+        </w:rPr>
+        <w:t xml:space="preserve">y de que hacer al presentarse ciertas situaciones. </w:t>
+      </w:r>
+      <w:r>
+        <w:rPr>
+          <w:rFonts w:cs="Arial"/>
+          <w:sz w:val="32"/>
+          <w:szCs w:val="32"/>
+        </w:rPr>
+        <w:t xml:space="preserve">Entre </w:t>
+      </w:r>
+      <w:proofErr w:type="spellStart"/>
+      <w:r>
+        <w:rPr>
+          <w:rFonts w:cs="Arial"/>
+          <w:sz w:val="32"/>
+          <w:szCs w:val="32"/>
+        </w:rPr>
+        <w:t>los</w:t>
+      </w:r>
+      <w:proofErr w:type="spellEnd"/>
+      <w:r>
+        <w:rPr>
+          <w:rFonts w:cs="Arial"/>
+          <w:sz w:val="32"/>
+          <w:szCs w:val="32"/>
+        </w:rPr>
+        <w:t xml:space="preserve"> </w:t>
+      </w:r>
+      <w:proofErr w:type="spellStart"/>
+      <w:r>
+        <w:rPr>
+          <w:rFonts w:cs="Arial"/>
+          <w:sz w:val="32"/>
+          <w:szCs w:val="32"/>
+        </w:rPr>
+        <w:t>factores</w:t>
+      </w:r>
+      <w:proofErr w:type="spellEnd"/>
+      <w:r>
+        <w:rPr>
+          <w:rFonts w:cs="Arial"/>
+          <w:sz w:val="32"/>
+          <w:szCs w:val="32"/>
+        </w:rPr>
+        <w:t xml:space="preserve"> a considerar están: Los gastos fijos, gastos variables, Características de la formación, profesionales expertos y competencias. También se nos aconseja que hacer si el precio es muy alto, muy bajo y algunas recomendaciones.</w:t>
+      </w:r>
+    </w:p>
+    <w:p>
+      <w:pPr>
+        <w:ind w:firstLine="0"/>
         <w:rPr>
           <w:rFonts w:cs="Arial"/>
           <w:sz w:val="28"/>
           <w:szCs w:val="28"/>
         </w:rPr>
       </w:pPr>
-    </w:p>
-    <w:p>
-      <w:pPr>
+      <w:hyperlink r:id="rId10" w:history="1">
+        <w:r>
+          <w:rPr>
+            <w:rStyle w:val="Hipervnculo"/>
+            <w:rFonts w:cs="Arial"/>
+            <w:sz w:val="28"/>
+            <w:szCs w:val="28"/>
+          </w:rPr>
+          <w:t>https://wrupal.com/articulo-como-calcular-el-precio-de-un-curso-online/</w:t>
+        </w:r>
+      </w:hyperlink>
+    </w:p>
+    <w:p>
+      <w:pPr>
+        <w:ind w:firstLine="0"/>
+        <w:rPr>
+          <w:rFonts w:cs="Arial"/>
+          <w:sz w:val="28"/>
+          <w:szCs w:val="28"/>
+        </w:rPr>
+      </w:pPr>
+    </w:p>
+    <w:p>
+      <w:pPr>
+        <w:ind w:firstLine="0"/>
         <w:rPr>
           <w:rFonts w:cs="Arial"/>
           <w:sz w:val="28"/>
@@ -9462,18 +9794,7 @@
                 <w:szCs w:val="18"/>
                 <w:lang w:val="es-MX"/>
               </w:rPr>
-              <w:t>Levantamie</w:t>
-            </w:r>
-            <w:r>
-              <w:rPr>
-                <w:rFonts w:cs="Arial"/>
-                <w:iCs/>
-                <w:sz w:val="16"/>
-                <w:szCs w:val="18"/>
-                <w:lang w:val="es-MX"/>
-              </w:rPr>
-              <w:lastRenderedPageBreak/>
-              <w:t xml:space="preserve">nto de datos y </w:t>
+              <w:t xml:space="preserve">Levantamiento de datos y </w:t>
             </w:r>
             <w:r>
               <w:rPr>
@@ -14674,6 +14995,130 @@
     </w:p>
     <w:p>
       <w:pPr>
+        <w:spacing w:line="276" w:lineRule="auto"/>
+        <w:ind w:firstLine="0"/>
+        <w:rPr>
+          <w:rFonts w:asciiTheme="minorHAnsi" w:hAnsiTheme="minorHAnsi" w:cstheme="minorHAnsi"/>
+          <w:sz w:val="32"/>
+          <w:szCs w:val="32"/>
+          <w:lang w:val="es-US"/>
+        </w:rPr>
+      </w:pPr>
+      <w:r>
+        <w:rPr>
+          <w:rFonts w:asciiTheme="minorHAnsi" w:hAnsiTheme="minorHAnsi" w:cstheme="minorHAnsi"/>
+          <w:sz w:val="32"/>
+          <w:szCs w:val="32"/>
+          <w:lang w:val="es-US"/>
+        </w:rPr>
+        <w:t xml:space="preserve">Anteriormente ya se habían realizado trabajos sobre la importancia de la educación virtual en la pandemia por COVID 19 pero no se abordo mucho el tema de los costes de dicha educación, por </w:t>
+      </w:r>
+      <w:r>
+        <w:rPr>
+          <w:rFonts w:asciiTheme="minorHAnsi" w:hAnsiTheme="minorHAnsi" w:cstheme="minorHAnsi"/>
+          <w:sz w:val="32"/>
+          <w:szCs w:val="32"/>
+          <w:lang w:val="es-US"/>
+        </w:rPr>
+        <w:t>tanto,</w:t>
+      </w:r>
+      <w:r>
+        <w:rPr>
+          <w:rFonts w:asciiTheme="minorHAnsi" w:hAnsiTheme="minorHAnsi" w:cstheme="minorHAnsi"/>
+          <w:sz w:val="32"/>
+          <w:szCs w:val="32"/>
+          <w:lang w:val="es-US"/>
+        </w:rPr>
+        <w:t xml:space="preserve"> es necesario contar con una herramienta que permita calcular con bastante precisión el coste de un curso virtual considerando la mayor cantidad de variables disponibles.</w:t>
+      </w:r>
+    </w:p>
+    <w:p>
+      <w:pPr>
+        <w:spacing w:line="276" w:lineRule="auto"/>
+        <w:ind w:firstLine="0"/>
+        <w:rPr>
+          <w:rFonts w:asciiTheme="minorHAnsi" w:hAnsiTheme="minorHAnsi" w:cstheme="minorHAnsi"/>
+          <w:sz w:val="32"/>
+          <w:szCs w:val="32"/>
+          <w:lang w:val="es-US"/>
+        </w:rPr>
+      </w:pPr>
+      <w:r>
+        <w:rPr>
+          <w:rFonts w:asciiTheme="minorHAnsi" w:hAnsiTheme="minorHAnsi" w:cstheme="minorHAnsi"/>
+          <w:sz w:val="32"/>
+          <w:szCs w:val="32"/>
+          <w:lang w:val="es-US"/>
+        </w:rPr>
+        <w:t xml:space="preserve">Aunque el estado de alerta por el </w:t>
+      </w:r>
+      <w:r>
+        <w:rPr>
+          <w:rFonts w:asciiTheme="minorHAnsi" w:hAnsiTheme="minorHAnsi" w:cstheme="minorHAnsi"/>
+          <w:sz w:val="32"/>
+          <w:szCs w:val="32"/>
+          <w:lang w:val="es-US"/>
+        </w:rPr>
+        <w:t>COVID</w:t>
+      </w:r>
+      <w:r>
+        <w:rPr>
+          <w:rFonts w:asciiTheme="minorHAnsi" w:hAnsiTheme="minorHAnsi" w:cstheme="minorHAnsi"/>
+          <w:sz w:val="32"/>
+          <w:szCs w:val="32"/>
+          <w:lang w:val="es-US"/>
+        </w:rPr>
+        <w:t xml:space="preserve"> ya fue suspendido en la Republica Dominicana, los casos de </w:t>
+      </w:r>
+      <w:r>
+        <w:rPr>
+          <w:rFonts w:asciiTheme="minorHAnsi" w:hAnsiTheme="minorHAnsi" w:cstheme="minorHAnsi"/>
+          <w:sz w:val="32"/>
+          <w:szCs w:val="32"/>
+          <w:lang w:val="es-US"/>
+        </w:rPr>
+        <w:t>COVID</w:t>
+      </w:r>
+      <w:r>
+        <w:rPr>
+          <w:rFonts w:asciiTheme="minorHAnsi" w:hAnsiTheme="minorHAnsi" w:cstheme="minorHAnsi"/>
+          <w:sz w:val="32"/>
+          <w:szCs w:val="32"/>
+          <w:lang w:val="es-US"/>
+        </w:rPr>
+        <w:t xml:space="preserve"> 19 siguen apareciendo y según las estadísticas actuales hay un promedio de 500 casos diarios pero a inicio</w:t>
+      </w:r>
+      <w:r>
+        <w:rPr>
+          <w:rFonts w:asciiTheme="minorHAnsi" w:hAnsiTheme="minorHAnsi" w:cstheme="minorHAnsi"/>
+          <w:sz w:val="32"/>
+          <w:szCs w:val="32"/>
+          <w:lang w:val="es-US"/>
+        </w:rPr>
+        <w:t>s</w:t>
+      </w:r>
+      <w:r>
+        <w:rPr>
+          <w:rFonts w:asciiTheme="minorHAnsi" w:hAnsiTheme="minorHAnsi" w:cstheme="minorHAnsi"/>
+          <w:sz w:val="32"/>
+          <w:szCs w:val="32"/>
+          <w:lang w:val="es-US"/>
+        </w:rPr>
+        <w:t xml:space="preserve"> de febrero de este año hubo un aumento considerable en la cantidad de cosas que llego hasta mas de 6000 casos por día, por tanto no seria de extrañar que si se presentan mas aumentos de casos como este entonces se podría volver a establecer el estado de pandemia y tendríamos que regresar a la educación virtual</w:t>
+      </w:r>
+      <w:r>
+        <w:rPr>
+          <w:rFonts w:asciiTheme="minorHAnsi" w:hAnsiTheme="minorHAnsi" w:cstheme="minorHAnsi"/>
+          <w:sz w:val="32"/>
+          <w:szCs w:val="32"/>
+          <w:lang w:val="es-US"/>
+        </w:rPr>
+        <w:t xml:space="preserve"> y por esto es necesario tener a mano una herramienta que permita calcular los costes de estos cursos por si llegan a necesitarse una gran cantidad de ellos.</w:t>
+      </w:r>
+    </w:p>
+    <w:p>
+      <w:pPr>
+        <w:ind w:firstLine="0"/>
         <w:rPr>
           <w:rFonts w:cs="Arial"/>
           <w:b/>
@@ -14682,13 +15127,329 @@
           <w:lang w:val="es-US"/>
         </w:rPr>
       </w:pPr>
-    </w:p>
-    <w:p>
-      <w:pPr>
+      <w:r>
+        <w:rPr>
+          <w:noProof/>
+        </w:rPr>
+        <w:drawing>
+          <wp:inline distT="0" distB="0" distL="0" distR="0" wp14:anchorId="77F20FC3" wp14:editId="1147BEE6">
+            <wp:extent cx="5400040" cy="2468880"/>
+            <wp:effectExtent l="0" t="0" r="0" b="7620"/>
+            <wp:docPr id="1" name="Imagen 1" descr="Gráfico&#10;&#10;Descripción generada automáticamente con confianza media"/>
+            <wp:cNvGraphicFramePr>
+              <a:graphicFrameLocks xmlns:a="http://schemas.openxmlformats.org/drawingml/2006/main" noChangeAspect="1"/>
+            </wp:cNvGraphicFramePr>
+            <a:graphic xmlns:a="http://schemas.openxmlformats.org/drawingml/2006/main">
+              <a:graphicData uri="http://schemas.openxmlformats.org/drawingml/2006/picture">
+                <pic:pic xmlns:pic="http://schemas.openxmlformats.org/drawingml/2006/picture">
+                  <pic:nvPicPr>
+                    <pic:cNvPr id="1" name="Imagen 1" descr="Gráfico&#10;&#10;Descripción generada automáticamente con confianza media"/>
+                    <pic:cNvPicPr/>
+                  </pic:nvPicPr>
+                  <pic:blipFill>
+                    <a:blip r:embed="rId11"/>
+                    <a:stretch>
+                      <a:fillRect/>
+                    </a:stretch>
+                  </pic:blipFill>
+                  <pic:spPr>
+                    <a:xfrm>
+                      <a:off x="0" y="0"/>
+                      <a:ext cx="5400040" cy="2468880"/>
+                    </a:xfrm>
+                    <a:prstGeom prst="rect">
+                      <a:avLst/>
+                    </a:prstGeom>
+                  </pic:spPr>
+                </pic:pic>
+              </a:graphicData>
+            </a:graphic>
+          </wp:inline>
+        </w:drawing>
+      </w:r>
+    </w:p>
+    <w:p>
+      <w:pPr>
+        <w:ind w:firstLine="0"/>
         <w:rPr>
           <w:rFonts w:cs="Arial"/>
-          <w:b/>
-          <w:bCs/>
+          <w:szCs w:val="24"/>
+          <w:lang w:val="es-US"/>
+        </w:rPr>
+      </w:pPr>
+      <w:r>
+        <w:rPr>
+          <w:rFonts w:cs="Arial"/>
+          <w:szCs w:val="24"/>
+          <w:lang w:val="es-US"/>
+        </w:rPr>
+        <w:t>Estadística de casos por día en la republica dominicana en el año 2022.</w:t>
+      </w:r>
+    </w:p>
+    <w:p>
+      <w:pPr>
+        <w:pStyle w:val="Sinespaciado"/>
+        <w:rPr>
+          <w:sz w:val="32"/>
+          <w:szCs w:val="32"/>
+          <w:lang w:val="es-DO"/>
+        </w:rPr>
+      </w:pPr>
+      <w:r>
+        <w:rPr>
+          <w:sz w:val="32"/>
+          <w:szCs w:val="32"/>
+          <w:lang w:val="es-DO"/>
+        </w:rPr>
+        <w:lastRenderedPageBreak/>
+        <w:t>Preguntas.</w:t>
+      </w:r>
+    </w:p>
+    <w:p>
+      <w:pPr>
+        <w:pStyle w:val="Sinespaciado"/>
+        <w:rPr>
+          <w:sz w:val="32"/>
+          <w:szCs w:val="32"/>
+          <w:lang w:val="es-DO"/>
+        </w:rPr>
+      </w:pPr>
+    </w:p>
+    <w:p>
+      <w:pPr>
+        <w:pStyle w:val="Sinespaciado"/>
+        <w:numPr>
+          <w:ilvl w:val="0"/>
+          <w:numId w:val="19"/>
+        </w:numPr>
+        <w:rPr>
+          <w:sz w:val="32"/>
+          <w:szCs w:val="32"/>
+          <w:lang w:val="es-DO"/>
+        </w:rPr>
+      </w:pPr>
+      <w:r>
+        <w:rPr>
+          <w:sz w:val="32"/>
+          <w:szCs w:val="32"/>
+          <w:lang w:val="es-DO"/>
+        </w:rPr>
+        <w:t xml:space="preserve">¿Cómo se </w:t>
+      </w:r>
+      <w:r>
+        <w:rPr>
+          <w:sz w:val="32"/>
+          <w:szCs w:val="32"/>
+          <w:lang w:val="es-DO"/>
+        </w:rPr>
+        <w:t>responderán las preguntas</w:t>
+      </w:r>
+      <w:r>
+        <w:rPr>
+          <w:sz w:val="32"/>
+          <w:szCs w:val="32"/>
+          <w:lang w:val="es-DO"/>
+        </w:rPr>
+        <w:t xml:space="preserve"> de los usuarios que irán surgiendo con el uso de la aplicación?</w:t>
+      </w:r>
+    </w:p>
+    <w:p>
+      <w:pPr>
+        <w:pStyle w:val="Sinespaciado"/>
+        <w:rPr>
+          <w:sz w:val="32"/>
+          <w:szCs w:val="32"/>
+          <w:lang w:val="es-DO"/>
+        </w:rPr>
+      </w:pPr>
+    </w:p>
+    <w:p>
+      <w:pPr>
+        <w:pStyle w:val="Sinespaciado"/>
+        <w:numPr>
+          <w:ilvl w:val="0"/>
+          <w:numId w:val="19"/>
+        </w:numPr>
+        <w:rPr>
+          <w:sz w:val="32"/>
+          <w:szCs w:val="32"/>
+          <w:lang w:val="es-DO"/>
+        </w:rPr>
+      </w:pPr>
+      <w:r>
+        <w:rPr>
+          <w:sz w:val="32"/>
+          <w:szCs w:val="32"/>
+          <w:lang w:val="es-DO"/>
+        </w:rPr>
+        <w:t>¿Cómo se almacenará la información de los usuarios?</w:t>
+      </w:r>
+    </w:p>
+    <w:p>
+      <w:pPr>
+        <w:pStyle w:val="Sinespaciado"/>
+        <w:rPr>
+          <w:sz w:val="32"/>
+          <w:szCs w:val="32"/>
+          <w:lang w:val="es-DO"/>
+        </w:rPr>
+      </w:pPr>
+    </w:p>
+    <w:p>
+      <w:pPr>
+        <w:pStyle w:val="Sinespaciado"/>
+        <w:numPr>
+          <w:ilvl w:val="0"/>
+          <w:numId w:val="19"/>
+        </w:numPr>
+        <w:rPr>
+          <w:sz w:val="32"/>
+          <w:szCs w:val="32"/>
+          <w:lang w:val="es-DO"/>
+        </w:rPr>
+      </w:pPr>
+      <w:r>
+        <w:rPr>
+          <w:sz w:val="32"/>
+          <w:szCs w:val="32"/>
+          <w:lang w:val="es-DO"/>
+        </w:rPr>
+        <w:t>¿Cómo se hará que usuario se sienta cómodo con la</w:t>
+      </w:r>
+      <w:r>
+        <w:rPr>
+          <w:sz w:val="32"/>
+          <w:szCs w:val="32"/>
+          <w:lang w:val="es-DO"/>
+        </w:rPr>
+        <w:t xml:space="preserve"> apariencia de la</w:t>
+      </w:r>
+      <w:r>
+        <w:rPr>
+          <w:sz w:val="32"/>
+          <w:szCs w:val="32"/>
+          <w:lang w:val="es-DO"/>
+        </w:rPr>
+        <w:t xml:space="preserve"> aplicación?</w:t>
+      </w:r>
+    </w:p>
+    <w:p>
+      <w:pPr>
+        <w:pStyle w:val="Sinespaciado"/>
+        <w:rPr>
+          <w:sz w:val="32"/>
+          <w:szCs w:val="32"/>
+          <w:lang w:val="es-DO"/>
+        </w:rPr>
+      </w:pPr>
+    </w:p>
+    <w:p>
+      <w:pPr>
+        <w:pStyle w:val="Sinespaciado"/>
+        <w:numPr>
+          <w:ilvl w:val="0"/>
+          <w:numId w:val="19"/>
+        </w:numPr>
+        <w:rPr>
+          <w:sz w:val="32"/>
+          <w:szCs w:val="32"/>
+          <w:lang w:val="es-DO"/>
+        </w:rPr>
+      </w:pPr>
+      <w:r>
+        <w:rPr>
+          <w:sz w:val="32"/>
+          <w:szCs w:val="32"/>
+          <w:lang w:val="es-DO"/>
+        </w:rPr>
+        <w:t>¿Cómo se solucionarán los problemas de programación que podrían surgir en la aplicación?</w:t>
+      </w:r>
+    </w:p>
+    <w:p>
+      <w:pPr>
+        <w:pStyle w:val="Sinespaciado"/>
+        <w:rPr>
+          <w:sz w:val="32"/>
+          <w:szCs w:val="32"/>
+          <w:lang w:val="es-DO"/>
+        </w:rPr>
+      </w:pPr>
+    </w:p>
+    <w:p>
+      <w:pPr>
+        <w:pStyle w:val="Sinespaciado"/>
+        <w:numPr>
+          <w:ilvl w:val="0"/>
+          <w:numId w:val="19"/>
+        </w:numPr>
+        <w:rPr>
+          <w:sz w:val="32"/>
+          <w:szCs w:val="32"/>
+          <w:lang w:val="es-DO"/>
+        </w:rPr>
+      </w:pPr>
+      <w:r>
+        <w:rPr>
+          <w:sz w:val="32"/>
+          <w:szCs w:val="32"/>
+          <w:lang w:val="es-DO"/>
+        </w:rPr>
+        <w:t>¿Cómo se recopilará la información de uso del usuario para la toma de decisiones a futuro</w:t>
+      </w:r>
+      <w:r>
+        <w:rPr>
+          <w:sz w:val="32"/>
+          <w:szCs w:val="32"/>
+          <w:lang w:val="es-DO"/>
+        </w:rPr>
+        <w:t xml:space="preserve"> y mejoramiento de la calidad de la aplicación</w:t>
+      </w:r>
+      <w:r>
+        <w:rPr>
+          <w:sz w:val="32"/>
+          <w:szCs w:val="32"/>
+          <w:lang w:val="es-DO"/>
+        </w:rPr>
+        <w:t>?</w:t>
+      </w:r>
+    </w:p>
+    <w:p>
+      <w:pPr>
+        <w:pStyle w:val="Sinespaciado"/>
+        <w:rPr>
+          <w:sz w:val="32"/>
+          <w:szCs w:val="32"/>
+          <w:lang w:val="es-DO"/>
+        </w:rPr>
+      </w:pPr>
+    </w:p>
+    <w:p>
+      <w:pPr>
+        <w:pStyle w:val="Sinespaciado"/>
+        <w:numPr>
+          <w:ilvl w:val="0"/>
+          <w:numId w:val="19"/>
+        </w:numPr>
+        <w:rPr>
+          <w:sz w:val="32"/>
+          <w:szCs w:val="32"/>
+          <w:lang w:val="es-DO"/>
+        </w:rPr>
+      </w:pPr>
+      <w:r>
+        <w:rPr>
+          <w:sz w:val="32"/>
+          <w:szCs w:val="32"/>
+          <w:lang w:val="es-DO"/>
+        </w:rPr>
+        <w:t>¿Cómo se hará que la aplicación sea accesible para los usuarios con discapacidades?</w:t>
+      </w:r>
+    </w:p>
+    <w:p>
+      <w:pPr>
+        <w:ind w:firstLine="0"/>
+        <w:rPr>
+          <w:rFonts w:cs="Arial"/>
           <w:szCs w:val="24"/>
           <w:lang w:val="es-US"/>
         </w:rPr>
@@ -14739,6 +15500,7 @@
     <w:p>
       <w:pPr>
         <w:pStyle w:val="Sinespaciado"/>
+        <w:spacing w:line="276" w:lineRule="auto"/>
         <w:rPr>
           <w:sz w:val="32"/>
           <w:szCs w:val="32"/>
@@ -14751,7 +15513,23 @@
           <w:szCs w:val="32"/>
           <w:lang w:val="es-US"/>
         </w:rPr>
-        <w:t>.</w:t>
+        <w:t xml:space="preserve">El objetivo general de este trabajo es proponer el diseño de una aplicación móvil de calculo presupuestario para cursos de educación virtual en el área de la ingeniería de software en </w:t>
+      </w:r>
+      <w:r>
+        <w:rPr>
+          <w:sz w:val="32"/>
+          <w:szCs w:val="32"/>
+          <w:lang w:val="es-US"/>
+        </w:rPr>
+        <w:t>república</w:t>
+      </w:r>
+      <w:r>
+        <w:rPr>
+          <w:sz w:val="32"/>
+          <w:szCs w:val="32"/>
+          <w:lang w:val="es-US"/>
+        </w:rPr>
+        <w:t xml:space="preserve"> dominicana.</w:t>
       </w:r>
     </w:p>
     <w:p>
@@ -14777,21 +15555,149 @@
     </w:p>
     <w:p>
       <w:pPr>
-        <w:rPr>
-          <w:rFonts w:cs="Arial"/>
-          <w:szCs w:val="24"/>
-          <w:lang w:val="es-US"/>
-        </w:rPr>
-      </w:pPr>
-    </w:p>
-    <w:p>
-      <w:pPr>
-        <w:rPr>
-          <w:rFonts w:cs="Arial"/>
+        <w:pStyle w:val="Prrafodelista"/>
+        <w:numPr>
+          <w:ilvl w:val="0"/>
+          <w:numId w:val="27"/>
+        </w:numPr>
+        <w:spacing w:line="276" w:lineRule="auto"/>
+        <w:rPr>
+          <w:rFonts w:asciiTheme="minorHAnsi" w:hAnsiTheme="minorHAnsi" w:cstheme="minorHAnsi"/>
           <w:sz w:val="32"/>
           <w:szCs w:val="32"/>
         </w:rPr>
       </w:pPr>
+      <w:r>
+        <w:rPr>
+          <w:rFonts w:asciiTheme="minorHAnsi" w:hAnsiTheme="minorHAnsi" w:cstheme="minorHAnsi"/>
+          <w:sz w:val="32"/>
+          <w:szCs w:val="32"/>
+        </w:rPr>
+        <w:t>Implementar un apartado de preguntas en donde los usuarios podrán dejar sus preguntas y así podremos realizar un resumen de las preguntas mas frecuentes y darles respuesta.</w:t>
+      </w:r>
+    </w:p>
+    <w:p>
+      <w:pPr>
+        <w:pStyle w:val="Prrafodelista"/>
+        <w:numPr>
+          <w:ilvl w:val="0"/>
+          <w:numId w:val="27"/>
+        </w:numPr>
+        <w:spacing w:line="276" w:lineRule="auto"/>
+        <w:rPr>
+          <w:rFonts w:asciiTheme="minorHAnsi" w:hAnsiTheme="minorHAnsi" w:cstheme="minorHAnsi"/>
+          <w:sz w:val="32"/>
+          <w:szCs w:val="32"/>
+        </w:rPr>
+      </w:pPr>
+      <w:r>
+        <w:rPr>
+          <w:rFonts w:asciiTheme="minorHAnsi" w:hAnsiTheme="minorHAnsi" w:cstheme="minorHAnsi"/>
+          <w:sz w:val="32"/>
+          <w:szCs w:val="32"/>
+        </w:rPr>
+        <w:t>Utilizar una base de datos capaz de almacenar gran cantidad de información y que tenga el soporte necesario para el manejo de estadísticas e inteligencia de negocios.</w:t>
+      </w:r>
+    </w:p>
+    <w:p>
+      <w:pPr>
+        <w:pStyle w:val="Prrafodelista"/>
+        <w:numPr>
+          <w:ilvl w:val="0"/>
+          <w:numId w:val="27"/>
+        </w:numPr>
+        <w:spacing w:line="276" w:lineRule="auto"/>
+        <w:rPr>
+          <w:rFonts w:asciiTheme="minorHAnsi" w:hAnsiTheme="minorHAnsi" w:cstheme="minorHAnsi"/>
+          <w:sz w:val="32"/>
+          <w:szCs w:val="32"/>
+        </w:rPr>
+      </w:pPr>
+      <w:r>
+        <w:rPr>
+          <w:rFonts w:asciiTheme="minorHAnsi" w:hAnsiTheme="minorHAnsi" w:cstheme="minorHAnsi"/>
+          <w:sz w:val="32"/>
+          <w:szCs w:val="32"/>
+        </w:rPr>
+        <w:t>Diseñar una interfaz de usuario que sea intuitiva, cómoda y minimalista y que provea funciones responsivas para los distintos tipos de dispositivos.</w:t>
+      </w:r>
+    </w:p>
+    <w:p>
+      <w:pPr>
+        <w:pStyle w:val="Prrafodelista"/>
+        <w:numPr>
+          <w:ilvl w:val="0"/>
+          <w:numId w:val="27"/>
+        </w:numPr>
+        <w:spacing w:line="276" w:lineRule="auto"/>
+        <w:rPr>
+          <w:rFonts w:asciiTheme="minorHAnsi" w:hAnsiTheme="minorHAnsi" w:cstheme="minorHAnsi"/>
+          <w:sz w:val="32"/>
+          <w:szCs w:val="32"/>
+        </w:rPr>
+      </w:pPr>
+      <w:r>
+        <w:rPr>
+          <w:rFonts w:asciiTheme="minorHAnsi" w:hAnsiTheme="minorHAnsi" w:cstheme="minorHAnsi"/>
+          <w:sz w:val="32"/>
+          <w:szCs w:val="32"/>
+        </w:rPr>
+        <w:t xml:space="preserve">Aplicar las mejores practicas recomendadas en la programación así como utilizar los patrones de diseño </w:t>
+      </w:r>
+      <w:r>
+        <w:rPr>
+          <w:rFonts w:asciiTheme="minorHAnsi" w:hAnsiTheme="minorHAnsi" w:cstheme="minorHAnsi"/>
+          <w:sz w:val="32"/>
+          <w:szCs w:val="32"/>
+        </w:rPr>
+        <w:t>necesarios para resolver cada problema que se presente durante el desarrollo de la aplicación.</w:t>
+      </w:r>
+    </w:p>
+    <w:p>
+      <w:pPr>
+        <w:pStyle w:val="Prrafodelista"/>
+        <w:numPr>
+          <w:ilvl w:val="0"/>
+          <w:numId w:val="27"/>
+        </w:numPr>
+        <w:spacing w:line="276" w:lineRule="auto"/>
+        <w:rPr>
+          <w:rFonts w:asciiTheme="minorHAnsi" w:hAnsiTheme="minorHAnsi" w:cstheme="minorHAnsi"/>
+          <w:sz w:val="32"/>
+          <w:szCs w:val="32"/>
+        </w:rPr>
+      </w:pPr>
+      <w:r>
+        <w:rPr>
+          <w:rFonts w:asciiTheme="minorHAnsi" w:hAnsiTheme="minorHAnsi" w:cstheme="minorHAnsi"/>
+          <w:sz w:val="32"/>
+          <w:szCs w:val="32"/>
+        </w:rPr>
+        <w:t>Utilizar una base de datos y funciones de auditoria para recopilar la información necesaria para la toma de decisiones y la inteligencia de negocios.</w:t>
+      </w:r>
+    </w:p>
+    <w:p>
+      <w:pPr>
+        <w:pStyle w:val="Prrafodelista"/>
+        <w:numPr>
+          <w:ilvl w:val="0"/>
+          <w:numId w:val="27"/>
+        </w:numPr>
+        <w:spacing w:line="276" w:lineRule="auto"/>
+        <w:rPr>
+          <w:rFonts w:asciiTheme="minorHAnsi" w:hAnsiTheme="minorHAnsi" w:cstheme="minorHAnsi"/>
+          <w:sz w:val="32"/>
+          <w:szCs w:val="32"/>
+        </w:rPr>
+      </w:pPr>
+      <w:r>
+        <w:rPr>
+          <w:rFonts w:asciiTheme="minorHAnsi" w:hAnsiTheme="minorHAnsi" w:cstheme="minorHAnsi"/>
+          <w:sz w:val="32"/>
+          <w:szCs w:val="32"/>
+        </w:rPr>
+        <w:t>Implementar funcionalidades que faciliten el uso de la lectura de la aplicación como cambio de tamaño de fuente, color de fondo y atajos de teclado.</w:t>
+      </w:r>
     </w:p>
     <w:p>
       <w:pPr>
@@ -16174,7 +17080,7 @@
             <wp:cNvGraphicFramePr/>
             <a:graphic xmlns:a="http://schemas.openxmlformats.org/drawingml/2006/main">
               <a:graphicData uri="http://schemas.openxmlformats.org/drawingml/2006/diagram">
-                <dgm:relIds xmlns:dgm="http://schemas.openxmlformats.org/drawingml/2006/diagram" xmlns:r="http://schemas.openxmlformats.org/officeDocument/2006/relationships" r:dm="rId9" r:lo="rId10" r:qs="rId11" r:cs="rId12"/>
+                <dgm:relIds xmlns:dgm="http://schemas.openxmlformats.org/drawingml/2006/diagram" xmlns:r="http://schemas.openxmlformats.org/officeDocument/2006/relationships" r:dm="rId12" r:lo="rId13" r:qs="rId14" r:cs="rId15"/>
               </a:graphicData>
             </a:graphic>
           </wp:inline>
@@ -17812,7 +18718,7 @@
         </w:rPr>
         <w:t>Fuente: (</w:t>
       </w:r>
-      <w:hyperlink r:id="rId14" w:history="1">
+      <w:hyperlink r:id="rId17" w:history="1">
         <w:r>
           <w:rPr>
             <w:rStyle w:val="Hipervnculo"/>
@@ -20695,6 +21601,119 @@
     </w:lvl>
   </w:abstractNum>
   <w:abstractNum w:abstractNumId="8" w15:restartNumberingAfterBreak="0">
+    <w:nsid w:val="38294B0C"/>
+    <w:multiLevelType w:val="hybridMultilevel"/>
+    <w:tmpl w:val="C5967EFE"/>
+    <w:lvl w:ilvl="0" w:tplc="0C0A0001">
+      <w:start w:val="1"/>
+      <w:numFmt w:val="bullet"/>
+      <w:lvlText w:val=""/>
+      <w:lvlJc w:val="left"/>
+      <w:pPr>
+        <w:ind w:left="720" w:hanging="360"/>
+      </w:pPr>
+      <w:rPr>
+        <w:rFonts w:ascii="Symbol" w:hAnsi="Symbol" w:hint="default"/>
+      </w:rPr>
+    </w:lvl>
+    <w:lvl w:ilvl="1" w:tplc="0C0A0003" w:tentative="1">
+      <w:start w:val="1"/>
+      <w:numFmt w:val="bullet"/>
+      <w:lvlText w:val="o"/>
+      <w:lvlJc w:val="left"/>
+      <w:pPr>
+        <w:ind w:left="1440" w:hanging="360"/>
+      </w:pPr>
+      <w:rPr>
+        <w:rFonts w:ascii="Courier New" w:hAnsi="Courier New" w:cs="Courier New" w:hint="default"/>
+      </w:rPr>
+    </w:lvl>
+    <w:lvl w:ilvl="2" w:tplc="0C0A0005" w:tentative="1">
+      <w:start w:val="1"/>
+      <w:numFmt w:val="bullet"/>
+      <w:lvlText w:val=""/>
+      <w:lvlJc w:val="left"/>
+      <w:pPr>
+        <w:ind w:left="2160" w:hanging="360"/>
+      </w:pPr>
+      <w:rPr>
+        <w:rFonts w:ascii="Wingdings" w:hAnsi="Wingdings" w:hint="default"/>
+      </w:rPr>
+    </w:lvl>
+    <w:lvl w:ilvl="3" w:tplc="0C0A0001" w:tentative="1">
+      <w:start w:val="1"/>
+      <w:numFmt w:val="bullet"/>
+      <w:lvlText w:val=""/>
+      <w:lvlJc w:val="left"/>
+      <w:pPr>
+        <w:ind w:left="2880" w:hanging="360"/>
+      </w:pPr>
+      <w:rPr>
+        <w:rFonts w:ascii="Symbol" w:hAnsi="Symbol" w:hint="default"/>
+      </w:rPr>
+    </w:lvl>
+    <w:lvl w:ilvl="4" w:tplc="0C0A0003" w:tentative="1">
+      <w:start w:val="1"/>
+      <w:numFmt w:val="bullet"/>
+      <w:lvlText w:val="o"/>
+      <w:lvlJc w:val="left"/>
+      <w:pPr>
+        <w:ind w:left="3600" w:hanging="360"/>
+      </w:pPr>
+      <w:rPr>
+        <w:rFonts w:ascii="Courier New" w:hAnsi="Courier New" w:cs="Courier New" w:hint="default"/>
+      </w:rPr>
+    </w:lvl>
+    <w:lvl w:ilvl="5" w:tplc="0C0A0005" w:tentative="1">
+      <w:start w:val="1"/>
+      <w:numFmt w:val="bullet"/>
+      <w:lvlText w:val=""/>
+      <w:lvlJc w:val="left"/>
+      <w:pPr>
+        <w:ind w:left="4320" w:hanging="360"/>
+      </w:pPr>
+      <w:rPr>
+        <w:rFonts w:ascii="Wingdings" w:hAnsi="Wingdings" w:hint="default"/>
+      </w:rPr>
+    </w:lvl>
+    <w:lvl w:ilvl="6" w:tplc="0C0A0001" w:tentative="1">
+      <w:start w:val="1"/>
+      <w:numFmt w:val="bullet"/>
+      <w:lvlText w:val=""/>
+      <w:lvlJc w:val="left"/>
+      <w:pPr>
+        <w:ind w:left="5040" w:hanging="360"/>
+      </w:pPr>
+      <w:rPr>
+        <w:rFonts w:ascii="Symbol" w:hAnsi="Symbol" w:hint="default"/>
+      </w:rPr>
+    </w:lvl>
+    <w:lvl w:ilvl="7" w:tplc="0C0A0003" w:tentative="1">
+      <w:start w:val="1"/>
+      <w:numFmt w:val="bullet"/>
+      <w:lvlText w:val="o"/>
+      <w:lvlJc w:val="left"/>
+      <w:pPr>
+        <w:ind w:left="5760" w:hanging="360"/>
+      </w:pPr>
+      <w:rPr>
+        <w:rFonts w:ascii="Courier New" w:hAnsi="Courier New" w:cs="Courier New" w:hint="default"/>
+      </w:rPr>
+    </w:lvl>
+    <w:lvl w:ilvl="8" w:tplc="0C0A0005" w:tentative="1">
+      <w:start w:val="1"/>
+      <w:numFmt w:val="bullet"/>
+      <w:lvlText w:val=""/>
+      <w:lvlJc w:val="left"/>
+      <w:pPr>
+        <w:ind w:left="6480" w:hanging="360"/>
+      </w:pPr>
+      <w:rPr>
+        <w:rFonts w:ascii="Wingdings" w:hAnsi="Wingdings" w:hint="default"/>
+      </w:rPr>
+    </w:lvl>
+  </w:abstractNum>
+  <w:abstractNum w:abstractNumId="9" w15:restartNumberingAfterBreak="0">
     <w:nsid w:val="47497892"/>
     <w:multiLevelType w:val="hybridMultilevel"/>
     <w:tmpl w:val="7C02E81A"/>
@@ -20807,7 +21826,7 @@
       </w:rPr>
     </w:lvl>
   </w:abstractNum>
-  <w:abstractNum w:abstractNumId="9" w15:restartNumberingAfterBreak="0">
+  <w:abstractNum w:abstractNumId="10" w15:restartNumberingAfterBreak="0">
     <w:nsid w:val="482B634E"/>
     <w:multiLevelType w:val="hybridMultilevel"/>
     <w:tmpl w:val="DE40C35A"/>
@@ -20920,7 +21939,7 @@
       </w:rPr>
     </w:lvl>
   </w:abstractNum>
-  <w:abstractNum w:abstractNumId="10" w15:restartNumberingAfterBreak="0">
+  <w:abstractNum w:abstractNumId="11" w15:restartNumberingAfterBreak="0">
     <w:nsid w:val="4B497208"/>
     <w:multiLevelType w:val="hybridMultilevel"/>
     <w:tmpl w:val="F990B360"/>
@@ -21033,7 +22052,7 @@
       </w:rPr>
     </w:lvl>
   </w:abstractNum>
-  <w:abstractNum w:abstractNumId="11" w15:restartNumberingAfterBreak="0">
+  <w:abstractNum w:abstractNumId="12" w15:restartNumberingAfterBreak="0">
     <w:nsid w:val="50A51D8E"/>
     <w:multiLevelType w:val="hybridMultilevel"/>
     <w:tmpl w:val="AAF62072"/>
@@ -21122,7 +22141,7 @@
       </w:pPr>
     </w:lvl>
   </w:abstractNum>
-  <w:abstractNum w:abstractNumId="12" w15:restartNumberingAfterBreak="0">
+  <w:abstractNum w:abstractNumId="13" w15:restartNumberingAfterBreak="0">
     <w:nsid w:val="52932319"/>
     <w:multiLevelType w:val="hybridMultilevel"/>
     <w:tmpl w:val="60D64EB8"/>
@@ -21235,7 +22254,7 @@
       </w:rPr>
     </w:lvl>
   </w:abstractNum>
-  <w:abstractNum w:abstractNumId="13" w15:restartNumberingAfterBreak="0">
+  <w:abstractNum w:abstractNumId="14" w15:restartNumberingAfterBreak="0">
     <w:nsid w:val="59741040"/>
     <w:multiLevelType w:val="multilevel"/>
     <w:tmpl w:val="47447492"/>
@@ -21357,7 +22376,120 @@
       </w:rPr>
     </w:lvl>
   </w:abstractNum>
-  <w:abstractNum w:abstractNumId="14" w15:restartNumberingAfterBreak="0">
+  <w:abstractNum w:abstractNumId="15" w15:restartNumberingAfterBreak="0">
+    <w:nsid w:val="5FE650C9"/>
+    <w:multiLevelType w:val="hybridMultilevel"/>
+    <w:tmpl w:val="B0D0C944"/>
+    <w:lvl w:ilvl="0" w:tplc="0C0A0001">
+      <w:start w:val="1"/>
+      <w:numFmt w:val="bullet"/>
+      <w:lvlText w:val=""/>
+      <w:lvlJc w:val="left"/>
+      <w:pPr>
+        <w:ind w:left="720" w:hanging="360"/>
+      </w:pPr>
+      <w:rPr>
+        <w:rFonts w:ascii="Symbol" w:hAnsi="Symbol" w:hint="default"/>
+      </w:rPr>
+    </w:lvl>
+    <w:lvl w:ilvl="1" w:tplc="0C0A0003" w:tentative="1">
+      <w:start w:val="1"/>
+      <w:numFmt w:val="bullet"/>
+      <w:lvlText w:val="o"/>
+      <w:lvlJc w:val="left"/>
+      <w:pPr>
+        <w:ind w:left="1440" w:hanging="360"/>
+      </w:pPr>
+      <w:rPr>
+        <w:rFonts w:ascii="Courier New" w:hAnsi="Courier New" w:cs="Courier New" w:hint="default"/>
+      </w:rPr>
+    </w:lvl>
+    <w:lvl w:ilvl="2" w:tplc="0C0A0005" w:tentative="1">
+      <w:start w:val="1"/>
+      <w:numFmt w:val="bullet"/>
+      <w:lvlText w:val=""/>
+      <w:lvlJc w:val="left"/>
+      <w:pPr>
+        <w:ind w:left="2160" w:hanging="360"/>
+      </w:pPr>
+      <w:rPr>
+        <w:rFonts w:ascii="Wingdings" w:hAnsi="Wingdings" w:hint="default"/>
+      </w:rPr>
+    </w:lvl>
+    <w:lvl w:ilvl="3" w:tplc="0C0A0001" w:tentative="1">
+      <w:start w:val="1"/>
+      <w:numFmt w:val="bullet"/>
+      <w:lvlText w:val=""/>
+      <w:lvlJc w:val="left"/>
+      <w:pPr>
+        <w:ind w:left="2880" w:hanging="360"/>
+      </w:pPr>
+      <w:rPr>
+        <w:rFonts w:ascii="Symbol" w:hAnsi="Symbol" w:hint="default"/>
+      </w:rPr>
+    </w:lvl>
+    <w:lvl w:ilvl="4" w:tplc="0C0A0003" w:tentative="1">
+      <w:start w:val="1"/>
+      <w:numFmt w:val="bullet"/>
+      <w:lvlText w:val="o"/>
+      <w:lvlJc w:val="left"/>
+      <w:pPr>
+        <w:ind w:left="3600" w:hanging="360"/>
+      </w:pPr>
+      <w:rPr>
+        <w:rFonts w:ascii="Courier New" w:hAnsi="Courier New" w:cs="Courier New" w:hint="default"/>
+      </w:rPr>
+    </w:lvl>
+    <w:lvl w:ilvl="5" w:tplc="0C0A0005" w:tentative="1">
+      <w:start w:val="1"/>
+      <w:numFmt w:val="bullet"/>
+      <w:lvlText w:val=""/>
+      <w:lvlJc w:val="left"/>
+      <w:pPr>
+        <w:ind w:left="4320" w:hanging="360"/>
+      </w:pPr>
+      <w:rPr>
+        <w:rFonts w:ascii="Wingdings" w:hAnsi="Wingdings" w:hint="default"/>
+      </w:rPr>
+    </w:lvl>
+    <w:lvl w:ilvl="6" w:tplc="0C0A0001" w:tentative="1">
+      <w:start w:val="1"/>
+      <w:numFmt w:val="bullet"/>
+      <w:lvlText w:val=""/>
+      <w:lvlJc w:val="left"/>
+      <w:pPr>
+        <w:ind w:left="5040" w:hanging="360"/>
+      </w:pPr>
+      <w:rPr>
+        <w:rFonts w:ascii="Symbol" w:hAnsi="Symbol" w:hint="default"/>
+      </w:rPr>
+    </w:lvl>
+    <w:lvl w:ilvl="7" w:tplc="0C0A0003" w:tentative="1">
+      <w:start w:val="1"/>
+      <w:numFmt w:val="bullet"/>
+      <w:lvlText w:val="o"/>
+      <w:lvlJc w:val="left"/>
+      <w:pPr>
+        <w:ind w:left="5760" w:hanging="360"/>
+      </w:pPr>
+      <w:rPr>
+        <w:rFonts w:ascii="Courier New" w:hAnsi="Courier New" w:cs="Courier New" w:hint="default"/>
+      </w:rPr>
+    </w:lvl>
+    <w:lvl w:ilvl="8" w:tplc="0C0A0005" w:tentative="1">
+      <w:start w:val="1"/>
+      <w:numFmt w:val="bullet"/>
+      <w:lvlText w:val=""/>
+      <w:lvlJc w:val="left"/>
+      <w:pPr>
+        <w:ind w:left="6480" w:hanging="360"/>
+      </w:pPr>
+      <w:rPr>
+        <w:rFonts w:ascii="Wingdings" w:hAnsi="Wingdings" w:hint="default"/>
+      </w:rPr>
+    </w:lvl>
+  </w:abstractNum>
+  <w:abstractNum w:abstractNumId="16" w15:restartNumberingAfterBreak="0">
     <w:nsid w:val="64D16A19"/>
     <w:multiLevelType w:val="hybridMultilevel"/>
     <w:tmpl w:val="FF089968"/>
@@ -21470,7 +22602,7 @@
       </w:rPr>
     </w:lvl>
   </w:abstractNum>
-  <w:abstractNum w:abstractNumId="15" w15:restartNumberingAfterBreak="0">
+  <w:abstractNum w:abstractNumId="17" w15:restartNumberingAfterBreak="0">
     <w:nsid w:val="6F4D3099"/>
     <w:multiLevelType w:val="hybridMultilevel"/>
     <w:tmpl w:val="18E08998"/>
@@ -21583,7 +22715,7 @@
       </w:rPr>
     </w:lvl>
   </w:abstractNum>
-  <w:abstractNum w:abstractNumId="16" w15:restartNumberingAfterBreak="0">
+  <w:abstractNum w:abstractNumId="18" w15:restartNumberingAfterBreak="0">
     <w:nsid w:val="6FC121FF"/>
     <w:multiLevelType w:val="hybridMultilevel"/>
     <w:tmpl w:val="DD4090F6"/>
@@ -21696,7 +22828,7 @@
       </w:rPr>
     </w:lvl>
   </w:abstractNum>
-  <w:abstractNum w:abstractNumId="17" w15:restartNumberingAfterBreak="0">
+  <w:abstractNum w:abstractNumId="19" w15:restartNumberingAfterBreak="0">
     <w:nsid w:val="71CF7184"/>
     <w:multiLevelType w:val="hybridMultilevel"/>
     <w:tmpl w:val="C0C285D8"/>
@@ -21785,7 +22917,7 @@
       </w:pPr>
     </w:lvl>
   </w:abstractNum>
-  <w:abstractNum w:abstractNumId="18" w15:restartNumberingAfterBreak="0">
+  <w:abstractNum w:abstractNumId="20" w15:restartNumberingAfterBreak="0">
     <w:nsid w:val="721C5EEA"/>
     <w:multiLevelType w:val="hybridMultilevel"/>
     <w:tmpl w:val="EF148238"/>
@@ -21898,7 +23030,7 @@
       </w:rPr>
     </w:lvl>
   </w:abstractNum>
-  <w:abstractNum w:abstractNumId="19" w15:restartNumberingAfterBreak="0">
+  <w:abstractNum w:abstractNumId="21" w15:restartNumberingAfterBreak="0">
     <w:nsid w:val="722956A7"/>
     <w:multiLevelType w:val="hybridMultilevel"/>
     <w:tmpl w:val="3FD074E4"/>
@@ -22011,7 +23143,7 @@
       </w:rPr>
     </w:lvl>
   </w:abstractNum>
-  <w:abstractNum w:abstractNumId="20" w15:restartNumberingAfterBreak="0">
+  <w:abstractNum w:abstractNumId="22" w15:restartNumberingAfterBreak="0">
     <w:nsid w:val="73F25A09"/>
     <w:multiLevelType w:val="multilevel"/>
     <w:tmpl w:val="C0C83A2A"/>
@@ -22124,7 +23256,7 @@
       </w:rPr>
     </w:lvl>
   </w:abstractNum>
-  <w:abstractNum w:abstractNumId="21" w15:restartNumberingAfterBreak="0">
+  <w:abstractNum w:abstractNumId="23" w15:restartNumberingAfterBreak="0">
     <w:nsid w:val="747866A3"/>
     <w:multiLevelType w:val="hybridMultilevel"/>
     <w:tmpl w:val="90A6B8FA"/>
@@ -22210,7 +23342,7 @@
       </w:pPr>
     </w:lvl>
   </w:abstractNum>
-  <w:abstractNum w:abstractNumId="22" w15:restartNumberingAfterBreak="0">
+  <w:abstractNum w:abstractNumId="24" w15:restartNumberingAfterBreak="0">
     <w:nsid w:val="77FA0E99"/>
     <w:multiLevelType w:val="hybridMultilevel"/>
     <w:tmpl w:val="4B3C9F1C"/>
@@ -22296,7 +23428,7 @@
       </w:pPr>
     </w:lvl>
   </w:abstractNum>
-  <w:abstractNum w:abstractNumId="23" w15:restartNumberingAfterBreak="0">
+  <w:abstractNum w:abstractNumId="25" w15:restartNumberingAfterBreak="0">
     <w:nsid w:val="7D242E72"/>
     <w:multiLevelType w:val="hybridMultilevel"/>
     <w:tmpl w:val="0DFE418C"/>
@@ -22409,7 +23541,7 @@
       </w:rPr>
     </w:lvl>
   </w:abstractNum>
-  <w:abstractNum w:abstractNumId="24" w15:restartNumberingAfterBreak="0">
+  <w:abstractNum w:abstractNumId="26" w15:restartNumberingAfterBreak="0">
     <w:nsid w:val="7E846BFB"/>
     <w:multiLevelType w:val="hybridMultilevel"/>
     <w:tmpl w:val="AA6C9D0A"/>
@@ -22523,31 +23655,31 @@
     </w:lvl>
   </w:abstractNum>
   <w:num w:numId="1" w16cid:durableId="212087122">
-    <w:abstractNumId w:val="10"/>
+    <w:abstractNumId w:val="11"/>
   </w:num>
   <w:num w:numId="2" w16cid:durableId="1892187287">
     <w:abstractNumId w:val="0"/>
   </w:num>
   <w:num w:numId="3" w16cid:durableId="984352358">
-    <w:abstractNumId w:val="14"/>
+    <w:abstractNumId w:val="16"/>
   </w:num>
   <w:num w:numId="4" w16cid:durableId="1909727238">
-    <w:abstractNumId w:val="16"/>
+    <w:abstractNumId w:val="18"/>
   </w:num>
   <w:num w:numId="5" w16cid:durableId="1708018481">
-    <w:abstractNumId w:val="24"/>
+    <w:abstractNumId w:val="26"/>
   </w:num>
   <w:num w:numId="6" w16cid:durableId="293147552">
     <w:abstractNumId w:val="5"/>
   </w:num>
   <w:num w:numId="7" w16cid:durableId="2134857468">
-    <w:abstractNumId w:val="18"/>
+    <w:abstractNumId w:val="20"/>
   </w:num>
   <w:num w:numId="8" w16cid:durableId="1534926369">
-    <w:abstractNumId w:val="8"/>
+    <w:abstractNumId w:val="9"/>
   </w:num>
   <w:num w:numId="9" w16cid:durableId="1512254422">
-    <w:abstractNumId w:val="23"/>
+    <w:abstractNumId w:val="25"/>
   </w:num>
   <w:num w:numId="10" w16cid:durableId="1818647060">
     <w:abstractNumId w:val="1"/>
@@ -22556,22 +23688,22 @@
     <w:abstractNumId w:val="7"/>
   </w:num>
   <w:num w:numId="12" w16cid:durableId="1820733654">
-    <w:abstractNumId w:val="9"/>
+    <w:abstractNumId w:val="10"/>
   </w:num>
   <w:num w:numId="13" w16cid:durableId="76832837">
-    <w:abstractNumId w:val="22"/>
+    <w:abstractNumId w:val="24"/>
   </w:num>
   <w:num w:numId="14" w16cid:durableId="1786846830">
-    <w:abstractNumId w:val="17"/>
+    <w:abstractNumId w:val="19"/>
   </w:num>
   <w:num w:numId="15" w16cid:durableId="1489589439">
     <w:abstractNumId w:val="4"/>
   </w:num>
   <w:num w:numId="16" w16cid:durableId="1882204689">
-    <w:abstractNumId w:val="13"/>
+    <w:abstractNumId w:val="14"/>
   </w:num>
   <w:num w:numId="17" w16cid:durableId="92940741">
-    <w:abstractNumId w:val="11"/>
+    <w:abstractNumId w:val="12"/>
   </w:num>
   <w:num w:numId="18" w16cid:durableId="699477520">
     <w:abstractNumId w:val="2"/>
@@ -22580,22 +23712,28 @@
     <w:abstractNumId w:val="3"/>
   </w:num>
   <w:num w:numId="20" w16cid:durableId="14353557">
-    <w:abstractNumId w:val="21"/>
+    <w:abstractNumId w:val="23"/>
   </w:num>
   <w:num w:numId="21" w16cid:durableId="541750180">
-    <w:abstractNumId w:val="12"/>
+    <w:abstractNumId w:val="13"/>
   </w:num>
   <w:num w:numId="22" w16cid:durableId="480466210">
-    <w:abstractNumId w:val="19"/>
+    <w:abstractNumId w:val="21"/>
   </w:num>
   <w:num w:numId="23" w16cid:durableId="1004164564">
     <w:abstractNumId w:val="6"/>
   </w:num>
   <w:num w:numId="24" w16cid:durableId="1308898495">
+    <w:abstractNumId w:val="17"/>
+  </w:num>
+  <w:num w:numId="25" w16cid:durableId="951984512">
+    <w:abstractNumId w:val="22"/>
+  </w:num>
+  <w:num w:numId="26" w16cid:durableId="1579514533">
     <w:abstractNumId w:val="15"/>
   </w:num>
-  <w:num w:numId="25" w16cid:durableId="951984512">
-    <w:abstractNumId w:val="20"/>
+  <w:num w:numId="27" w16cid:durableId="1356812988">
+    <w:abstractNumId w:val="8"/>
   </w:num>
 </w:numbering>
 </file>
@@ -24566,7 +25704,7 @@
   </dgm:whole>
   <dgm:extLst>
     <a:ext uri="http://schemas.microsoft.com/office/drawing/2008/diagram">
-      <dsp:dataModelExt xmlns:dsp="http://schemas.microsoft.com/office/drawing/2008/diagram" relId="rId13" minVer="http://schemas.openxmlformats.org/drawingml/2006/diagram"/>
+      <dsp:dataModelExt xmlns:dsp="http://schemas.microsoft.com/office/drawing/2008/diagram" relId="rId16" minVer="http://schemas.openxmlformats.org/drawingml/2006/diagram"/>
     </a:ext>
   </dgm:extLst>
 </dgm:dataModel>

</xml_diff>

<commit_message>
Se agrego la parte de de valor
</commit_message>
<xml_diff>
--- a/Proyecto Integrador 2.docx
+++ b/Proyecto Integrador 2.docx
@@ -5977,6 +5977,7 @@
           <w:rFonts w:cs="Arial"/>
           <w:sz w:val="32"/>
           <w:szCs w:val="32"/>
+          <w:lang w:val="es-ES"/>
         </w:rPr>
       </w:pPr>
       <w:r>
@@ -5986,6 +5987,7 @@
           <w:bCs/>
           <w:sz w:val="32"/>
           <w:szCs w:val="32"/>
+          <w:lang w:val="es-ES"/>
         </w:rPr>
         <w:t xml:space="preserve">Estudio </w:t>
       </w:r>
@@ -5996,6 +5998,7 @@
           <w:bCs/>
           <w:sz w:val="32"/>
           <w:szCs w:val="32"/>
+          <w:lang w:val="es-ES"/>
         </w:rPr>
         <w:t xml:space="preserve">del Cálculo de Costes </w:t>
       </w:r>
@@ -6006,6 +6009,7 @@
           <w:bCs/>
           <w:sz w:val="32"/>
           <w:szCs w:val="32"/>
+          <w:lang w:val="es-ES"/>
         </w:rPr>
         <w:t xml:space="preserve">de la Formación Online del Consorcio Hospital General de la Universidad de Valencia. </w:t>
       </w:r>
@@ -6014,8 +6018,29 @@
           <w:rFonts w:cs="Arial"/>
           <w:sz w:val="32"/>
           <w:szCs w:val="32"/>
-        </w:rPr>
-        <w:t>En este estudio se nos explica el rol de la educación virtual en la era actual y como es necesario que las instituciones educativas de la unión europea deben actualizarse y aprovechar los recursos de la tecnología de la información y comunicación (TIC) para mejorar la oferta educativa y como se deben realizar los cálculos presupuestarios necesarios para llevara cabo los cursos online.</w:t>
+          <w:lang w:val="es-ES"/>
+        </w:rPr>
+        <w:t xml:space="preserve">En este estudio se nos explica el rol de la educación virtual en la era actual y como es necesario que las instituciones educativas de la unión europea deben actualizarse y aprovechar los recursos de la tecnología de la información y comunicación (TIC) para mejorar la oferta educativa y como se deben realizar los cálculos presupuestarios necesarios para </w:t>
+      </w:r>
+      <w:proofErr w:type="spellStart"/>
+      <w:r>
+        <w:rPr>
+          <w:rFonts w:cs="Arial"/>
+          <w:sz w:val="32"/>
+          <w:szCs w:val="32"/>
+          <w:lang w:val="es-ES"/>
+        </w:rPr>
+        <w:t>llevara</w:t>
+      </w:r>
+      <w:proofErr w:type="spellEnd"/>
+      <w:r>
+        <w:rPr>
+          <w:rFonts w:cs="Arial"/>
+          <w:sz w:val="32"/>
+          <w:szCs w:val="32"/>
+          <w:lang w:val="es-ES"/>
+        </w:rPr>
+        <w:t xml:space="preserve"> cabo los cursos online.</w:t>
       </w:r>
     </w:p>
     <w:p>
@@ -6054,6 +6079,7 @@
           <w:bCs/>
           <w:sz w:val="32"/>
           <w:szCs w:val="32"/>
+          <w:lang w:val="es-ES"/>
         </w:rPr>
       </w:pPr>
       <w:r>
@@ -6169,44 +6195,9 @@
           <w:rFonts w:cs="Arial"/>
           <w:sz w:val="32"/>
           <w:szCs w:val="32"/>
-        </w:rPr>
-        <w:t xml:space="preserve">Entre </w:t>
-      </w:r>
-      <w:proofErr w:type="spellStart"/>
-      <w:r>
-        <w:rPr>
-          <w:rFonts w:cs="Arial"/>
-          <w:sz w:val="32"/>
-          <w:szCs w:val="32"/>
-        </w:rPr>
-        <w:t>los</w:t>
-      </w:r>
-      <w:proofErr w:type="spellEnd"/>
-      <w:r>
-        <w:rPr>
-          <w:rFonts w:cs="Arial"/>
-          <w:sz w:val="32"/>
-          <w:szCs w:val="32"/>
-        </w:rPr>
-        <w:t xml:space="preserve"> </w:t>
-      </w:r>
-      <w:proofErr w:type="spellStart"/>
-      <w:r>
-        <w:rPr>
-          <w:rFonts w:cs="Arial"/>
-          <w:sz w:val="32"/>
-          <w:szCs w:val="32"/>
-        </w:rPr>
-        <w:t>factores</w:t>
-      </w:r>
-      <w:proofErr w:type="spellEnd"/>
-      <w:r>
-        <w:rPr>
-          <w:rFonts w:cs="Arial"/>
-          <w:sz w:val="32"/>
-          <w:szCs w:val="32"/>
-        </w:rPr>
-        <w:t xml:space="preserve"> a considerar están: Los gastos fijos, gastos variables, Características de la formación, profesionales expertos y competencias. También se nos aconseja que hacer si el precio es muy alto, muy bajo y algunas recomendaciones.</w:t>
+          <w:lang w:val="es-ES"/>
+        </w:rPr>
+        <w:t>Entre los factores a considerar están: Los gastos fijos, gastos variables, Características de la formación, profesionales expertos y competencias. También se nos aconseja que hacer si el precio es muy alto, muy bajo y algunas recomendaciones.</w:t>
       </w:r>
     </w:p>
     <w:p>
@@ -15565,6 +15556,7 @@
           <w:rFonts w:asciiTheme="minorHAnsi" w:hAnsiTheme="minorHAnsi" w:cstheme="minorHAnsi"/>
           <w:sz w:val="32"/>
           <w:szCs w:val="32"/>
+          <w:lang w:val="es-ES"/>
         </w:rPr>
       </w:pPr>
       <w:r>
@@ -15572,8 +15564,29 @@
           <w:rFonts w:asciiTheme="minorHAnsi" w:hAnsiTheme="minorHAnsi" w:cstheme="minorHAnsi"/>
           <w:sz w:val="32"/>
           <w:szCs w:val="32"/>
-        </w:rPr>
-        <w:t>Implementar un apartado de preguntas en donde los usuarios podrán dejar sus preguntas y así podremos realizar un resumen de las preguntas mas frecuentes y darles respuesta.</w:t>
+          <w:lang w:val="es-ES"/>
+        </w:rPr>
+        <w:t xml:space="preserve">Implementar un apartado de preguntas en donde los usuarios podrán dejar sus preguntas y así podremos realizar un resumen de las preguntas </w:t>
+      </w:r>
+      <w:proofErr w:type="spellStart"/>
+      <w:r>
+        <w:rPr>
+          <w:rFonts w:asciiTheme="minorHAnsi" w:hAnsiTheme="minorHAnsi" w:cstheme="minorHAnsi"/>
+          <w:sz w:val="32"/>
+          <w:szCs w:val="32"/>
+          <w:lang w:val="es-ES"/>
+        </w:rPr>
+        <w:t>mas</w:t>
+      </w:r>
+      <w:proofErr w:type="spellEnd"/>
+      <w:r>
+        <w:rPr>
+          <w:rFonts w:asciiTheme="minorHAnsi" w:hAnsiTheme="minorHAnsi" w:cstheme="minorHAnsi"/>
+          <w:sz w:val="32"/>
+          <w:szCs w:val="32"/>
+          <w:lang w:val="es-ES"/>
+        </w:rPr>
+        <w:t xml:space="preserve"> frecuentes y darles respuesta.</w:t>
       </w:r>
     </w:p>
     <w:p>
@@ -15588,6 +15601,7 @@
           <w:rFonts w:asciiTheme="minorHAnsi" w:hAnsiTheme="minorHAnsi" w:cstheme="minorHAnsi"/>
           <w:sz w:val="32"/>
           <w:szCs w:val="32"/>
+          <w:lang w:val="es-ES"/>
         </w:rPr>
       </w:pPr>
       <w:r>
@@ -15595,6 +15609,7 @@
           <w:rFonts w:asciiTheme="minorHAnsi" w:hAnsiTheme="minorHAnsi" w:cstheme="minorHAnsi"/>
           <w:sz w:val="32"/>
           <w:szCs w:val="32"/>
+          <w:lang w:val="es-ES"/>
         </w:rPr>
         <w:t>Utilizar una base de datos capaz de almacenar gran cantidad de información y que tenga el soporte necesario para el manejo de estadísticas e inteligencia de negocios.</w:t>
       </w:r>
@@ -15611,6 +15626,7 @@
           <w:rFonts w:asciiTheme="minorHAnsi" w:hAnsiTheme="minorHAnsi" w:cstheme="minorHAnsi"/>
           <w:sz w:val="32"/>
           <w:szCs w:val="32"/>
+          <w:lang w:val="es-ES"/>
         </w:rPr>
       </w:pPr>
       <w:r>
@@ -15618,6 +15634,7 @@
           <w:rFonts w:asciiTheme="minorHAnsi" w:hAnsiTheme="minorHAnsi" w:cstheme="minorHAnsi"/>
           <w:sz w:val="32"/>
           <w:szCs w:val="32"/>
+          <w:lang w:val="es-ES"/>
         </w:rPr>
         <w:t>Diseñar una interfaz de usuario que sea intuitiva, cómoda y minimalista y que provea funciones responsivas para los distintos tipos de dispositivos.</w:t>
       </w:r>
@@ -15634,6 +15651,7 @@
           <w:rFonts w:asciiTheme="minorHAnsi" w:hAnsiTheme="minorHAnsi" w:cstheme="minorHAnsi"/>
           <w:sz w:val="32"/>
           <w:szCs w:val="32"/>
+          <w:lang w:val="es-ES"/>
         </w:rPr>
       </w:pPr>
       <w:r>
@@ -15641,14 +15659,56 @@
           <w:rFonts w:asciiTheme="minorHAnsi" w:hAnsiTheme="minorHAnsi" w:cstheme="minorHAnsi"/>
           <w:sz w:val="32"/>
           <w:szCs w:val="32"/>
-        </w:rPr>
-        <w:t xml:space="preserve">Aplicar las mejores practicas recomendadas en la programación así como utilizar los patrones de diseño </w:t>
-      </w:r>
+          <w:lang w:val="es-ES"/>
+        </w:rPr>
+        <w:t xml:space="preserve">Aplicar las mejores </w:t>
+      </w:r>
+      <w:proofErr w:type="spellStart"/>
       <w:r>
         <w:rPr>
           <w:rFonts w:asciiTheme="minorHAnsi" w:hAnsiTheme="minorHAnsi" w:cstheme="minorHAnsi"/>
           <w:sz w:val="32"/>
           <w:szCs w:val="32"/>
+          <w:lang w:val="es-ES"/>
+        </w:rPr>
+        <w:t>practicas</w:t>
+      </w:r>
+      <w:proofErr w:type="spellEnd"/>
+      <w:r>
+        <w:rPr>
+          <w:rFonts w:asciiTheme="minorHAnsi" w:hAnsiTheme="minorHAnsi" w:cstheme="minorHAnsi"/>
+          <w:sz w:val="32"/>
+          <w:szCs w:val="32"/>
+          <w:lang w:val="es-ES"/>
+        </w:rPr>
+        <w:t xml:space="preserve"> recomendadas en la </w:t>
+      </w:r>
+      <w:proofErr w:type="gramStart"/>
+      <w:r>
+        <w:rPr>
+          <w:rFonts w:asciiTheme="minorHAnsi" w:hAnsiTheme="minorHAnsi" w:cstheme="minorHAnsi"/>
+          <w:sz w:val="32"/>
+          <w:szCs w:val="32"/>
+          <w:lang w:val="es-ES"/>
+        </w:rPr>
+        <w:t>programación</w:t>
+      </w:r>
+      <w:proofErr w:type="gramEnd"/>
+      <w:r>
+        <w:rPr>
+          <w:rFonts w:asciiTheme="minorHAnsi" w:hAnsiTheme="minorHAnsi" w:cstheme="minorHAnsi"/>
+          <w:sz w:val="32"/>
+          <w:szCs w:val="32"/>
+          <w:lang w:val="es-ES"/>
+        </w:rPr>
+        <w:t xml:space="preserve"> así como utilizar los patrones de diseño </w:t>
+      </w:r>
+      <w:r>
+        <w:rPr>
+          <w:rFonts w:asciiTheme="minorHAnsi" w:hAnsiTheme="minorHAnsi" w:cstheme="minorHAnsi"/>
+          <w:sz w:val="32"/>
+          <w:szCs w:val="32"/>
+          <w:lang w:val="es-ES"/>
         </w:rPr>
         <w:t>necesarios para resolver cada problema que se presente durante el desarrollo de la aplicación.</w:t>
       </w:r>
@@ -15665,6 +15725,7 @@
           <w:rFonts w:asciiTheme="minorHAnsi" w:hAnsiTheme="minorHAnsi" w:cstheme="minorHAnsi"/>
           <w:sz w:val="32"/>
           <w:szCs w:val="32"/>
+          <w:lang w:val="es-ES"/>
         </w:rPr>
       </w:pPr>
       <w:r>
@@ -15672,6 +15733,7 @@
           <w:rFonts w:asciiTheme="minorHAnsi" w:hAnsiTheme="minorHAnsi" w:cstheme="minorHAnsi"/>
           <w:sz w:val="32"/>
           <w:szCs w:val="32"/>
+          <w:lang w:val="es-ES"/>
         </w:rPr>
         <w:t>Utilizar una base de datos y funciones de auditoria para recopilar la información necesaria para la toma de decisiones y la inteligencia de negocios.</w:t>
       </w:r>
@@ -15688,6 +15750,7 @@
           <w:rFonts w:asciiTheme="minorHAnsi" w:hAnsiTheme="minorHAnsi" w:cstheme="minorHAnsi"/>
           <w:sz w:val="32"/>
           <w:szCs w:val="32"/>
+          <w:lang w:val="es-ES"/>
         </w:rPr>
       </w:pPr>
       <w:r>
@@ -15695,6 +15758,7 @@
           <w:rFonts w:asciiTheme="minorHAnsi" w:hAnsiTheme="minorHAnsi" w:cstheme="minorHAnsi"/>
           <w:sz w:val="32"/>
           <w:szCs w:val="32"/>
+          <w:lang w:val="es-ES"/>
         </w:rPr>
         <w:t>Implementar funcionalidades que faciliten el uso de la lectura de la aplicación como cambio de tamaño de fuente, color de fondo y atajos de teclado.</w:t>
       </w:r>
@@ -17859,6 +17923,48 @@
     </w:p>
     <w:p>
       <w:pPr>
+        <w:rPr>
+          <w:szCs w:val="24"/>
+        </w:rPr>
+      </w:pPr>
+    </w:p>
+    <w:p>
+      <w:pPr>
+        <w:rPr>
+          <w:szCs w:val="24"/>
+        </w:rPr>
+      </w:pPr>
+    </w:p>
+    <w:p>
+      <w:pPr>
+        <w:rPr>
+          <w:szCs w:val="24"/>
+        </w:rPr>
+      </w:pPr>
+    </w:p>
+    <w:p>
+      <w:pPr>
+        <w:rPr>
+          <w:szCs w:val="24"/>
+        </w:rPr>
+      </w:pPr>
+    </w:p>
+    <w:p>
+      <w:pPr>
+        <w:rPr>
+          <w:szCs w:val="24"/>
+        </w:rPr>
+      </w:pPr>
+    </w:p>
+    <w:p>
+      <w:pPr>
+        <w:rPr>
+          <w:szCs w:val="24"/>
+        </w:rPr>
+      </w:pPr>
+    </w:p>
+    <w:p>
+      <w:pPr>
         <w:pStyle w:val="Ttulo1"/>
         <w:numPr>
           <w:ilvl w:val="0"/>
@@ -17873,77 +17979,132 @@
         <w:rPr>
           <w:lang w:val="es-DO"/>
         </w:rPr>
+        <w:lastRenderedPageBreak/>
         <w:t>Propuesta de Valor</w:t>
       </w:r>
       <w:bookmarkEnd w:id="42"/>
     </w:p>
     <w:p>
       <w:pPr>
+        <w:spacing w:line="276" w:lineRule="auto"/>
         <w:ind w:firstLine="0"/>
-        <w:rPr>
-          <w:szCs w:val="24"/>
-          <w:lang w:val="es-DO"/>
-        </w:rPr>
-      </w:pPr>
-    </w:p>
-    <w:p>
-      <w:pPr>
-        <w:ind w:firstLine="0"/>
-        <w:rPr>
-          <w:szCs w:val="24"/>
-          <w:lang w:val="es-DO"/>
-        </w:rPr>
-      </w:pPr>
-    </w:p>
-    <w:p>
-      <w:pPr>
-        <w:pStyle w:val="Ttulo2"/>
-        <w:rPr>
-          <w:lang w:val="es-DO"/>
-        </w:rPr>
-      </w:pPr>
-      <w:bookmarkStart w:id="43" w:name="_Toc104716065"/>
-      <w:r>
-        <w:rPr>
-          <w:lang w:val="es-DO"/>
-        </w:rPr>
-        <w:t xml:space="preserve">7.1 </w:t>
-      </w:r>
-      <w:r>
-        <w:rPr>
-          <w:lang w:val="es-DO"/>
-        </w:rPr>
-        <w:t xml:space="preserve">¿Como se </w:t>
-      </w:r>
-      <w:r>
-        <w:rPr>
-          <w:lang w:val="es-DO"/>
-        </w:rPr>
-        <w:t>R</w:t>
-      </w:r>
-      <w:r>
-        <w:rPr>
-          <w:lang w:val="es-DO"/>
-        </w:rPr>
-        <w:t>ealizará</w:t>
-      </w:r>
-      <w:r>
-        <w:rPr>
-          <w:lang w:val="es-DO"/>
-        </w:rPr>
-        <w:t>?</w:t>
-      </w:r>
-      <w:bookmarkEnd w:id="43"/>
-    </w:p>
-    <w:p>
-      <w:pPr>
-        <w:pStyle w:val="Sinespaciado"/>
-        <w:rPr>
+        <w:jc w:val="left"/>
+        <w:rPr>
+          <w:rFonts w:asciiTheme="minorHAnsi" w:hAnsiTheme="minorHAnsi" w:cstheme="minorHAnsi"/>
           <w:sz w:val="32"/>
           <w:szCs w:val="32"/>
           <w:lang w:val="es-DO"/>
         </w:rPr>
       </w:pPr>
+      <w:r>
+        <w:rPr>
+          <w:rFonts w:asciiTheme="minorHAnsi" w:hAnsiTheme="minorHAnsi" w:cstheme="minorHAnsi"/>
+          <w:sz w:val="32"/>
+          <w:szCs w:val="32"/>
+        </w:rPr>
+        <w:t>—</w:t>
+      </w:r>
+      <w:r>
+        <w:rPr>
+          <w:rFonts w:asciiTheme="minorHAnsi" w:hAnsiTheme="minorHAnsi" w:cstheme="minorHAnsi"/>
+          <w:sz w:val="32"/>
+          <w:szCs w:val="32"/>
+          <w:lang w:val="es-DO"/>
+        </w:rPr>
+        <w:t>Nuestra propuesta</w:t>
+      </w:r>
+      <w:r>
+        <w:rPr>
+          <w:rFonts w:asciiTheme="minorHAnsi" w:hAnsiTheme="minorHAnsi" w:cstheme="minorHAnsi"/>
+          <w:sz w:val="32"/>
+          <w:szCs w:val="32"/>
+          <w:lang w:val="es-DO"/>
+        </w:rPr>
+        <w:t xml:space="preserve"> consiste en una aplicación móvil para calculo presupuestario de cursos virtuales </w:t>
+      </w:r>
+      <w:r>
+        <w:rPr>
+          <w:rFonts w:asciiTheme="minorHAnsi" w:hAnsiTheme="minorHAnsi" w:cstheme="minorHAnsi"/>
+          <w:sz w:val="32"/>
+          <w:szCs w:val="32"/>
+          <w:lang w:val="es-DO"/>
+        </w:rPr>
+        <w:t>de ingeniería de software en república dominicana, nuestra aplicación proveerá de un formulario bien detallado en el que el cliente ingresara los datos relacionados con el curso virtual que desea cotizar, se ingresaran datos como la duración de cada video, la cantidad de videos, los recursos de estudio, las herramientas que se utilizaran, si el curso provee consultas directas con el profesor y el nivel del curso.</w:t>
+      </w:r>
+    </w:p>
+    <w:p>
+      <w:pPr>
+        <w:spacing w:line="276" w:lineRule="auto"/>
+        <w:ind w:firstLine="0"/>
+        <w:rPr>
+          <w:rFonts w:asciiTheme="minorHAnsi" w:hAnsiTheme="minorHAnsi" w:cstheme="minorHAnsi"/>
+          <w:sz w:val="32"/>
+          <w:szCs w:val="32"/>
+          <w:lang w:val="es-DO"/>
+        </w:rPr>
+      </w:pPr>
+    </w:p>
+    <w:p>
+      <w:pPr>
+        <w:spacing w:line="276" w:lineRule="auto"/>
+        <w:ind w:firstLine="0"/>
+        <w:jc w:val="left"/>
+        <w:rPr>
+          <w:rFonts w:asciiTheme="minorHAnsi" w:hAnsiTheme="minorHAnsi" w:cstheme="minorHAnsi"/>
+          <w:sz w:val="32"/>
+          <w:szCs w:val="32"/>
+          <w:lang w:val="es-DO"/>
+        </w:rPr>
+      </w:pPr>
+      <w:r>
+        <w:rPr>
+          <w:rFonts w:asciiTheme="minorHAnsi" w:hAnsiTheme="minorHAnsi" w:cstheme="minorHAnsi"/>
+          <w:sz w:val="32"/>
+          <w:szCs w:val="32"/>
+          <w:lang w:val="es-DO"/>
+        </w:rPr>
+        <w:t>Esta aplicación ayudara a agilizar la creación de cursos virtuales en la republica dominicana y ayudara al desarrollo educativo del país ya que ahora las instituciones educativas contarán con una herramienta que realizara parte del trabajo por ellos y así se podrán enfocar en llevarlo a cabo.</w:t>
+      </w:r>
+    </w:p>
+    <w:p>
+      <w:pPr>
+        <w:spacing w:line="276" w:lineRule="auto"/>
+        <w:ind w:firstLine="0"/>
+        <w:rPr>
+          <w:rFonts w:asciiTheme="minorHAnsi" w:hAnsiTheme="minorHAnsi" w:cstheme="minorHAnsi"/>
+          <w:sz w:val="32"/>
+          <w:szCs w:val="32"/>
+          <w:lang w:val="es-DO"/>
+        </w:rPr>
+      </w:pPr>
+    </w:p>
+    <w:p>
+      <w:pPr>
+        <w:pStyle w:val="Sinespaciado"/>
+        <w:rPr>
+          <w:sz w:val="32"/>
+          <w:szCs w:val="32"/>
+          <w:lang w:val="es-DO"/>
+        </w:rPr>
+      </w:pPr>
+      <w:r>
+        <w:rPr>
+          <w:rFonts w:cstheme="minorHAnsi"/>
+          <w:sz w:val="32"/>
+          <w:szCs w:val="32"/>
+          <w:lang w:val="es-DO"/>
+        </w:rPr>
+        <w:t>Nos motiva el deseo de ayudar al desarrollo de la república dominicana como país tecnológico y también el querer posiciona r al país en un escalón mas alto en cuanto a nivel educativo en las áreas de la ingeniería de software</w:t>
+      </w:r>
+      <w:r>
+        <w:rPr>
+          <w:rFonts w:cstheme="minorHAnsi"/>
+          <w:sz w:val="32"/>
+          <w:szCs w:val="32"/>
+          <w:lang w:val="es-DO"/>
+        </w:rPr>
+        <w:t xml:space="preserve"> y así ayudar a reducir la tasa de desempleo del país</w:t>
+      </w:r>
       <w:r>
         <w:rPr>
           <w:rFonts w:ascii="Arial" w:hAnsi="Arial" w:cs="Arial"/>
@@ -17957,6 +18118,66 @@
     </w:p>
     <w:p>
       <w:pPr>
+        <w:spacing w:line="276" w:lineRule="auto"/>
+        <w:ind w:firstLine="0"/>
+        <w:rPr>
+          <w:rFonts w:asciiTheme="minorHAnsi" w:hAnsiTheme="minorHAnsi" w:cstheme="minorHAnsi"/>
+          <w:sz w:val="32"/>
+          <w:szCs w:val="32"/>
+          <w:lang w:val="es-DO"/>
+        </w:rPr>
+      </w:pPr>
+    </w:p>
+    <w:p>
+      <w:pPr>
+        <w:spacing w:line="276" w:lineRule="auto"/>
+        <w:ind w:firstLine="0"/>
+        <w:rPr>
+          <w:rFonts w:asciiTheme="minorHAnsi" w:hAnsiTheme="minorHAnsi" w:cstheme="minorHAnsi"/>
+          <w:sz w:val="32"/>
+          <w:szCs w:val="32"/>
+          <w:lang w:val="es-DO"/>
+        </w:rPr>
+      </w:pPr>
+    </w:p>
+    <w:p>
+      <w:pPr>
+        <w:spacing w:line="276" w:lineRule="auto"/>
+        <w:ind w:firstLine="0"/>
+        <w:rPr>
+          <w:rFonts w:asciiTheme="minorHAnsi" w:hAnsiTheme="minorHAnsi" w:cstheme="minorHAnsi"/>
+          <w:sz w:val="32"/>
+          <w:szCs w:val="32"/>
+          <w:lang w:val="es-DO"/>
+        </w:rPr>
+      </w:pPr>
+    </w:p>
+    <w:p>
+      <w:pPr>
+        <w:spacing w:line="276" w:lineRule="auto"/>
+        <w:ind w:firstLine="0"/>
+        <w:rPr>
+          <w:rFonts w:asciiTheme="minorHAnsi" w:hAnsiTheme="minorHAnsi" w:cstheme="minorHAnsi"/>
+          <w:sz w:val="32"/>
+          <w:szCs w:val="32"/>
+          <w:lang w:val="es-DO"/>
+        </w:rPr>
+      </w:pPr>
+    </w:p>
+    <w:p>
+      <w:pPr>
+        <w:spacing w:line="276" w:lineRule="auto"/>
+        <w:ind w:firstLine="0"/>
+        <w:rPr>
+          <w:rFonts w:asciiTheme="minorHAnsi" w:hAnsiTheme="minorHAnsi" w:cstheme="minorHAnsi"/>
+          <w:sz w:val="32"/>
+          <w:szCs w:val="32"/>
+          <w:lang w:val="es-DO"/>
+        </w:rPr>
+      </w:pPr>
+    </w:p>
+    <w:p>
+      <w:pPr>
         <w:ind w:firstLine="0"/>
         <w:rPr>
           <w:szCs w:val="24"/>
@@ -17966,45 +18187,373 @@
     </w:p>
     <w:p>
       <w:pPr>
-        <w:ind w:firstLine="0"/>
-        <w:rPr>
-          <w:szCs w:val="24"/>
+        <w:pStyle w:val="Ttulo2"/>
+        <w:rPr>
           <w:lang w:val="es-DO"/>
         </w:rPr>
       </w:pPr>
-    </w:p>
-    <w:p>
-      <w:pPr>
-        <w:ind w:firstLine="0"/>
-        <w:rPr>
-          <w:szCs w:val="24"/>
+      <w:bookmarkStart w:id="43" w:name="_Toc104716065"/>
+      <w:r>
+        <w:rPr>
           <w:lang w:val="es-DO"/>
         </w:rPr>
-      </w:pPr>
-    </w:p>
-    <w:p>
-      <w:pPr>
-        <w:ind w:firstLine="0"/>
-        <w:rPr>
-          <w:szCs w:val="24"/>
+        <w:lastRenderedPageBreak/>
+        <w:t xml:space="preserve">7.1 </w:t>
+      </w:r>
+      <w:r>
+        <w:rPr>
           <w:lang w:val="es-DO"/>
         </w:rPr>
-      </w:pPr>
-    </w:p>
-    <w:p>
-      <w:pPr>
-        <w:ind w:firstLine="0"/>
-        <w:rPr>
-          <w:szCs w:val="24"/>
+        <w:t xml:space="preserve">¿Como se </w:t>
+      </w:r>
+      <w:r>
+        <w:rPr>
           <w:lang w:val="es-DO"/>
         </w:rPr>
-      </w:pPr>
-    </w:p>
-    <w:p>
-      <w:pPr>
-        <w:ind w:firstLine="0"/>
-        <w:rPr>
-          <w:szCs w:val="24"/>
+        <w:t>R</w:t>
+      </w:r>
+      <w:r>
+        <w:rPr>
+          <w:lang w:val="es-DO"/>
+        </w:rPr>
+        <w:t>ealizará</w:t>
+      </w:r>
+      <w:r>
+        <w:rPr>
+          <w:lang w:val="es-DO"/>
+        </w:rPr>
+        <w:t>?</w:t>
+      </w:r>
+      <w:bookmarkEnd w:id="43"/>
+    </w:p>
+    <w:p>
+      <w:pPr>
+        <w:pStyle w:val="Sinespaciado"/>
+        <w:spacing w:line="276" w:lineRule="auto"/>
+        <w:rPr>
+          <w:rFonts w:cstheme="minorHAnsi"/>
+          <w:sz w:val="32"/>
+          <w:szCs w:val="32"/>
+          <w:shd w:val="clear" w:color="auto" w:fill="FFFFFF"/>
+        </w:rPr>
+      </w:pPr>
+      <w:r>
+        <w:rPr>
+          <w:rFonts w:ascii="Arial" w:hAnsi="Arial" w:cs="Arial"/>
+          <w:color w:val="4D5156"/>
+          <w:sz w:val="21"/>
+          <w:szCs w:val="21"/>
+          <w:shd w:val="clear" w:color="auto" w:fill="FFFFFF"/>
+        </w:rPr>
+        <w:t>—</w:t>
+      </w:r>
+      <w:r>
+        <w:rPr>
+          <w:rFonts w:cstheme="minorHAnsi"/>
+          <w:sz w:val="32"/>
+          <w:szCs w:val="32"/>
+          <w:shd w:val="clear" w:color="auto" w:fill="FFFFFF"/>
+        </w:rPr>
+        <w:t>Primero crearemos el API que consumirá la aplicación móvil, esta estará hecha en ASP y la arquitectura REST con JWT para el control de sesiones, mediante un JSON web Token</w:t>
+      </w:r>
+      <w:r>
+        <w:rPr>
+          <w:rFonts w:cstheme="minorHAnsi"/>
+          <w:sz w:val="32"/>
+          <w:szCs w:val="32"/>
+          <w:shd w:val="clear" w:color="auto" w:fill="FFFFFF"/>
+        </w:rPr>
+        <w:t xml:space="preserve"> se manejará las sesiones del usuario y se ayudará a mantener el sistema con un buen nivel de seguridad</w:t>
+      </w:r>
+      <w:r>
+        <w:rPr>
+          <w:rFonts w:cstheme="minorHAnsi"/>
+          <w:sz w:val="32"/>
+          <w:szCs w:val="32"/>
+          <w:shd w:val="clear" w:color="auto" w:fill="FFFFFF"/>
+        </w:rPr>
+        <w:t xml:space="preserve"> utilizando datos y claves cifradas</w:t>
+      </w:r>
+      <w:r>
+        <w:rPr>
+          <w:rFonts w:cstheme="minorHAnsi"/>
+          <w:sz w:val="32"/>
+          <w:szCs w:val="32"/>
+          <w:shd w:val="clear" w:color="auto" w:fill="FFFFFF"/>
+        </w:rPr>
+        <w:t xml:space="preserve">. Después de realizar el control de cuentas del usuario entonces se procederá a realizar la parte que involucra la base de datos, en el caso de este proyecto se </w:t>
+      </w:r>
+      <w:r>
+        <w:rPr>
+          <w:rFonts w:cstheme="minorHAnsi"/>
+          <w:sz w:val="32"/>
+          <w:szCs w:val="32"/>
+          <w:shd w:val="clear" w:color="auto" w:fill="FFFFFF"/>
+        </w:rPr>
+        <w:t>utilizará</w:t>
+      </w:r>
+      <w:r>
+        <w:rPr>
+          <w:rFonts w:cstheme="minorHAnsi"/>
+          <w:sz w:val="32"/>
+          <w:szCs w:val="32"/>
+          <w:shd w:val="clear" w:color="auto" w:fill="FFFFFF"/>
+        </w:rPr>
+        <w:t xml:space="preserve"> una base de datos en SQL server ya que esta provee las funciones necesarias para este proyecto, el manejo de la base de datos se realizará con </w:t>
+      </w:r>
+      <w:proofErr w:type="spellStart"/>
+      <w:r>
+        <w:rPr>
+          <w:rFonts w:cstheme="minorHAnsi"/>
+          <w:sz w:val="32"/>
+          <w:szCs w:val="32"/>
+          <w:shd w:val="clear" w:color="auto" w:fill="FFFFFF"/>
+        </w:rPr>
+        <w:t>Entity</w:t>
+      </w:r>
+      <w:proofErr w:type="spellEnd"/>
+      <w:r>
+        <w:rPr>
+          <w:rFonts w:cstheme="minorHAnsi"/>
+          <w:sz w:val="32"/>
+          <w:szCs w:val="32"/>
+          <w:shd w:val="clear" w:color="auto" w:fill="FFFFFF"/>
+        </w:rPr>
+        <w:t xml:space="preserve"> </w:t>
+      </w:r>
+      <w:proofErr w:type="spellStart"/>
+      <w:r>
+        <w:rPr>
+          <w:rFonts w:cstheme="minorHAnsi"/>
+          <w:sz w:val="32"/>
+          <w:szCs w:val="32"/>
+          <w:shd w:val="clear" w:color="auto" w:fill="FFFFFF"/>
+        </w:rPr>
+        <w:t>framework</w:t>
+      </w:r>
+      <w:proofErr w:type="spellEnd"/>
+      <w:r>
+        <w:rPr>
+          <w:rFonts w:cstheme="minorHAnsi"/>
+          <w:sz w:val="32"/>
+          <w:szCs w:val="32"/>
+          <w:shd w:val="clear" w:color="auto" w:fill="FFFFFF"/>
+        </w:rPr>
+        <w:t xml:space="preserve"> </w:t>
+      </w:r>
+      <w:proofErr w:type="spellStart"/>
+      <w:r>
+        <w:rPr>
+          <w:rFonts w:cstheme="minorHAnsi"/>
+          <w:sz w:val="32"/>
+          <w:szCs w:val="32"/>
+          <w:shd w:val="clear" w:color="auto" w:fill="FFFFFF"/>
+        </w:rPr>
+        <w:t>core</w:t>
+      </w:r>
+      <w:proofErr w:type="spellEnd"/>
+      <w:r>
+        <w:rPr>
+          <w:rFonts w:cstheme="minorHAnsi"/>
+          <w:sz w:val="32"/>
+          <w:szCs w:val="32"/>
+          <w:shd w:val="clear" w:color="auto" w:fill="FFFFFF"/>
+        </w:rPr>
+        <w:t>.</w:t>
+      </w:r>
+    </w:p>
+    <w:p>
+      <w:pPr>
+        <w:pStyle w:val="Sinespaciado"/>
+        <w:spacing w:line="276" w:lineRule="auto"/>
+        <w:rPr>
+          <w:rFonts w:cstheme="minorHAnsi"/>
+          <w:sz w:val="32"/>
+          <w:szCs w:val="32"/>
+          <w:shd w:val="clear" w:color="auto" w:fill="FFFFFF"/>
+        </w:rPr>
+      </w:pPr>
+    </w:p>
+    <w:p>
+      <w:pPr>
+        <w:pStyle w:val="Sinespaciado"/>
+        <w:spacing w:line="276" w:lineRule="auto"/>
+        <w:rPr>
+          <w:rFonts w:cstheme="minorHAnsi"/>
+          <w:sz w:val="32"/>
+          <w:szCs w:val="32"/>
+          <w:shd w:val="clear" w:color="auto" w:fill="FFFFFF"/>
+        </w:rPr>
+      </w:pPr>
+      <w:r>
+        <w:rPr>
+          <w:rFonts w:cstheme="minorHAnsi"/>
+          <w:sz w:val="32"/>
+          <w:szCs w:val="32"/>
+          <w:shd w:val="clear" w:color="auto" w:fill="FFFFFF"/>
+        </w:rPr>
+        <w:t xml:space="preserve">La parte de la aplicación móvil será realizada utilizando </w:t>
+      </w:r>
+      <w:proofErr w:type="spellStart"/>
+      <w:r>
+        <w:rPr>
+          <w:rFonts w:cstheme="minorHAnsi"/>
+          <w:sz w:val="32"/>
+          <w:szCs w:val="32"/>
+          <w:shd w:val="clear" w:color="auto" w:fill="FFFFFF"/>
+        </w:rPr>
+        <w:t>kotlin</w:t>
+      </w:r>
+      <w:proofErr w:type="spellEnd"/>
+      <w:r>
+        <w:rPr>
+          <w:rFonts w:cstheme="minorHAnsi"/>
+          <w:sz w:val="32"/>
+          <w:szCs w:val="32"/>
+          <w:shd w:val="clear" w:color="auto" w:fill="FFFFFF"/>
+        </w:rPr>
+        <w:t xml:space="preserve"> para realizar una </w:t>
+      </w:r>
+      <w:r>
+        <w:rPr>
+          <w:rFonts w:cstheme="minorHAnsi"/>
+          <w:sz w:val="32"/>
+          <w:szCs w:val="32"/>
+          <w:shd w:val="clear" w:color="auto" w:fill="FFFFFF"/>
+        </w:rPr>
+        <w:t>APP</w:t>
+      </w:r>
+      <w:r>
+        <w:rPr>
+          <w:rFonts w:cstheme="minorHAnsi"/>
+          <w:sz w:val="32"/>
+          <w:szCs w:val="32"/>
+          <w:shd w:val="clear" w:color="auto" w:fill="FFFFFF"/>
+        </w:rPr>
+        <w:t xml:space="preserve"> móvil de Android</w:t>
+      </w:r>
+      <w:r>
+        <w:rPr>
+          <w:rFonts w:cstheme="minorHAnsi"/>
+          <w:sz w:val="32"/>
+          <w:szCs w:val="32"/>
+          <w:shd w:val="clear" w:color="auto" w:fill="FFFFFF"/>
+        </w:rPr>
+        <w:t xml:space="preserve"> y una librería de terceros para el manejo de peticiones HTTP, los datos serán enviados en formato JSON y mapeados al tipo de datos que usara la </w:t>
+      </w:r>
+      <w:proofErr w:type="gramStart"/>
+      <w:r>
+        <w:rPr>
+          <w:rFonts w:cstheme="minorHAnsi"/>
+          <w:sz w:val="32"/>
+          <w:szCs w:val="32"/>
+          <w:shd w:val="clear" w:color="auto" w:fill="FFFFFF"/>
+        </w:rPr>
+        <w:t>app</w:t>
+      </w:r>
+      <w:proofErr w:type="gramEnd"/>
+      <w:r>
+        <w:rPr>
+          <w:rFonts w:cstheme="minorHAnsi"/>
+          <w:sz w:val="32"/>
+          <w:szCs w:val="32"/>
+          <w:shd w:val="clear" w:color="auto" w:fill="FFFFFF"/>
+        </w:rPr>
+        <w:t>. El objetivo de usar una estructura cliente-servidor es para que sea la API quien realice los cálculos necesarios para la cotización de los cursos virtuales, en este esquema el cliente</w:t>
+      </w:r>
+      <w:r>
+        <w:rPr>
+          <w:rFonts w:cstheme="minorHAnsi"/>
+          <w:sz w:val="32"/>
+          <w:szCs w:val="32"/>
+          <w:shd w:val="clear" w:color="auto" w:fill="FFFFFF"/>
+        </w:rPr>
+        <w:t xml:space="preserve"> </w:t>
+      </w:r>
+      <w:r>
+        <w:rPr>
+          <w:rFonts w:cstheme="minorHAnsi"/>
+          <w:sz w:val="32"/>
+          <w:szCs w:val="32"/>
+          <w:shd w:val="clear" w:color="auto" w:fill="FFFFFF"/>
+        </w:rPr>
+        <w:t xml:space="preserve">(la </w:t>
+      </w:r>
+      <w:proofErr w:type="gramStart"/>
+      <w:r>
+        <w:rPr>
+          <w:rFonts w:cstheme="minorHAnsi"/>
+          <w:sz w:val="32"/>
+          <w:szCs w:val="32"/>
+          <w:shd w:val="clear" w:color="auto" w:fill="FFFFFF"/>
+        </w:rPr>
+        <w:t>app</w:t>
+      </w:r>
+      <w:proofErr w:type="gramEnd"/>
+      <w:r>
+        <w:rPr>
+          <w:rFonts w:cstheme="minorHAnsi"/>
+          <w:sz w:val="32"/>
+          <w:szCs w:val="32"/>
+          <w:shd w:val="clear" w:color="auto" w:fill="FFFFFF"/>
+        </w:rPr>
+        <w:t xml:space="preserve"> </w:t>
+      </w:r>
+      <w:r>
+        <w:rPr>
+          <w:rFonts w:cstheme="minorHAnsi"/>
+          <w:sz w:val="32"/>
+          <w:szCs w:val="32"/>
+          <w:shd w:val="clear" w:color="auto" w:fill="FFFFFF"/>
+        </w:rPr>
+        <w:t>móvil</w:t>
+      </w:r>
+      <w:r>
+        <w:rPr>
+          <w:rFonts w:cstheme="minorHAnsi"/>
+          <w:sz w:val="32"/>
+          <w:szCs w:val="32"/>
+          <w:shd w:val="clear" w:color="auto" w:fill="FFFFFF"/>
+        </w:rPr>
+        <w:t>) enviara a la API</w:t>
+      </w:r>
+      <w:r>
+        <w:rPr>
+          <w:rFonts w:cstheme="minorHAnsi"/>
+          <w:sz w:val="32"/>
+          <w:szCs w:val="32"/>
+          <w:shd w:val="clear" w:color="auto" w:fill="FFFFFF"/>
+        </w:rPr>
+        <w:t xml:space="preserve"> </w:t>
+      </w:r>
+      <w:r>
+        <w:rPr>
+          <w:rFonts w:cstheme="minorHAnsi"/>
+          <w:sz w:val="32"/>
+          <w:szCs w:val="32"/>
+          <w:shd w:val="clear" w:color="auto" w:fill="FFFFFF"/>
+        </w:rPr>
+        <w:t>(el servidor) los datos del formulario para cotización de cursos y será el API quien realice el trabajo pesado, de esta forma se reducirá el costo de procesamiento para la aplicación móvil y esta solo tendrá que presentar los dato al usuario después de que este los solicite</w:t>
+      </w:r>
+      <w:r>
+        <w:rPr>
+          <w:rFonts w:ascii="Arial" w:hAnsi="Arial" w:cs="Arial"/>
+          <w:color w:val="4D5156"/>
+          <w:sz w:val="21"/>
+          <w:szCs w:val="21"/>
+          <w:shd w:val="clear" w:color="auto" w:fill="FFFFFF"/>
+        </w:rPr>
+        <w:t>—</w:t>
+      </w:r>
+    </w:p>
+    <w:p>
+      <w:pPr>
+        <w:pStyle w:val="Sinespaciado"/>
+        <w:spacing w:line="276" w:lineRule="auto"/>
+        <w:rPr>
+          <w:rFonts w:cstheme="minorHAnsi"/>
+          <w:sz w:val="32"/>
+          <w:szCs w:val="32"/>
           <w:lang w:val="es-DO"/>
         </w:rPr>
       </w:pPr>
@@ -18052,6 +18601,7 @@
         <w:rPr>
           <w:lang w:val="es-DO"/>
         </w:rPr>
+        <w:lastRenderedPageBreak/>
         <w:t>¿Qué Hará el Software</w:t>
       </w:r>
       <w:r>
@@ -18066,67 +18616,99 @@
       <w:pPr>
         <w:pStyle w:val="Sinespaciado"/>
         <w:rPr>
-          <w:rFonts w:ascii="Arial" w:hAnsi="Arial" w:cs="Arial"/>
-          <w:color w:val="4D5156"/>
-          <w:sz w:val="21"/>
-          <w:szCs w:val="21"/>
-          <w:shd w:val="clear" w:color="auto" w:fill="FFFFFF"/>
-        </w:rPr>
-      </w:pPr>
-      <w:r>
-        <w:rPr>
-          <w:rFonts w:ascii="Arial" w:hAnsi="Arial" w:cs="Arial"/>
-          <w:color w:val="4D5156"/>
-          <w:sz w:val="21"/>
-          <w:szCs w:val="21"/>
-          <w:shd w:val="clear" w:color="auto" w:fill="FFFFFF"/>
-        </w:rPr>
-        <w:t>—</w:t>
-      </w:r>
-    </w:p>
-    <w:p>
-      <w:pPr>
-        <w:pStyle w:val="Sinespaciado"/>
-        <w:rPr>
+          <w:rFonts w:cstheme="minorHAnsi"/>
           <w:sz w:val="32"/>
           <w:szCs w:val="32"/>
-          <w:lang w:val="es-DO"/>
-        </w:rPr>
-      </w:pPr>
-      <w:r>
-        <w:rPr>
-          <w:rFonts w:ascii="Arial" w:hAnsi="Arial" w:cs="Arial"/>
-          <w:color w:val="4D5156"/>
-          <w:sz w:val="21"/>
-          <w:szCs w:val="21"/>
           <w:shd w:val="clear" w:color="auto" w:fill="FFFFFF"/>
         </w:rPr>
+      </w:pPr>
+      <w:r>
+        <w:rPr>
+          <w:rFonts w:cstheme="minorHAnsi"/>
+          <w:sz w:val="32"/>
+          <w:szCs w:val="32"/>
+          <w:shd w:val="clear" w:color="auto" w:fill="FFFFFF"/>
+        </w:rPr>
         <w:t>—</w:t>
       </w:r>
-    </w:p>
-    <w:p>
-      <w:pPr>
-        <w:ind w:firstLine="0"/>
-        <w:rPr>
-          <w:lang w:val="es-DO"/>
-        </w:rPr>
-      </w:pPr>
-    </w:p>
-    <w:p>
-      <w:pPr>
-        <w:ind w:firstLine="0"/>
-        <w:rPr>
-          <w:lang w:val="es-DO"/>
-        </w:rPr>
-      </w:pPr>
-    </w:p>
-    <w:p>
-      <w:pPr>
-        <w:ind w:firstLine="0"/>
-        <w:rPr>
-          <w:lang w:val="es-DO"/>
-        </w:rPr>
-      </w:pPr>
+      <w:r>
+        <w:rPr>
+          <w:rFonts w:cstheme="minorHAnsi"/>
+          <w:sz w:val="32"/>
+          <w:szCs w:val="32"/>
+          <w:shd w:val="clear" w:color="auto" w:fill="FFFFFF"/>
+        </w:rPr>
+        <w:t>El software permitirá</w:t>
+      </w:r>
+      <w:r>
+        <w:rPr>
+          <w:rFonts w:cstheme="minorHAnsi"/>
+          <w:sz w:val="32"/>
+          <w:szCs w:val="32"/>
+          <w:shd w:val="clear" w:color="auto" w:fill="FFFFFF"/>
+        </w:rPr>
+        <w:t xml:space="preserve"> solicitar una cotización del costo total necesario para realizar el curso virtual, la aplicación permitirá también el registro de usuarios con clave cifrada, la recuperación de clave y el borrado permanente de la cuenta, todo esto gestionado desde un API.</w:t>
+      </w:r>
+    </w:p>
+    <w:p>
+      <w:pPr>
+        <w:pStyle w:val="Sinespaciado"/>
+        <w:rPr>
+          <w:rFonts w:cstheme="minorHAnsi"/>
+          <w:sz w:val="32"/>
+          <w:szCs w:val="32"/>
+          <w:shd w:val="clear" w:color="auto" w:fill="FFFFFF"/>
+        </w:rPr>
+      </w:pPr>
+    </w:p>
+    <w:p>
+      <w:pPr>
+        <w:pStyle w:val="Sinespaciado"/>
+        <w:rPr>
+          <w:rFonts w:cstheme="minorHAnsi"/>
+          <w:sz w:val="32"/>
+          <w:szCs w:val="32"/>
+          <w:shd w:val="clear" w:color="auto" w:fill="FFFFFF"/>
+        </w:rPr>
+      </w:pPr>
+      <w:r>
+        <w:rPr>
+          <w:rFonts w:cstheme="minorHAnsi"/>
+          <w:sz w:val="32"/>
+          <w:szCs w:val="32"/>
+          <w:shd w:val="clear" w:color="auto" w:fill="FFFFFF"/>
+        </w:rPr>
+        <w:t xml:space="preserve">Para que una institución pueda solicitar una cotización deberá registrarse, abrir sesión, llenar el formulario agregando los datos pertinentes del curso que desea crear y después enviar los datos al servidor y luego recibirá la cotización aproximada de </w:t>
+      </w:r>
+      <w:proofErr w:type="spellStart"/>
+      <w:r>
+        <w:rPr>
+          <w:rFonts w:cstheme="minorHAnsi"/>
+          <w:sz w:val="32"/>
+          <w:szCs w:val="32"/>
+          <w:shd w:val="clear" w:color="auto" w:fill="FFFFFF"/>
+        </w:rPr>
+        <w:t>cunato</w:t>
+      </w:r>
+      <w:proofErr w:type="spellEnd"/>
+      <w:r>
+        <w:rPr>
+          <w:rFonts w:cstheme="minorHAnsi"/>
+          <w:sz w:val="32"/>
+          <w:szCs w:val="32"/>
+          <w:shd w:val="clear" w:color="auto" w:fill="FFFFFF"/>
+        </w:rPr>
+        <w:t xml:space="preserve"> necesitaría invertir para realizar el curso</w:t>
+      </w:r>
+      <w:r>
+        <w:rPr>
+          <w:rFonts w:cstheme="minorHAnsi"/>
+          <w:sz w:val="32"/>
+          <w:szCs w:val="32"/>
+          <w:shd w:val="clear" w:color="auto" w:fill="FFFFFF"/>
+        </w:rPr>
+        <w:t>—</w:t>
+      </w:r>
     </w:p>
     <w:p>
       <w:pPr>
@@ -18295,6 +18877,7 @@
         <w:rPr>
           <w:lang w:val="es-DO"/>
         </w:rPr>
+        <w:lastRenderedPageBreak/>
         <w:t xml:space="preserve">7.3.2 </w:t>
       </w:r>
       <w:r>
@@ -18943,6 +19526,7 @@
         <w:rPr>
           <w:lang w:val="es-DO"/>
         </w:rPr>
+        <w:lastRenderedPageBreak/>
         <w:t>Análisis Económico De La Propuesta</w:t>
       </w:r>
       <w:bookmarkEnd w:id="50"/>
@@ -19252,6 +19836,7 @@
           <w:szCs w:val="24"/>
           <w:lang w:val="es-DO"/>
         </w:rPr>
+        <w:lastRenderedPageBreak/>
         <w:t>F1. El sistema debe permitir la autenticación de usuarios.</w:t>
       </w:r>
     </w:p>
@@ -19584,7 +20169,6 @@
           <w:szCs w:val="28"/>
           <w:lang w:val="es-US"/>
         </w:rPr>
-        <w:lastRenderedPageBreak/>
         <w:t>Figura 1</w:t>
       </w:r>
       <w:r>
@@ -19736,6 +20320,7 @@
           <w:szCs w:val="28"/>
           <w:lang w:val="es-US"/>
         </w:rPr>
+        <w:lastRenderedPageBreak/>
         <w:t>Figura 1</w:t>
       </w:r>
       <w:r>
@@ -20095,7 +20680,6 @@
           <w:rFonts w:asciiTheme="minorHAnsi" w:hAnsiTheme="minorHAnsi" w:cstheme="minorHAnsi"/>
           <w:lang w:val="es-DO"/>
         </w:rPr>
-        <w:lastRenderedPageBreak/>
         <w:t>Conclusión</w:t>
       </w:r>
       <w:bookmarkEnd w:id="53"/>
@@ -20325,7 +20909,6 @@
         <w:rPr>
           <w:lang w:val="es-DO"/>
         </w:rPr>
-        <w:lastRenderedPageBreak/>
         <w:t>Anexos</w:t>
       </w:r>
       <w:bookmarkEnd w:id="55"/>
@@ -24219,7 +24802,6 @@
   <w:style w:type="character" w:default="1" w:styleId="Fuentedeprrafopredeter">
     <w:name w:val="Default Paragraph Font"/>
     <w:uiPriority w:val="1"/>
-    <w:semiHidden/>
     <w:unhideWhenUsed/>
   </w:style>
   <w:style w:type="table" w:default="1" w:styleId="Tablanormal">

</xml_diff>

<commit_message>
Se edito el titulo
</commit_message>
<xml_diff>
--- a/Proyecto Integrador 2.docx
+++ b/Proyecto Integrador 2.docx
@@ -1131,7 +1131,27 @@
           <w:szCs w:val="52"/>
           <w:lang w:val="es-DO"/>
         </w:rPr>
-        <w:t>DISEÑO DE UNA APLICACIÓN PARA CALCULO PRESUPUESTARIO DE CURSOS VIRTUAL</w:t>
+        <w:t xml:space="preserve">DISEÑO DE UNA APLICACIÓN </w:t>
+      </w:r>
+      <w:r>
+        <w:rPr>
+          <w:b/>
+          <w:bCs/>
+          <w:sz w:val="52"/>
+          <w:szCs w:val="52"/>
+          <w:lang w:val="es-DO"/>
+        </w:rPr>
+        <w:t xml:space="preserve">MOVIL </w:t>
+      </w:r>
+      <w:r>
+        <w:rPr>
+          <w:b/>
+          <w:bCs/>
+          <w:sz w:val="52"/>
+          <w:szCs w:val="52"/>
+          <w:lang w:val="es-DO"/>
+        </w:rPr>
+        <w:t>PARA CALCULO PRESUPUESTARIO DE CURSOS VIRTUAL</w:t>
       </w:r>
       <w:r>
         <w:rPr>
@@ -6020,9 +6040,8 @@
           <w:szCs w:val="32"/>
           <w:lang w:val="es-ES"/>
         </w:rPr>
-        <w:t xml:space="preserve">En este estudio se nos explica el rol de la educación virtual en la era actual y como es necesario que las instituciones educativas de la unión europea deben actualizarse y aprovechar los recursos de la tecnología de la información y comunicación (TIC) para mejorar la oferta educativa y como se deben realizar los cálculos presupuestarios necesarios para </w:t>
-      </w:r>
-      <w:proofErr w:type="spellStart"/>
+        <w:t>En este estudio se nos explica el rol de la educación virtual en la era actual y como es necesario que las instituciones educativas de la unión europea deben actualizarse y aprovechar los recursos de la tecnología de la información y comunicación (TIC) para mejorar la oferta educativa y como se deben realizar los cálculos presupuestarios necesarios para lle</w:t>
+      </w:r>
       <w:r>
         <w:rPr>
           <w:rFonts w:cs="Arial"/>
@@ -6030,9 +6049,8 @@
           <w:szCs w:val="32"/>
           <w:lang w:val="es-ES"/>
         </w:rPr>
-        <w:t>llevara</w:t>
-      </w:r>
-      <w:proofErr w:type="spellEnd"/>
+        <w:t>v</w:t>
+      </w:r>
       <w:r>
         <w:rPr>
           <w:rFonts w:cs="Arial"/>
@@ -6040,7 +6058,7 @@
           <w:szCs w:val="32"/>
           <w:lang w:val="es-ES"/>
         </w:rPr>
-        <w:t xml:space="preserve"> cabo los cursos online.</w:t>
+        <w:t>ara cabo los cursos online.</w:t>
       </w:r>
     </w:p>
     <w:p>
@@ -6093,7 +6111,6 @@
         </w:rPr>
         <w:t>Como Calcular el Precio de un Curso online (</w:t>
       </w:r>
-      <w:proofErr w:type="spellStart"/>
       <w:r>
         <w:rPr>
           <w:rFonts w:cs="Arial"/>
@@ -6103,9 +6120,8 @@
           <w:szCs w:val="32"/>
           <w:lang w:val="es-ES"/>
         </w:rPr>
-        <w:t>articulo</w:t>
-      </w:r>
-      <w:proofErr w:type="spellEnd"/>
+        <w:t>artículo</w:t>
+      </w:r>
       <w:r>
         <w:rPr>
           <w:rFonts w:cs="Arial"/>
@@ -6115,9 +6131,8 @@
           <w:szCs w:val="32"/>
           <w:lang w:val="es-ES"/>
         </w:rPr>
-        <w:t xml:space="preserve"> de la plataforma de educación virtual ´</w:t>
-      </w:r>
-      <w:proofErr w:type="spellStart"/>
+        <w:t xml:space="preserve"> de la plataforma de educación virtual ´wrupal´).</w:t>
+      </w:r>
       <w:r>
         <w:rPr>
           <w:rFonts w:cs="Arial"/>
@@ -6127,29 +6142,6 @@
           <w:szCs w:val="32"/>
           <w:lang w:val="es-ES"/>
         </w:rPr>
-        <w:t>wrupal</w:t>
-      </w:r>
-      <w:proofErr w:type="spellEnd"/>
-      <w:r>
-        <w:rPr>
-          <w:rFonts w:cs="Arial"/>
-          <w:b/>
-          <w:bCs/>
-          <w:sz w:val="32"/>
-          <w:szCs w:val="32"/>
-          <w:lang w:val="es-ES"/>
-        </w:rPr>
-        <w:t>´).</w:t>
-      </w:r>
-      <w:r>
-        <w:rPr>
-          <w:rFonts w:cs="Arial"/>
-          <w:b/>
-          <w:bCs/>
-          <w:sz w:val="32"/>
-          <w:szCs w:val="32"/>
-          <w:lang w:val="es-ES"/>
-        </w:rPr>
         <w:t xml:space="preserve"> </w:t>
       </w:r>
       <w:r>
@@ -6161,7 +6153,6 @@
         </w:rPr>
         <w:t xml:space="preserve">En este </w:t>
       </w:r>
-      <w:proofErr w:type="spellStart"/>
       <w:r>
         <w:rPr>
           <w:rFonts w:cs="Arial"/>
@@ -6169,9 +6160,8 @@
           <w:szCs w:val="32"/>
           <w:lang w:val="es-ES"/>
         </w:rPr>
-        <w:t>articulo</w:t>
-      </w:r>
-      <w:proofErr w:type="spellEnd"/>
+        <w:t>artículo</w:t>
+      </w:r>
       <w:r>
         <w:rPr>
           <w:rFonts w:cs="Arial"/>
@@ -15566,27 +15556,7 @@
           <w:szCs w:val="32"/>
           <w:lang w:val="es-ES"/>
         </w:rPr>
-        <w:t xml:space="preserve">Implementar un apartado de preguntas en donde los usuarios podrán dejar sus preguntas y así podremos realizar un resumen de las preguntas </w:t>
-      </w:r>
-      <w:proofErr w:type="spellStart"/>
-      <w:r>
-        <w:rPr>
-          <w:rFonts w:asciiTheme="minorHAnsi" w:hAnsiTheme="minorHAnsi" w:cstheme="minorHAnsi"/>
-          <w:sz w:val="32"/>
-          <w:szCs w:val="32"/>
-          <w:lang w:val="es-ES"/>
-        </w:rPr>
-        <w:t>mas</w:t>
-      </w:r>
-      <w:proofErr w:type="spellEnd"/>
-      <w:r>
-        <w:rPr>
-          <w:rFonts w:asciiTheme="minorHAnsi" w:hAnsiTheme="minorHAnsi" w:cstheme="minorHAnsi"/>
-          <w:sz w:val="32"/>
-          <w:szCs w:val="32"/>
-          <w:lang w:val="es-ES"/>
-        </w:rPr>
-        <w:t xml:space="preserve"> frecuentes y darles respuesta.</w:t>
+        <w:t>Implementar un apartado de preguntas en donde los usuarios podrán dejar sus preguntas y así podremos realizar un resumen de las preguntas mas frecuentes y darles respuesta.</w:t>
       </w:r>
     </w:p>
     <w:p>
@@ -15663,7 +15633,6 @@
         </w:rPr>
         <w:t xml:space="preserve">Aplicar las mejores </w:t>
       </w:r>
-      <w:proofErr w:type="spellStart"/>
       <w:r>
         <w:rPr>
           <w:rFonts w:asciiTheme="minorHAnsi" w:hAnsiTheme="minorHAnsi" w:cstheme="minorHAnsi"/>
@@ -15671,9 +15640,8 @@
           <w:szCs w:val="32"/>
           <w:lang w:val="es-ES"/>
         </w:rPr>
-        <w:t>practicas</w:t>
-      </w:r>
-      <w:proofErr w:type="spellEnd"/>
+        <w:t>prácticas</w:t>
+      </w:r>
       <w:r>
         <w:rPr>
           <w:rFonts w:asciiTheme="minorHAnsi" w:hAnsiTheme="minorHAnsi" w:cstheme="minorHAnsi"/>
@@ -15683,7 +15651,6 @@
         </w:rPr>
         <w:t xml:space="preserve"> recomendadas en la </w:t>
       </w:r>
-      <w:proofErr w:type="gramStart"/>
       <w:r>
         <w:rPr>
           <w:rFonts w:asciiTheme="minorHAnsi" w:hAnsiTheme="minorHAnsi" w:cstheme="minorHAnsi"/>
@@ -15691,9 +15658,8 @@
           <w:szCs w:val="32"/>
           <w:lang w:val="es-ES"/>
         </w:rPr>
-        <w:t>programación</w:t>
-      </w:r>
-      <w:proofErr w:type="gramEnd"/>
+        <w:t>programación,</w:t>
+      </w:r>
       <w:r>
         <w:rPr>
           <w:rFonts w:asciiTheme="minorHAnsi" w:hAnsiTheme="minorHAnsi" w:cstheme="minorHAnsi"/>
@@ -17513,25 +17479,7 @@
           <w:szCs w:val="32"/>
           <w:lang w:val="es-419"/>
         </w:rPr>
-        <w:t xml:space="preserve">Fuente: </w:t>
-      </w:r>
-      <w:proofErr w:type="spellStart"/>
-      <w:r>
-        <w:rPr>
-          <w:sz w:val="32"/>
-          <w:szCs w:val="32"/>
-          <w:lang w:val="es-419"/>
-        </w:rPr>
-        <w:t>McConnell</w:t>
-      </w:r>
-      <w:proofErr w:type="spellEnd"/>
-      <w:r>
-        <w:rPr>
-          <w:sz w:val="32"/>
-          <w:szCs w:val="32"/>
-          <w:lang w:val="es-419"/>
-        </w:rPr>
-        <w:t>, S. (2006).</w:t>
+        <w:t>Fuente: McConnell, S. (2006).</w:t>
       </w:r>
     </w:p>
     <w:p>
@@ -18299,29 +18247,32 @@
           <w:szCs w:val="32"/>
           <w:shd w:val="clear" w:color="auto" w:fill="FFFFFF"/>
         </w:rPr>
-        <w:t xml:space="preserve"> una base de datos en SQL server ya que esta provee las funciones necesarias para este proyecto, el manejo de la base de datos se realizará con </w:t>
-      </w:r>
-      <w:proofErr w:type="spellStart"/>
-      <w:r>
+        <w:t xml:space="preserve"> una base de datos en SQL server ya que esta provee las funciones necesarias para este proyecto, el manejo de la base de datos se realizará con Entity framework core.</w:t>
+      </w:r>
+    </w:p>
+    <w:p>
+      <w:pPr>
+        <w:pStyle w:val="Sinespaciado"/>
+        <w:spacing w:line="276" w:lineRule="auto"/>
         <w:rPr>
           <w:rFonts w:cstheme="minorHAnsi"/>
           <w:sz w:val="32"/>
           <w:szCs w:val="32"/>
           <w:shd w:val="clear" w:color="auto" w:fill="FFFFFF"/>
         </w:rPr>
-        <w:t>Entity</w:t>
-      </w:r>
-      <w:proofErr w:type="spellEnd"/>
-      <w:r>
+      </w:pPr>
+    </w:p>
+    <w:p>
+      <w:pPr>
+        <w:pStyle w:val="Sinespaciado"/>
+        <w:spacing w:line="276" w:lineRule="auto"/>
         <w:rPr>
           <w:rFonts w:cstheme="minorHAnsi"/>
           <w:sz w:val="32"/>
           <w:szCs w:val="32"/>
           <w:shd w:val="clear" w:color="auto" w:fill="FFFFFF"/>
         </w:rPr>
-        <w:t xml:space="preserve"> </w:t>
-      </w:r>
-      <w:proofErr w:type="spellStart"/>
+      </w:pPr>
       <w:r>
         <w:rPr>
           <w:rFonts w:cstheme="minorHAnsi"/>
@@ -18329,9 +18280,8 @@
           <w:szCs w:val="32"/>
           <w:shd w:val="clear" w:color="auto" w:fill="FFFFFF"/>
         </w:rPr>
-        <w:t>framework</w:t>
-      </w:r>
-      <w:proofErr w:type="spellEnd"/>
+        <w:t xml:space="preserve">La parte de la aplicación móvil será realizada utilizando kotlin para realizar una </w:t>
+      </w:r>
       <w:r>
         <w:rPr>
           <w:rFonts w:cstheme="minorHAnsi"/>
@@ -18339,9 +18289,8 @@
           <w:szCs w:val="32"/>
           <w:shd w:val="clear" w:color="auto" w:fill="FFFFFF"/>
         </w:rPr>
-        <w:t xml:space="preserve"> </w:t>
-      </w:r>
-      <w:proofErr w:type="spellStart"/>
+        <w:t>APP</w:t>
+      </w:r>
       <w:r>
         <w:rPr>
           <w:rFonts w:cstheme="minorHAnsi"/>
@@ -18349,9 +18298,8 @@
           <w:szCs w:val="32"/>
           <w:shd w:val="clear" w:color="auto" w:fill="FFFFFF"/>
         </w:rPr>
-        <w:t>core</w:t>
-      </w:r>
-      <w:proofErr w:type="spellEnd"/>
+        <w:t xml:space="preserve"> móvil de Android</w:t>
+      </w:r>
       <w:r>
         <w:rPr>
           <w:rFonts w:cstheme="minorHAnsi"/>
@@ -18359,145 +18307,25 @@
           <w:szCs w:val="32"/>
           <w:shd w:val="clear" w:color="auto" w:fill="FFFFFF"/>
         </w:rPr>
-        <w:t>.</w:t>
-      </w:r>
-    </w:p>
-    <w:p>
-      <w:pPr>
-        <w:pStyle w:val="Sinespaciado"/>
-        <w:spacing w:line="276" w:lineRule="auto"/>
+        <w:t xml:space="preserve"> y una librería de terceros para el manejo de peticiones HTTP, los datos serán enviados en formato JSON y mapeados al tipo de datos que usara la app. El objetivo de usar una estructura cliente-servidor es para que sea la API quien realice los cálculos necesarios para la cotización de los cursos virtuales, en este esquema el cliente</w:t>
+      </w:r>
+      <w:r>
         <w:rPr>
           <w:rFonts w:cstheme="minorHAnsi"/>
           <w:sz w:val="32"/>
           <w:szCs w:val="32"/>
           <w:shd w:val="clear" w:color="auto" w:fill="FFFFFF"/>
         </w:rPr>
-      </w:pPr>
-    </w:p>
-    <w:p>
-      <w:pPr>
-        <w:pStyle w:val="Sinespaciado"/>
-        <w:spacing w:line="276" w:lineRule="auto"/>
+        <w:t xml:space="preserve"> </w:t>
+      </w:r>
+      <w:r>
         <w:rPr>
           <w:rFonts w:cstheme="minorHAnsi"/>
           <w:sz w:val="32"/>
           <w:szCs w:val="32"/>
           <w:shd w:val="clear" w:color="auto" w:fill="FFFFFF"/>
         </w:rPr>
-      </w:pPr>
-      <w:r>
-        <w:rPr>
-          <w:rFonts w:cstheme="minorHAnsi"/>
-          <w:sz w:val="32"/>
-          <w:szCs w:val="32"/>
-          <w:shd w:val="clear" w:color="auto" w:fill="FFFFFF"/>
-        </w:rPr>
-        <w:t xml:space="preserve">La parte de la aplicación móvil será realizada utilizando </w:t>
-      </w:r>
-      <w:proofErr w:type="spellStart"/>
-      <w:r>
-        <w:rPr>
-          <w:rFonts w:cstheme="minorHAnsi"/>
-          <w:sz w:val="32"/>
-          <w:szCs w:val="32"/>
-          <w:shd w:val="clear" w:color="auto" w:fill="FFFFFF"/>
-        </w:rPr>
-        <w:t>kotlin</w:t>
-      </w:r>
-      <w:proofErr w:type="spellEnd"/>
-      <w:r>
-        <w:rPr>
-          <w:rFonts w:cstheme="minorHAnsi"/>
-          <w:sz w:val="32"/>
-          <w:szCs w:val="32"/>
-          <w:shd w:val="clear" w:color="auto" w:fill="FFFFFF"/>
-        </w:rPr>
-        <w:t xml:space="preserve"> para realizar una </w:t>
-      </w:r>
-      <w:r>
-        <w:rPr>
-          <w:rFonts w:cstheme="minorHAnsi"/>
-          <w:sz w:val="32"/>
-          <w:szCs w:val="32"/>
-          <w:shd w:val="clear" w:color="auto" w:fill="FFFFFF"/>
-        </w:rPr>
-        <w:t>APP</w:t>
-      </w:r>
-      <w:r>
-        <w:rPr>
-          <w:rFonts w:cstheme="minorHAnsi"/>
-          <w:sz w:val="32"/>
-          <w:szCs w:val="32"/>
-          <w:shd w:val="clear" w:color="auto" w:fill="FFFFFF"/>
-        </w:rPr>
-        <w:t xml:space="preserve"> móvil de Android</w:t>
-      </w:r>
-      <w:r>
-        <w:rPr>
-          <w:rFonts w:cstheme="minorHAnsi"/>
-          <w:sz w:val="32"/>
-          <w:szCs w:val="32"/>
-          <w:shd w:val="clear" w:color="auto" w:fill="FFFFFF"/>
-        </w:rPr>
-        <w:t xml:space="preserve"> y una librería de terceros para el manejo de peticiones HTTP, los datos serán enviados en formato JSON y mapeados al tipo de datos que usara la </w:t>
-      </w:r>
-      <w:proofErr w:type="gramStart"/>
-      <w:r>
-        <w:rPr>
-          <w:rFonts w:cstheme="minorHAnsi"/>
-          <w:sz w:val="32"/>
-          <w:szCs w:val="32"/>
-          <w:shd w:val="clear" w:color="auto" w:fill="FFFFFF"/>
-        </w:rPr>
-        <w:t>app</w:t>
-      </w:r>
-      <w:proofErr w:type="gramEnd"/>
-      <w:r>
-        <w:rPr>
-          <w:rFonts w:cstheme="minorHAnsi"/>
-          <w:sz w:val="32"/>
-          <w:szCs w:val="32"/>
-          <w:shd w:val="clear" w:color="auto" w:fill="FFFFFF"/>
-        </w:rPr>
-        <w:t>. El objetivo de usar una estructura cliente-servidor es para que sea la API quien realice los cálculos necesarios para la cotización de los cursos virtuales, en este esquema el cliente</w:t>
-      </w:r>
-      <w:r>
-        <w:rPr>
-          <w:rFonts w:cstheme="minorHAnsi"/>
-          <w:sz w:val="32"/>
-          <w:szCs w:val="32"/>
-          <w:shd w:val="clear" w:color="auto" w:fill="FFFFFF"/>
-        </w:rPr>
-        <w:t xml:space="preserve"> </w:t>
-      </w:r>
-      <w:r>
-        <w:rPr>
-          <w:rFonts w:cstheme="minorHAnsi"/>
-          <w:sz w:val="32"/>
-          <w:szCs w:val="32"/>
-          <w:shd w:val="clear" w:color="auto" w:fill="FFFFFF"/>
-        </w:rPr>
-        <w:t xml:space="preserve">(la </w:t>
-      </w:r>
-      <w:proofErr w:type="gramStart"/>
-      <w:r>
-        <w:rPr>
-          <w:rFonts w:cstheme="minorHAnsi"/>
-          <w:sz w:val="32"/>
-          <w:szCs w:val="32"/>
-          <w:shd w:val="clear" w:color="auto" w:fill="FFFFFF"/>
-        </w:rPr>
-        <w:t>app</w:t>
-      </w:r>
-      <w:proofErr w:type="gramEnd"/>
-      <w:r>
-        <w:rPr>
-          <w:rFonts w:cstheme="minorHAnsi"/>
-          <w:sz w:val="32"/>
-          <w:szCs w:val="32"/>
-          <w:shd w:val="clear" w:color="auto" w:fill="FFFFFF"/>
-        </w:rPr>
-        <w:t xml:space="preserve"> </w:t>
+        <w:t xml:space="preserve">(la app </w:t>
       </w:r>
       <w:r>
         <w:rPr>
@@ -18678,27 +18506,7 @@
           <w:szCs w:val="32"/>
           <w:shd w:val="clear" w:color="auto" w:fill="FFFFFF"/>
         </w:rPr>
-        <w:t xml:space="preserve">Para que una institución pueda solicitar una cotización deberá registrarse, abrir sesión, llenar el formulario agregando los datos pertinentes del curso que desea crear y después enviar los datos al servidor y luego recibirá la cotización aproximada de </w:t>
-      </w:r>
-      <w:proofErr w:type="spellStart"/>
-      <w:r>
-        <w:rPr>
-          <w:rFonts w:cstheme="minorHAnsi"/>
-          <w:sz w:val="32"/>
-          <w:szCs w:val="32"/>
-          <w:shd w:val="clear" w:color="auto" w:fill="FFFFFF"/>
-        </w:rPr>
-        <w:t>cunato</w:t>
-      </w:r>
-      <w:proofErr w:type="spellEnd"/>
-      <w:r>
-        <w:rPr>
-          <w:rFonts w:cstheme="minorHAnsi"/>
-          <w:sz w:val="32"/>
-          <w:szCs w:val="32"/>
-          <w:shd w:val="clear" w:color="auto" w:fill="FFFFFF"/>
-        </w:rPr>
-        <w:t xml:space="preserve"> necesitaría invertir para realizar el curso</w:t>
+        <w:t>Para que una institución pueda solicitar una cotización deberá registrarse, abrir sesión, llenar el formulario agregando los datos pertinentes del curso que desea crear y después enviar los datos al servidor y luego recibirá la cotización aproximada de cunato necesitaría invertir para realizar el curso</w:t>
       </w:r>
       <w:r>
         <w:rPr>
@@ -18726,17 +18534,9 @@
         <w:rPr>
           <w:lang w:val="es-DO"/>
         </w:rPr>
-        <w:t xml:space="preserve">Modelos </w:t>
-      </w:r>
-      <w:proofErr w:type="spellStart"/>
-      <w:r>
-        <w:rPr>
-          <w:lang w:val="es-DO"/>
-        </w:rPr>
-        <w:t>Canvas</w:t>
+        <w:t>Modelos Canvas</w:t>
       </w:r>
       <w:bookmarkEnd w:id="45"/>
-      <w:proofErr w:type="spellEnd"/>
     </w:p>
     <w:p>
       <w:pPr>
@@ -18750,23 +18550,7 @@
           <w:rFonts w:asciiTheme="minorHAnsi" w:hAnsiTheme="minorHAnsi" w:cstheme="minorHAnsi"/>
           <w:lang w:val="es-DO"/>
         </w:rPr>
-        <w:t xml:space="preserve">Figura 2 (modelo </w:t>
-      </w:r>
-      <w:proofErr w:type="spellStart"/>
-      <w:r>
-        <w:rPr>
-          <w:rFonts w:asciiTheme="minorHAnsi" w:hAnsiTheme="minorHAnsi" w:cstheme="minorHAnsi"/>
-          <w:lang w:val="es-DO"/>
-        </w:rPr>
-        <w:t>canvas</w:t>
-      </w:r>
-      <w:proofErr w:type="spellEnd"/>
-      <w:r>
-        <w:rPr>
-          <w:rFonts w:asciiTheme="minorHAnsi" w:hAnsiTheme="minorHAnsi" w:cstheme="minorHAnsi"/>
-          <w:lang w:val="es-DO"/>
-        </w:rPr>
-        <w:t>)</w:t>
+        <w:t>Figura 2 (modelo canvas)</w:t>
       </w:r>
     </w:p>
     <w:p>
@@ -24802,6 +24586,7 @@
   <w:style w:type="character" w:default="1" w:styleId="Fuentedeprrafopredeter">
     <w:name w:val="Default Paragraph Font"/>
     <w:uiPriority w:val="1"/>
+    <w:semiHidden/>
     <w:unhideWhenUsed/>
   </w:style>
   <w:style w:type="table" w:default="1" w:styleId="Tablanormal">

</xml_diff>

<commit_message>
Se edito las preguntas, la fuente y los objetivos
</commit_message>
<xml_diff>
--- a/Proyecto Integrador 2.docx
+++ b/Proyecto Integrador 2.docx
@@ -15113,9 +15113,9 @@
           <w:noProof/>
         </w:rPr>
         <w:drawing>
-          <wp:inline distT="0" distB="0" distL="0" distR="0" wp14:anchorId="77F20FC3" wp14:editId="1147BEE6">
-            <wp:extent cx="5400040" cy="2468880"/>
-            <wp:effectExtent l="0" t="0" r="0" b="7620"/>
+          <wp:inline distT="0" distB="0" distL="0" distR="0" wp14:anchorId="77F20FC3" wp14:editId="76EDF3E6">
+            <wp:extent cx="4572000" cy="2090303"/>
+            <wp:effectExtent l="0" t="0" r="0" b="5715"/>
             <wp:docPr id="1" name="Imagen 1" descr="Gráfico&#10;&#10;Descripción generada automáticamente con confianza media"/>
             <wp:cNvGraphicFramePr>
               <a:graphicFrameLocks xmlns:a="http://schemas.openxmlformats.org/drawingml/2006/main" noChangeAspect="1"/>
@@ -15136,7 +15136,7 @@
                   <pic:spPr>
                     <a:xfrm>
                       <a:off x="0" y="0"/>
-                      <a:ext cx="5400040" cy="2468880"/>
+                      <a:ext cx="4575555" cy="2091928"/>
                     </a:xfrm>
                     <a:prstGeom prst="rect">
                       <a:avLst/>
@@ -15169,6 +15169,34 @@
     </w:p>
     <w:p>
       <w:pPr>
+        <w:ind w:firstLine="0"/>
+        <w:rPr>
+          <w:rFonts w:cs="Arial"/>
+          <w:szCs w:val="24"/>
+          <w:lang w:val="es-US"/>
+        </w:rPr>
+      </w:pPr>
+      <w:r>
+        <w:rPr>
+          <w:rFonts w:cs="Arial"/>
+          <w:szCs w:val="24"/>
+          <w:lang w:val="es-US"/>
+        </w:rPr>
+        <w:t>Fuente: Google Analitics.</w:t>
+      </w:r>
+    </w:p>
+    <w:p>
+      <w:pPr>
+        <w:ind w:firstLine="0"/>
+        <w:rPr>
+          <w:rFonts w:cs="Arial"/>
+          <w:szCs w:val="24"/>
+          <w:lang w:val="es-US"/>
+        </w:rPr>
+      </w:pPr>
+    </w:p>
+    <w:p>
+      <w:pPr>
         <w:pStyle w:val="Sinespaciado"/>
         <w:rPr>
           <w:sz w:val="32"/>
@@ -15182,7 +15210,6 @@
           <w:szCs w:val="32"/>
           <w:lang w:val="es-DO"/>
         </w:rPr>
-        <w:lastRenderedPageBreak/>
         <w:t>Preguntas.</w:t>
       </w:r>
     </w:p>
@@ -15344,54 +15371,6 @@
           <w:lang w:val="es-DO"/>
         </w:rPr>
         <w:t>¿Cómo se solucionarán los problemas de programación que podrían surgir en la aplicación?</w:t>
-      </w:r>
-    </w:p>
-    <w:p>
-      <w:pPr>
-        <w:pStyle w:val="Sinespaciado"/>
-        <w:rPr>
-          <w:sz w:val="32"/>
-          <w:szCs w:val="32"/>
-          <w:lang w:val="es-DO"/>
-        </w:rPr>
-      </w:pPr>
-    </w:p>
-    <w:p>
-      <w:pPr>
-        <w:pStyle w:val="Sinespaciado"/>
-        <w:numPr>
-          <w:ilvl w:val="0"/>
-          <w:numId w:val="19"/>
-        </w:numPr>
-        <w:rPr>
-          <w:sz w:val="32"/>
-          <w:szCs w:val="32"/>
-          <w:lang w:val="es-DO"/>
-        </w:rPr>
-      </w:pPr>
-      <w:r>
-        <w:rPr>
-          <w:sz w:val="32"/>
-          <w:szCs w:val="32"/>
-          <w:lang w:val="es-DO"/>
-        </w:rPr>
-        <w:t>¿Cómo se recopilará la información de uso del usuario para la toma de decisiones a futuro</w:t>
-      </w:r>
-      <w:r>
-        <w:rPr>
-          <w:sz w:val="32"/>
-          <w:szCs w:val="32"/>
-          <w:lang w:val="es-DO"/>
-        </w:rPr>
-        <w:t xml:space="preserve"> y mejoramiento de la calidad de la aplicación</w:t>
-      </w:r>
-      <w:r>
-        <w:rPr>
-          <w:sz w:val="32"/>
-          <w:szCs w:val="32"/>
-          <w:lang w:val="es-DO"/>
-        </w:rPr>
-        <w:t>?</w:t>
       </w:r>
     </w:p>
     <w:p>
@@ -15677,31 +15656,6 @@
           <w:lang w:val="es-ES"/>
         </w:rPr>
         <w:t>necesarios para resolver cada problema que se presente durante el desarrollo de la aplicación.</w:t>
-      </w:r>
-    </w:p>
-    <w:p>
-      <w:pPr>
-        <w:pStyle w:val="Prrafodelista"/>
-        <w:numPr>
-          <w:ilvl w:val="0"/>
-          <w:numId w:val="27"/>
-        </w:numPr>
-        <w:spacing w:line="276" w:lineRule="auto"/>
-        <w:rPr>
-          <w:rFonts w:asciiTheme="minorHAnsi" w:hAnsiTheme="minorHAnsi" w:cstheme="minorHAnsi"/>
-          <w:sz w:val="32"/>
-          <w:szCs w:val="32"/>
-          <w:lang w:val="es-ES"/>
-        </w:rPr>
-      </w:pPr>
-      <w:r>
-        <w:rPr>
-          <w:rFonts w:asciiTheme="minorHAnsi" w:hAnsiTheme="minorHAnsi" w:cstheme="minorHAnsi"/>
-          <w:sz w:val="32"/>
-          <w:szCs w:val="32"/>
-          <w:lang w:val="es-ES"/>
-        </w:rPr>
-        <w:t>Utilizar una base de datos y funciones de auditoria para recopilar la información necesaria para la toma de decisiones y la inteligencia de negocios.</w:t>
       </w:r>
     </w:p>
     <w:p>
@@ -18307,8 +18261,9 @@
           <w:szCs w:val="32"/>
           <w:shd w:val="clear" w:color="auto" w:fill="FFFFFF"/>
         </w:rPr>
-        <w:t xml:space="preserve"> y una librería de terceros para el manejo de peticiones HTTP, los datos serán enviados en formato JSON y mapeados al tipo de datos que usara la app. El objetivo de usar una estructura cliente-servidor es para que sea la API quien realice los cálculos necesarios para la cotización de los cursos virtuales, en este esquema el cliente</w:t>
-      </w:r>
+        <w:t xml:space="preserve"> y una librería de terceros para el manejo de peticiones HTTP, los datos serán enviados en formato JSON y mapeados al tipo de datos que usara la </w:t>
+      </w:r>
+      <w:proofErr w:type="gramStart"/>
       <w:r>
         <w:rPr>
           <w:rFonts w:cstheme="minorHAnsi"/>
@@ -18316,8 +18271,9 @@
           <w:szCs w:val="32"/>
           <w:shd w:val="clear" w:color="auto" w:fill="FFFFFF"/>
         </w:rPr>
-        <w:t xml:space="preserve"> </w:t>
-      </w:r>
+        <w:t>app</w:t>
+      </w:r>
+      <w:proofErr w:type="gramEnd"/>
       <w:r>
         <w:rPr>
           <w:rFonts w:cstheme="minorHAnsi"/>
@@ -18325,7 +18281,45 @@
           <w:szCs w:val="32"/>
           <w:shd w:val="clear" w:color="auto" w:fill="FFFFFF"/>
         </w:rPr>
-        <w:t xml:space="preserve">(la app </w:t>
+        <w:t>. El objetivo de usar una estructura cliente-servidor es para que sea la API quien realice los cálculos necesarios para la cotización de los cursos virtuales, en este esquema el cliente</w:t>
+      </w:r>
+      <w:r>
+        <w:rPr>
+          <w:rFonts w:cstheme="minorHAnsi"/>
+          <w:sz w:val="32"/>
+          <w:szCs w:val="32"/>
+          <w:shd w:val="clear" w:color="auto" w:fill="FFFFFF"/>
+        </w:rPr>
+        <w:t xml:space="preserve"> </w:t>
+      </w:r>
+      <w:r>
+        <w:rPr>
+          <w:rFonts w:cstheme="minorHAnsi"/>
+          <w:sz w:val="32"/>
+          <w:szCs w:val="32"/>
+          <w:shd w:val="clear" w:color="auto" w:fill="FFFFFF"/>
+        </w:rPr>
+        <w:t xml:space="preserve">(la </w:t>
+      </w:r>
+      <w:proofErr w:type="gramStart"/>
+      <w:r>
+        <w:rPr>
+          <w:rFonts w:cstheme="minorHAnsi"/>
+          <w:sz w:val="32"/>
+          <w:szCs w:val="32"/>
+          <w:shd w:val="clear" w:color="auto" w:fill="FFFFFF"/>
+        </w:rPr>
+        <w:t>app</w:t>
+      </w:r>
+      <w:proofErr w:type="gramEnd"/>
+      <w:r>
+        <w:rPr>
+          <w:rFonts w:cstheme="minorHAnsi"/>
+          <w:sz w:val="32"/>
+          <w:szCs w:val="32"/>
+          <w:shd w:val="clear" w:color="auto" w:fill="FFFFFF"/>
+        </w:rPr>
+        <w:t xml:space="preserve"> </w:t>
       </w:r>
       <w:r>
         <w:rPr>

</xml_diff>

<commit_message>
Se edito la parte de la introduccion
</commit_message>
<xml_diff>
--- a/Proyecto Integrador 2.docx
+++ b/Proyecto Integrador 2.docx
@@ -5799,7 +5799,7 @@
           <w:sz w:val="32"/>
           <w:szCs w:val="32"/>
         </w:rPr>
-        <w:t xml:space="preserve">El presente trabajo se trata de la creación del diseño de una aplicación móvil de calculo presupuestario para cursos virtuales en el área de la ingeniería de software en </w:t>
+        <w:t xml:space="preserve">El presente trabajo se trata del diseño de una aplicación móvil de calculo presupuestario para cursos virtuales en el área de la ingeniería de software en </w:t>
       </w:r>
       <w:r>
         <w:rPr>
@@ -18261,9 +18261,8 @@
           <w:szCs w:val="32"/>
           <w:shd w:val="clear" w:color="auto" w:fill="FFFFFF"/>
         </w:rPr>
-        <w:t xml:space="preserve"> y una librería de terceros para el manejo de peticiones HTTP, los datos serán enviados en formato JSON y mapeados al tipo de datos que usara la </w:t>
-      </w:r>
-      <w:proofErr w:type="gramStart"/>
+        <w:t xml:space="preserve"> y una librería de terceros para el manejo de peticiones HTTP, los datos serán enviados en formato JSON y mapeados al tipo de datos que usara la app. El objetivo de usar una estructura cliente-servidor es para que sea la API quien realice los cálculos necesarios para la cotización de los cursos virtuales, en este esquema el cliente</w:t>
+      </w:r>
       <w:r>
         <w:rPr>
           <w:rFonts w:cstheme="minorHAnsi"/>
@@ -18271,9 +18270,8 @@
           <w:szCs w:val="32"/>
           <w:shd w:val="clear" w:color="auto" w:fill="FFFFFF"/>
         </w:rPr>
-        <w:t>app</w:t>
-      </w:r>
-      <w:proofErr w:type="gramEnd"/>
+        <w:t xml:space="preserve"> </w:t>
+      </w:r>
       <w:r>
         <w:rPr>
           <w:rFonts w:cstheme="minorHAnsi"/>
@@ -18281,45 +18279,7 @@
           <w:szCs w:val="32"/>
           <w:shd w:val="clear" w:color="auto" w:fill="FFFFFF"/>
         </w:rPr>
-        <w:t>. El objetivo de usar una estructura cliente-servidor es para que sea la API quien realice los cálculos necesarios para la cotización de los cursos virtuales, en este esquema el cliente</w:t>
-      </w:r>
-      <w:r>
-        <w:rPr>
-          <w:rFonts w:cstheme="minorHAnsi"/>
-          <w:sz w:val="32"/>
-          <w:szCs w:val="32"/>
-          <w:shd w:val="clear" w:color="auto" w:fill="FFFFFF"/>
-        </w:rPr>
-        <w:t xml:space="preserve"> </w:t>
-      </w:r>
-      <w:r>
-        <w:rPr>
-          <w:rFonts w:cstheme="minorHAnsi"/>
-          <w:sz w:val="32"/>
-          <w:szCs w:val="32"/>
-          <w:shd w:val="clear" w:color="auto" w:fill="FFFFFF"/>
-        </w:rPr>
-        <w:t xml:space="preserve">(la </w:t>
-      </w:r>
-      <w:proofErr w:type="gramStart"/>
-      <w:r>
-        <w:rPr>
-          <w:rFonts w:cstheme="minorHAnsi"/>
-          <w:sz w:val="32"/>
-          <w:szCs w:val="32"/>
-          <w:shd w:val="clear" w:color="auto" w:fill="FFFFFF"/>
-        </w:rPr>
-        <w:t>app</w:t>
-      </w:r>
-      <w:proofErr w:type="gramEnd"/>
-      <w:r>
-        <w:rPr>
-          <w:rFonts w:cstheme="minorHAnsi"/>
-          <w:sz w:val="32"/>
-          <w:szCs w:val="32"/>
-          <w:shd w:val="clear" w:color="auto" w:fill="FFFFFF"/>
-        </w:rPr>
-        <w:t xml:space="preserve"> </w:t>
+        <w:t xml:space="preserve">(la app </w:t>
       </w:r>
       <w:r>
         <w:rPr>

</xml_diff>

<commit_message>
se corrigio las tildes
</commit_message>
<xml_diff>
--- a/Proyecto Integrador 2.docx
+++ b/Proyecto Integrador 2.docx
@@ -214,6 +214,7 @@
                                     <w:szCs w:val="28"/>
                                   </w:rPr>
                                 </w:pPr>
+                                <w:proofErr w:type="spellStart"/>
                                 <w:r>
                                   <w:rPr>
                                     <w:caps/>
@@ -221,7 +222,57 @@
                                     <w:sz w:val="28"/>
                                     <w:szCs w:val="28"/>
                                   </w:rPr>
-                                  <w:t>YEIMELIN ENCARNACION GALVEZ 2019</w:t>
+                                  <w:t>YEIMELIN</w:t>
+                                </w:r>
+                                <w:proofErr w:type="spellEnd"/>
+                                <w:r>
+                                  <w:rPr>
+                                    <w:caps/>
+                                    <w:color w:val="000000" w:themeColor="text1"/>
+                                    <w:sz w:val="28"/>
+                                    <w:szCs w:val="28"/>
+                                  </w:rPr>
+                                  <w:t xml:space="preserve"> </w:t>
+                                </w:r>
+                                <w:proofErr w:type="spellStart"/>
+                                <w:r>
+                                  <w:rPr>
+                                    <w:caps/>
+                                    <w:color w:val="000000" w:themeColor="text1"/>
+                                    <w:sz w:val="28"/>
+                                    <w:szCs w:val="28"/>
+                                  </w:rPr>
+                                  <w:t>ENCARNACION</w:t>
+                                </w:r>
+                                <w:proofErr w:type="spellEnd"/>
+                                <w:r>
+                                  <w:rPr>
+                                    <w:caps/>
+                                    <w:color w:val="000000" w:themeColor="text1"/>
+                                    <w:sz w:val="28"/>
+                                    <w:szCs w:val="28"/>
+                                  </w:rPr>
+                                  <w:t xml:space="preserve"> </w:t>
+                                </w:r>
+                                <w:proofErr w:type="spellStart"/>
+                                <w:r>
+                                  <w:rPr>
+                                    <w:caps/>
+                                    <w:color w:val="000000" w:themeColor="text1"/>
+                                    <w:sz w:val="28"/>
+                                    <w:szCs w:val="28"/>
+                                  </w:rPr>
+                                  <w:t>GALVEZ</w:t>
+                                </w:r>
+                                <w:proofErr w:type="spellEnd"/>
+                                <w:r>
+                                  <w:rPr>
+                                    <w:caps/>
+                                    <w:color w:val="000000" w:themeColor="text1"/>
+                                    <w:sz w:val="28"/>
+                                    <w:szCs w:val="28"/>
+                                  </w:rPr>
+                                  <w:t xml:space="preserve"> 2019</w:t>
                                 </w:r>
                                 <w:r>
                                   <w:rPr>
@@ -251,7 +302,27 @@
                                     <w:sz w:val="28"/>
                                     <w:szCs w:val="28"/>
                                   </w:rPr>
-                                  <w:t>FRANCISCO JAVIER FEBLES JIMENEZ 2018-3659</w:t>
+                                  <w:t xml:space="preserve">FRANCISCO JAVIER FEBLES </w:t>
+                                </w:r>
+                                <w:proofErr w:type="spellStart"/>
+                                <w:r>
+                                  <w:rPr>
+                                    <w:caps/>
+                                    <w:color w:val="000000" w:themeColor="text1"/>
+                                    <w:sz w:val="28"/>
+                                    <w:szCs w:val="28"/>
+                                  </w:rPr>
+                                  <w:t>JIMENEZ</w:t>
+                                </w:r>
+                                <w:proofErr w:type="spellEnd"/>
+                                <w:r>
+                                  <w:rPr>
+                                    <w:caps/>
+                                    <w:color w:val="000000" w:themeColor="text1"/>
+                                    <w:sz w:val="28"/>
+                                    <w:szCs w:val="28"/>
+                                  </w:rPr>
+                                  <w:t xml:space="preserve"> 2018-3659</w:t>
                                 </w:r>
                               </w:p>
                             </w:txbxContent>
@@ -414,6 +485,7 @@
                               <w:szCs w:val="28"/>
                             </w:rPr>
                           </w:pPr>
+                          <w:proofErr w:type="spellStart"/>
                           <w:r>
                             <w:rPr>
                               <w:caps/>
@@ -421,7 +493,57 @@
                               <w:sz w:val="28"/>
                               <w:szCs w:val="28"/>
                             </w:rPr>
-                            <w:t>YEIMELIN ENCARNACION GALVEZ 2019</w:t>
+                            <w:t>YEIMELIN</w:t>
+                          </w:r>
+                          <w:proofErr w:type="spellEnd"/>
+                          <w:r>
+                            <w:rPr>
+                              <w:caps/>
+                              <w:color w:val="000000" w:themeColor="text1"/>
+                              <w:sz w:val="28"/>
+                              <w:szCs w:val="28"/>
+                            </w:rPr>
+                            <w:t xml:space="preserve"> </w:t>
+                          </w:r>
+                          <w:proofErr w:type="spellStart"/>
+                          <w:r>
+                            <w:rPr>
+                              <w:caps/>
+                              <w:color w:val="000000" w:themeColor="text1"/>
+                              <w:sz w:val="28"/>
+                              <w:szCs w:val="28"/>
+                            </w:rPr>
+                            <w:t>ENCARNACION</w:t>
+                          </w:r>
+                          <w:proofErr w:type="spellEnd"/>
+                          <w:r>
+                            <w:rPr>
+                              <w:caps/>
+                              <w:color w:val="000000" w:themeColor="text1"/>
+                              <w:sz w:val="28"/>
+                              <w:szCs w:val="28"/>
+                            </w:rPr>
+                            <w:t xml:space="preserve"> </w:t>
+                          </w:r>
+                          <w:proofErr w:type="spellStart"/>
+                          <w:r>
+                            <w:rPr>
+                              <w:caps/>
+                              <w:color w:val="000000" w:themeColor="text1"/>
+                              <w:sz w:val="28"/>
+                              <w:szCs w:val="28"/>
+                            </w:rPr>
+                            <w:t>GALVEZ</w:t>
+                          </w:r>
+                          <w:proofErr w:type="spellEnd"/>
+                          <w:r>
+                            <w:rPr>
+                              <w:caps/>
+                              <w:color w:val="000000" w:themeColor="text1"/>
+                              <w:sz w:val="28"/>
+                              <w:szCs w:val="28"/>
+                            </w:rPr>
+                            <w:t xml:space="preserve"> 2019</w:t>
                           </w:r>
                           <w:r>
                             <w:rPr>
@@ -451,7 +573,27 @@
                               <w:sz w:val="28"/>
                               <w:szCs w:val="28"/>
                             </w:rPr>
-                            <w:t>FRANCISCO JAVIER FEBLES JIMENEZ 2018-3659</w:t>
+                            <w:t xml:space="preserve">FRANCISCO JAVIER FEBLES </w:t>
+                          </w:r>
+                          <w:proofErr w:type="spellStart"/>
+                          <w:r>
+                            <w:rPr>
+                              <w:caps/>
+                              <w:color w:val="000000" w:themeColor="text1"/>
+                              <w:sz w:val="28"/>
+                              <w:szCs w:val="28"/>
+                            </w:rPr>
+                            <w:t>JIMENEZ</w:t>
+                          </w:r>
+                          <w:proofErr w:type="spellEnd"/>
+                          <w:r>
+                            <w:rPr>
+                              <w:caps/>
+                              <w:color w:val="000000" w:themeColor="text1"/>
+                              <w:sz w:val="28"/>
+                              <w:szCs w:val="28"/>
+                            </w:rPr>
+                            <w:t xml:space="preserve"> 2018-3659</w:t>
                           </w:r>
                         </w:p>
                       </w:txbxContent>
@@ -1133,6 +1275,7 @@
         </w:rPr>
         <w:t xml:space="preserve">DISEÑO DE UNA APLICACIÓN </w:t>
       </w:r>
+      <w:proofErr w:type="spellStart"/>
       <w:r>
         <w:rPr>
           <w:b/>
@@ -1141,8 +1284,9 @@
           <w:szCs w:val="52"/>
           <w:lang w:val="es-DO"/>
         </w:rPr>
-        <w:t xml:space="preserve">MOVIL </w:t>
-      </w:r>
+        <w:t>MOVIL</w:t>
+      </w:r>
+      <w:proofErr w:type="spellEnd"/>
       <w:r>
         <w:rPr>
           <w:b/>
@@ -1151,7 +1295,7 @@
           <w:szCs w:val="52"/>
           <w:lang w:val="es-DO"/>
         </w:rPr>
-        <w:t>PARA CALCULO PRESUPUESTARIO DE CURSOS VIRTUAL</w:t>
+        <w:t xml:space="preserve"> </w:t>
       </w:r>
       <w:r>
         <w:rPr>
@@ -1161,7 +1305,56 @@
           <w:szCs w:val="52"/>
           <w:lang w:val="es-DO"/>
         </w:rPr>
-        <w:t xml:space="preserve"> EN EL ÁREA DE LA INGENIERÍA DE SOFTWARE EN REPUBLICA DOMINICANA</w:t>
+        <w:t>PARA CALCULO PRESUPUESTARIO DE CURSOS VIRTUAL</w:t>
+      </w:r>
+      <w:r>
+        <w:rPr>
+          <w:b/>
+          <w:bCs/>
+          <w:sz w:val="52"/>
+          <w:szCs w:val="52"/>
+          <w:lang w:val="es-DO"/>
+        </w:rPr>
+        <w:t xml:space="preserve"> EN EL ÁREA DE LA INGENIERÍA DE SOFTWARE EN </w:t>
+      </w:r>
+      <w:r>
+        <w:rPr>
+          <w:b/>
+          <w:bCs/>
+          <w:sz w:val="52"/>
+          <w:szCs w:val="52"/>
+          <w:lang w:val="es-DO"/>
+        </w:rPr>
+        <w:t>REP</w:t>
+      </w:r>
+      <w:r>
+        <w:rPr>
+          <w:b/>
+          <w:bCs/>
+          <w:sz w:val="52"/>
+          <w:szCs w:val="52"/>
+        </w:rPr>
+        <w:t>Ú</w:t>
+      </w:r>
+      <w:r>
+        <w:rPr>
+          <w:b/>
+          <w:bCs/>
+          <w:sz w:val="52"/>
+          <w:szCs w:val="52"/>
+          <w:lang w:val="es-DO"/>
+        </w:rPr>
+        <w:t>BLICA</w:t>
+      </w:r>
+      <w:r>
+        <w:rPr>
+          <w:b/>
+          <w:bCs/>
+          <w:sz w:val="52"/>
+          <w:szCs w:val="52"/>
+          <w:lang w:val="es-DO"/>
+        </w:rPr>
+        <w:t xml:space="preserve"> DOMINICANA</w:t>
       </w:r>
       <w:r>
         <w:rPr>
@@ -5811,16 +6004,14 @@
         </w:rPr>
         <w:t xml:space="preserve">El presente trabajo se trata del diseño de una aplicación móvil de </w:t>
       </w:r>
-      <w:proofErr w:type="spellStart"/>
       <w:r>
         <w:rPr>
           <w:rFonts w:asciiTheme="minorHAnsi" w:hAnsiTheme="minorHAnsi" w:cstheme="minorHAnsi"/>
           <w:sz w:val="32"/>
           <w:szCs w:val="32"/>
         </w:rPr>
-        <w:t>calculo</w:t>
-      </w:r>
-      <w:proofErr w:type="spellEnd"/>
+        <w:t>cálculo</w:t>
+      </w:r>
       <w:r>
         <w:rPr>
           <w:rFonts w:asciiTheme="minorHAnsi" w:hAnsiTheme="minorHAnsi" w:cstheme="minorHAnsi"/>
@@ -5958,16 +6149,14 @@
         </w:rPr>
         <w:t xml:space="preserve">nuestra aplicación móvil pueda ser de ayuda en el ámbito educativo y mejorar el nivel educativo de la </w:t>
       </w:r>
-      <w:proofErr w:type="spellStart"/>
       <w:r>
         <w:rPr>
           <w:rFonts w:asciiTheme="minorHAnsi" w:hAnsiTheme="minorHAnsi" w:cstheme="minorHAnsi"/>
           <w:sz w:val="32"/>
           <w:szCs w:val="32"/>
         </w:rPr>
-        <w:t>republica</w:t>
-      </w:r>
-      <w:proofErr w:type="spellEnd"/>
+        <w:t>república</w:t>
+      </w:r>
       <w:r>
         <w:rPr>
           <w:rFonts w:asciiTheme="minorHAnsi" w:hAnsiTheme="minorHAnsi" w:cstheme="minorHAnsi"/>
@@ -6034,14 +6223,14 @@
         <w:spacing w:line="276" w:lineRule="auto"/>
         <w:ind w:firstLine="0"/>
         <w:rPr>
-          <w:rFonts w:cs="Arial"/>
-          <w:sz w:val="32"/>
-          <w:szCs w:val="32"/>
-        </w:rPr>
-      </w:pPr>
-      <w:r>
-        <w:rPr>
-          <w:rFonts w:cs="Arial"/>
+          <w:rFonts w:asciiTheme="minorHAnsi" w:hAnsiTheme="minorHAnsi" w:cstheme="minorHAnsi"/>
+          <w:sz w:val="32"/>
+          <w:szCs w:val="32"/>
+        </w:rPr>
+      </w:pPr>
+      <w:r>
+        <w:rPr>
+          <w:rFonts w:asciiTheme="minorHAnsi" w:hAnsiTheme="minorHAnsi" w:cstheme="minorHAnsi"/>
           <w:sz w:val="32"/>
           <w:szCs w:val="32"/>
         </w:rPr>
@@ -6057,7 +6246,7 @@
         </w:numPr>
         <w:spacing w:line="276" w:lineRule="auto"/>
         <w:rPr>
-          <w:rFonts w:cs="Arial"/>
+          <w:rFonts w:asciiTheme="minorHAnsi" w:hAnsiTheme="minorHAnsi" w:cstheme="minorHAnsi"/>
           <w:sz w:val="32"/>
           <w:szCs w:val="32"/>
           <w:lang w:val="es-ES"/>
@@ -6065,7 +6254,7 @@
       </w:pPr>
       <w:r>
         <w:rPr>
-          <w:rFonts w:cs="Arial"/>
+          <w:rFonts w:asciiTheme="minorHAnsi" w:hAnsiTheme="minorHAnsi" w:cstheme="minorHAnsi"/>
           <w:b/>
           <w:bCs/>
           <w:sz w:val="32"/>
@@ -6076,7 +6265,7 @@
       </w:r>
       <w:r>
         <w:rPr>
-          <w:rFonts w:cs="Arial"/>
+          <w:rFonts w:asciiTheme="minorHAnsi" w:hAnsiTheme="minorHAnsi" w:cstheme="minorHAnsi"/>
           <w:b/>
           <w:bCs/>
           <w:sz w:val="32"/>
@@ -6087,7 +6276,7 @@
       </w:r>
       <w:r>
         <w:rPr>
-          <w:rFonts w:cs="Arial"/>
+          <w:rFonts w:asciiTheme="minorHAnsi" w:hAnsiTheme="minorHAnsi" w:cstheme="minorHAnsi"/>
           <w:b/>
           <w:bCs/>
           <w:sz w:val="32"/>
@@ -6098,7 +6287,7 @@
       </w:r>
       <w:r>
         <w:rPr>
-          <w:rFonts w:cs="Arial"/>
+          <w:rFonts w:asciiTheme="minorHAnsi" w:hAnsiTheme="minorHAnsi" w:cstheme="minorHAnsi"/>
           <w:sz w:val="32"/>
           <w:szCs w:val="32"/>
           <w:lang w:val="es-ES"/>
@@ -6108,7 +6297,7 @@
       <w:proofErr w:type="spellStart"/>
       <w:r>
         <w:rPr>
-          <w:rFonts w:cs="Arial"/>
+          <w:rFonts w:asciiTheme="minorHAnsi" w:hAnsiTheme="minorHAnsi" w:cstheme="minorHAnsi"/>
           <w:sz w:val="32"/>
           <w:szCs w:val="32"/>
           <w:lang w:val="es-ES"/>
@@ -6117,7 +6306,7 @@
       </w:r>
       <w:r>
         <w:rPr>
-          <w:rFonts w:cs="Arial"/>
+          <w:rFonts w:asciiTheme="minorHAnsi" w:hAnsiTheme="minorHAnsi" w:cstheme="minorHAnsi"/>
           <w:sz w:val="32"/>
           <w:szCs w:val="32"/>
           <w:lang w:val="es-ES"/>
@@ -6126,7 +6315,7 @@
       </w:r>
       <w:r>
         <w:rPr>
-          <w:rFonts w:cs="Arial"/>
+          <w:rFonts w:asciiTheme="minorHAnsi" w:hAnsiTheme="minorHAnsi" w:cstheme="minorHAnsi"/>
           <w:sz w:val="32"/>
           <w:szCs w:val="32"/>
           <w:lang w:val="es-ES"/>
@@ -6136,7 +6325,7 @@
       <w:proofErr w:type="spellEnd"/>
       <w:r>
         <w:rPr>
-          <w:rFonts w:cs="Arial"/>
+          <w:rFonts w:asciiTheme="minorHAnsi" w:hAnsiTheme="minorHAnsi" w:cstheme="minorHAnsi"/>
           <w:sz w:val="32"/>
           <w:szCs w:val="32"/>
           <w:lang w:val="es-ES"/>
@@ -6149,7 +6338,7 @@
         <w:spacing w:line="276" w:lineRule="auto"/>
         <w:ind w:firstLine="0"/>
         <w:rPr>
-          <w:rFonts w:cs="Arial"/>
+          <w:rFonts w:asciiTheme="minorHAnsi" w:hAnsiTheme="minorHAnsi" w:cstheme="minorHAnsi"/>
           <w:sz w:val="32"/>
           <w:szCs w:val="32"/>
         </w:rPr>
@@ -6158,7 +6347,7 @@
         <w:r>
           <w:rPr>
             <w:rStyle w:val="Hipervnculo"/>
-            <w:rFonts w:cs="Arial"/>
+            <w:rFonts w:asciiTheme="minorHAnsi" w:hAnsiTheme="minorHAnsi" w:cstheme="minorHAnsi"/>
             <w:sz w:val="32"/>
             <w:szCs w:val="32"/>
           </w:rPr>
@@ -6175,7 +6364,7 @@
         </w:numPr>
         <w:spacing w:line="276" w:lineRule="auto"/>
         <w:rPr>
-          <w:rFonts w:cs="Arial"/>
+          <w:rFonts w:asciiTheme="minorHAnsi" w:hAnsiTheme="minorHAnsi" w:cstheme="minorHAnsi"/>
           <w:b/>
           <w:bCs/>
           <w:sz w:val="32"/>
@@ -6185,7 +6374,7 @@
       </w:pPr>
       <w:r>
         <w:rPr>
-          <w:rFonts w:cs="Arial"/>
+          <w:rFonts w:asciiTheme="minorHAnsi" w:hAnsiTheme="minorHAnsi" w:cstheme="minorHAnsi"/>
           <w:b/>
           <w:bCs/>
           <w:sz w:val="32"/>
@@ -6196,7 +6385,7 @@
       </w:r>
       <w:r>
         <w:rPr>
-          <w:rFonts w:cs="Arial"/>
+          <w:rFonts w:asciiTheme="minorHAnsi" w:hAnsiTheme="minorHAnsi" w:cstheme="minorHAnsi"/>
           <w:b/>
           <w:bCs/>
           <w:sz w:val="32"/>
@@ -6207,7 +6396,7 @@
       </w:r>
       <w:r>
         <w:rPr>
-          <w:rFonts w:cs="Arial"/>
+          <w:rFonts w:asciiTheme="minorHAnsi" w:hAnsiTheme="minorHAnsi" w:cstheme="minorHAnsi"/>
           <w:b/>
           <w:bCs/>
           <w:sz w:val="32"/>
@@ -6219,7 +6408,7 @@
       <w:proofErr w:type="spellStart"/>
       <w:r>
         <w:rPr>
-          <w:rFonts w:cs="Arial"/>
+          <w:rFonts w:asciiTheme="minorHAnsi" w:hAnsiTheme="minorHAnsi" w:cstheme="minorHAnsi"/>
           <w:b/>
           <w:bCs/>
           <w:sz w:val="32"/>
@@ -6231,7 +6420,7 @@
       <w:proofErr w:type="spellEnd"/>
       <w:r>
         <w:rPr>
-          <w:rFonts w:cs="Arial"/>
+          <w:rFonts w:asciiTheme="minorHAnsi" w:hAnsiTheme="minorHAnsi" w:cstheme="minorHAnsi"/>
           <w:b/>
           <w:bCs/>
           <w:sz w:val="32"/>
@@ -6242,7 +6431,7 @@
       </w:r>
       <w:r>
         <w:rPr>
-          <w:rFonts w:cs="Arial"/>
+          <w:rFonts w:asciiTheme="minorHAnsi" w:hAnsiTheme="minorHAnsi" w:cstheme="minorHAnsi"/>
           <w:b/>
           <w:bCs/>
           <w:sz w:val="32"/>
@@ -6253,7 +6442,7 @@
       </w:r>
       <w:r>
         <w:rPr>
-          <w:rFonts w:cs="Arial"/>
+          <w:rFonts w:asciiTheme="minorHAnsi" w:hAnsiTheme="minorHAnsi" w:cstheme="minorHAnsi"/>
           <w:sz w:val="32"/>
           <w:szCs w:val="32"/>
           <w:lang w:val="es-ES"/>
@@ -6262,7 +6451,7 @@
       </w:r>
       <w:r>
         <w:rPr>
-          <w:rFonts w:cs="Arial"/>
+          <w:rFonts w:asciiTheme="minorHAnsi" w:hAnsiTheme="minorHAnsi" w:cstheme="minorHAnsi"/>
           <w:sz w:val="32"/>
           <w:szCs w:val="32"/>
           <w:lang w:val="es-ES"/>
@@ -6271,7 +6460,7 @@
       </w:r>
       <w:r>
         <w:rPr>
-          <w:rFonts w:cs="Arial"/>
+          <w:rFonts w:asciiTheme="minorHAnsi" w:hAnsiTheme="minorHAnsi" w:cstheme="minorHAnsi"/>
           <w:sz w:val="32"/>
           <w:szCs w:val="32"/>
           <w:lang w:val="es-ES"/>
@@ -6280,21 +6469,12 @@
       </w:r>
       <w:r>
         <w:rPr>
-          <w:rFonts w:cs="Arial"/>
+          <w:rFonts w:asciiTheme="minorHAnsi" w:hAnsiTheme="minorHAnsi" w:cstheme="minorHAnsi"/>
           <w:sz w:val="32"/>
           <w:szCs w:val="32"/>
           <w:lang w:val="es-ES"/>
         </w:rPr>
-        <w:t xml:space="preserve">y de que hacer al presentarse ciertas situaciones. </w:t>
-      </w:r>
-      <w:r>
-        <w:rPr>
-          <w:rFonts w:cs="Arial"/>
-          <w:sz w:val="32"/>
-          <w:szCs w:val="32"/>
-          <w:lang w:val="es-ES"/>
-        </w:rPr>
-        <w:t>Entre los factores a considerar están: Los gastos fijos, gastos variables, Características de la formación, profesionales expertos y competencias. También se nos aconseja que hacer si el precio es muy alto, muy bajo y algunas recomendaciones.</w:t>
+        <w:t>y de que hacer al presentarse ciertas situaciones. Entre los factores a considerar están: Los gastos fijos, gastos variables, Características de la formación, profesionales expertos y competencias. También se nos aconseja que hacer si el precio es muy alto, muy bajo y algunas recomendaciones.</w:t>
       </w:r>
     </w:p>
     <w:p>
@@ -6310,13 +6490,23 @@
         <w:r>
           <w:rPr>
             <w:rStyle w:val="Hipervnculo"/>
-            <w:rFonts w:cs="Arial"/>
+            <w:rFonts w:asciiTheme="minorHAnsi" w:hAnsiTheme="minorHAnsi" w:cstheme="minorHAnsi"/>
             <w:sz w:val="28"/>
             <w:szCs w:val="28"/>
           </w:rPr>
           <w:t>https://wrupal.com/articulo-como-calcular-el-precio-de-un-curso-online/</w:t>
         </w:r>
       </w:hyperlink>
+    </w:p>
+    <w:p>
+      <w:pPr>
+        <w:ind w:firstLine="0"/>
+        <w:rPr>
+          <w:rFonts w:cs="Arial"/>
+          <w:sz w:val="28"/>
+          <w:szCs w:val="28"/>
+        </w:rPr>
+      </w:pPr>
     </w:p>
     <w:p>
       <w:pPr>
@@ -6485,16 +6675,14 @@
           <w:szCs w:val="28"/>
         </w:rPr>
       </w:pPr>
-      <w:proofErr w:type="spellStart"/>
       <w:r>
         <w:rPr>
           <w:rFonts w:cs="Arial"/>
           <w:sz w:val="28"/>
           <w:szCs w:val="28"/>
         </w:rPr>
-        <w:t>Articulo</w:t>
-      </w:r>
-      <w:proofErr w:type="spellEnd"/>
+        <w:t>Artículo</w:t>
+      </w:r>
       <w:r>
         <w:rPr>
           <w:rFonts w:cs="Arial"/>
@@ -15289,7 +15477,10 @@
       <w:bookmarkStart w:id="3" w:name="_Toc105343448"/>
       <w:r>
         <w:lastRenderedPageBreak/>
-        <w:t>PLANTEAMINETO DEL PROBLEMA</w:t>
+        <w:t>PLANTEAMIENTO</w:t>
+      </w:r>
+      <w:r>
+        <w:t xml:space="preserve"> DEL PROBLEMA</w:t>
       </w:r>
       <w:bookmarkEnd w:id="3"/>
     </w:p>
@@ -15424,7 +15615,6 @@
         </w:rPr>
         <w:t xml:space="preserve"> de febrero de este año hubo un aumento considerable en la cantidad de cosas que llego hasta </w:t>
       </w:r>
-      <w:proofErr w:type="spellStart"/>
       <w:r>
         <w:rPr>
           <w:rFonts w:asciiTheme="minorHAnsi" w:hAnsiTheme="minorHAnsi" w:cstheme="minorHAnsi"/>
@@ -15432,9 +15622,8 @@
           <w:szCs w:val="32"/>
           <w:lang w:val="es-US"/>
         </w:rPr>
-        <w:t>mas</w:t>
-      </w:r>
-      <w:proofErr w:type="spellEnd"/>
+        <w:t>más</w:t>
+      </w:r>
       <w:r>
         <w:rPr>
           <w:rFonts w:asciiTheme="minorHAnsi" w:hAnsiTheme="minorHAnsi" w:cstheme="minorHAnsi"/>
@@ -15444,7 +15633,6 @@
         </w:rPr>
         <w:t xml:space="preserve"> de 6000 casos por día, por tanto no </w:t>
       </w:r>
-      <w:proofErr w:type="spellStart"/>
       <w:r>
         <w:rPr>
           <w:rFonts w:asciiTheme="minorHAnsi" w:hAnsiTheme="minorHAnsi" w:cstheme="minorHAnsi"/>
@@ -15452,9 +15640,8 @@
           <w:szCs w:val="32"/>
           <w:lang w:val="es-US"/>
         </w:rPr>
-        <w:t>seria</w:t>
-      </w:r>
-      <w:proofErr w:type="spellEnd"/>
+        <w:t>sería</w:t>
+      </w:r>
       <w:r>
         <w:rPr>
           <w:rFonts w:asciiTheme="minorHAnsi" w:hAnsiTheme="minorHAnsi" w:cstheme="minorHAnsi"/>
@@ -15753,7 +15940,6 @@
         </w:rPr>
         <w:t xml:space="preserve">Determinar correctamente los costes permite tener una idea de que actividades generan </w:t>
       </w:r>
-      <w:proofErr w:type="spellStart"/>
       <w:r>
         <w:rPr>
           <w:rFonts w:asciiTheme="minorHAnsi" w:eastAsiaTheme="minorEastAsia" w:hAnsiTheme="minorHAnsi"/>
@@ -15761,9 +15947,8 @@
           <w:szCs w:val="32"/>
           <w:lang w:val="es-DO" w:eastAsia="es-ES"/>
         </w:rPr>
-        <w:t>mas</w:t>
-      </w:r>
-      <w:proofErr w:type="spellEnd"/>
+        <w:t>más</w:t>
+      </w:r>
       <w:r>
         <w:rPr>
           <w:rFonts w:asciiTheme="minorHAnsi" w:eastAsiaTheme="minorEastAsia" w:hAnsiTheme="minorHAnsi"/>
@@ -15773,7 +15958,6 @@
         </w:rPr>
         <w:t xml:space="preserve"> ganancias y esto permite elaborar un plan de acción en donde se de enfoque a las actividades </w:t>
       </w:r>
-      <w:proofErr w:type="spellStart"/>
       <w:r>
         <w:rPr>
           <w:rFonts w:asciiTheme="minorHAnsi" w:eastAsiaTheme="minorEastAsia" w:hAnsiTheme="minorHAnsi"/>
@@ -15781,9 +15965,8 @@
           <w:szCs w:val="32"/>
           <w:lang w:val="es-DO" w:eastAsia="es-ES"/>
         </w:rPr>
-        <w:t>mas</w:t>
-      </w:r>
-      <w:proofErr w:type="spellEnd"/>
+        <w:t>más</w:t>
+      </w:r>
       <w:r>
         <w:rPr>
           <w:rFonts w:asciiTheme="minorHAnsi" w:eastAsiaTheme="minorEastAsia" w:hAnsiTheme="minorHAnsi"/>
@@ -17025,21 +17208,18 @@
           <w:szCs w:val="24"/>
           <w:lang w:val="en-US"/>
         </w:rPr>
-        <w:t xml:space="preserve">4.2.14. Control de </w:t>
-      </w:r>
-      <w:proofErr w:type="spellStart"/>
+        <w:t xml:space="preserve">4.2.14. </w:t>
+      </w:r>
       <w:r>
         <w:rPr>
           <w:rFonts w:eastAsia="Times New Roman" w:cs="Times New Roman"/>
           <w:b/>
           <w:sz w:val="28"/>
           <w:szCs w:val="24"/>
-          <w:lang w:val="en-US"/>
-        </w:rPr>
-        <w:t>versiones</w:t>
+        </w:rPr>
+        <w:t>Control de versiones</w:t>
       </w:r>
       <w:bookmarkEnd w:id="23"/>
-      <w:proofErr w:type="spellEnd"/>
     </w:p>
     <w:p>
       <w:pPr>
@@ -17932,6 +18112,8 @@
       </w:pPr>
       <w:r>
         <w:rPr>
+          <w:b/>
+          <w:bCs/>
           <w:i/>
           <w:iCs/>
           <w:sz w:val="32"/>
@@ -18906,7 +19088,27 @@
           <w:lang w:val="es-DO"/>
         </w:rPr>
         <w:lastRenderedPageBreak/>
-        <w:t xml:space="preserve">El desempleo y la falta de educación son de los problemas mas prominentes en la Republica Dominicana y son estadísticas que han ido en aumento cada </w:t>
+        <w:t xml:space="preserve">El desempleo y la falta de educación son de los problemas </w:t>
+      </w:r>
+      <w:proofErr w:type="spellStart"/>
+      <w:r>
+        <w:rPr>
+          <w:rFonts w:asciiTheme="minorHAnsi" w:hAnsiTheme="minorHAnsi" w:cstheme="minorHAnsi"/>
+          <w:sz w:val="32"/>
+          <w:szCs w:val="32"/>
+          <w:lang w:val="es-DO"/>
+        </w:rPr>
+        <w:t>mas</w:t>
+      </w:r>
+      <w:proofErr w:type="spellEnd"/>
+      <w:r>
+        <w:rPr>
+          <w:rFonts w:asciiTheme="minorHAnsi" w:hAnsiTheme="minorHAnsi" w:cstheme="minorHAnsi"/>
+          <w:sz w:val="32"/>
+          <w:szCs w:val="32"/>
+          <w:lang w:val="es-DO"/>
+        </w:rPr>
+        <w:t xml:space="preserve"> prominentes en la Republica Dominicana y son estadísticas que han ido en aumento cada </w:t>
       </w:r>
       <w:r>
         <w:rPr>
@@ -19145,7 +19347,47 @@
           <w:szCs w:val="32"/>
           <w:shd w:val="clear" w:color="auto" w:fill="FFFFFF"/>
         </w:rPr>
-        <w:t>Primero crearemos el API que consumirá la aplicación móvil, esta estará hecha en ASP y la arquitectura REST con JWT para el control de sesiones, mediante un JSON web Token</w:t>
+        <w:t xml:space="preserve">Primero crearemos el API que consumirá la aplicación móvil, esta estará hecha en ASP y la arquitectura </w:t>
+      </w:r>
+      <w:proofErr w:type="spellStart"/>
+      <w:r>
+        <w:rPr>
+          <w:rFonts w:cstheme="minorHAnsi"/>
+          <w:sz w:val="32"/>
+          <w:szCs w:val="32"/>
+          <w:shd w:val="clear" w:color="auto" w:fill="FFFFFF"/>
+        </w:rPr>
+        <w:t>REST</w:t>
+      </w:r>
+      <w:proofErr w:type="spellEnd"/>
+      <w:r>
+        <w:rPr>
+          <w:rFonts w:cstheme="minorHAnsi"/>
+          <w:sz w:val="32"/>
+          <w:szCs w:val="32"/>
+          <w:shd w:val="clear" w:color="auto" w:fill="FFFFFF"/>
+        </w:rPr>
+        <w:t xml:space="preserve"> con </w:t>
+      </w:r>
+      <w:proofErr w:type="spellStart"/>
+      <w:r>
+        <w:rPr>
+          <w:rFonts w:cstheme="minorHAnsi"/>
+          <w:sz w:val="32"/>
+          <w:szCs w:val="32"/>
+          <w:shd w:val="clear" w:color="auto" w:fill="FFFFFF"/>
+        </w:rPr>
+        <w:t>JWT</w:t>
+      </w:r>
+      <w:proofErr w:type="spellEnd"/>
+      <w:r>
+        <w:rPr>
+          <w:rFonts w:cstheme="minorHAnsi"/>
+          <w:sz w:val="32"/>
+          <w:szCs w:val="32"/>
+          <w:shd w:val="clear" w:color="auto" w:fill="FFFFFF"/>
+        </w:rPr>
+        <w:t xml:space="preserve"> para el control de sesiones, mediante un JSON web Token</w:t>
       </w:r>
       <w:r>
         <w:rPr>
@@ -19568,7 +19810,27 @@
           <w:szCs w:val="32"/>
           <w:lang w:val="es-DO"/>
         </w:rPr>
-        <w:t xml:space="preserve">Se selecciono C# por su versatilidad a la hora de crear servidores API REST y de lo fácil que es manejar solicitudes desde aplicaciones </w:t>
+        <w:t xml:space="preserve">Se selecciono C# por su versatilidad a la hora de crear servidores API </w:t>
+      </w:r>
+      <w:proofErr w:type="spellStart"/>
+      <w:r>
+        <w:rPr>
+          <w:rFonts w:asciiTheme="minorHAnsi" w:hAnsiTheme="minorHAnsi" w:cstheme="minorHAnsi"/>
+          <w:sz w:val="32"/>
+          <w:szCs w:val="32"/>
+          <w:lang w:val="es-DO"/>
+        </w:rPr>
+        <w:t>REST</w:t>
+      </w:r>
+      <w:proofErr w:type="spellEnd"/>
+      <w:r>
+        <w:rPr>
+          <w:rFonts w:asciiTheme="minorHAnsi" w:hAnsiTheme="minorHAnsi" w:cstheme="minorHAnsi"/>
+          <w:sz w:val="32"/>
+          <w:szCs w:val="32"/>
+          <w:lang w:val="es-DO"/>
+        </w:rPr>
+        <w:t xml:space="preserve"> y de lo fácil que es manejar solicitudes desde aplicaciones </w:t>
       </w:r>
       <w:r>
         <w:rPr>
@@ -19620,6 +19882,9 @@
         </w:rPr>
       </w:pPr>
       <w:r>
+        <w:rPr>
+          <w:noProof/>
+        </w:rPr>
         <w:drawing>
           <wp:inline distT="0" distB="0" distL="0" distR="0" wp14:anchorId="641B05EC" wp14:editId="120ED4D8">
             <wp:extent cx="3696262" cy="4648200"/>
@@ -20021,17 +20286,9 @@
           <w:lang w:val="es-DO"/>
         </w:rPr>
         <w:lastRenderedPageBreak/>
-        <w:t xml:space="preserve">Modelos </w:t>
-      </w:r>
-      <w:proofErr w:type="spellStart"/>
-      <w:r>
-        <w:rPr>
-          <w:lang w:val="es-DO"/>
-        </w:rPr>
-        <w:t>Canvas</w:t>
+        <w:t>Modelos Canvas</w:t>
       </w:r>
       <w:bookmarkEnd w:id="45"/>
-      <w:proofErr w:type="spellEnd"/>
     </w:p>
     <w:p>
       <w:pPr>
@@ -20045,23 +20302,7 @@
           <w:rFonts w:asciiTheme="minorHAnsi" w:hAnsiTheme="minorHAnsi" w:cstheme="minorHAnsi"/>
           <w:lang w:val="es-DO"/>
         </w:rPr>
-        <w:t xml:space="preserve">Figura 2 (modelo </w:t>
-      </w:r>
-      <w:proofErr w:type="spellStart"/>
-      <w:r>
-        <w:rPr>
-          <w:rFonts w:asciiTheme="minorHAnsi" w:hAnsiTheme="minorHAnsi" w:cstheme="minorHAnsi"/>
-          <w:lang w:val="es-DO"/>
-        </w:rPr>
-        <w:t>canvas</w:t>
-      </w:r>
-      <w:proofErr w:type="spellEnd"/>
-      <w:r>
-        <w:rPr>
-          <w:rFonts w:asciiTheme="minorHAnsi" w:hAnsiTheme="minorHAnsi" w:cstheme="minorHAnsi"/>
-          <w:lang w:val="es-DO"/>
-        </w:rPr>
-        <w:t>)</w:t>
+        <w:t>Figura 2 (modelo canvas)</w:t>
       </w:r>
     </w:p>
     <w:p>
@@ -21190,7 +21431,31 @@
           <w:szCs w:val="28"/>
           <w:lang w:val="es-DO"/>
         </w:rPr>
-        <w:t>No Funcionales (NF)</w:t>
+        <w:t>No Funcionales (</w:t>
+      </w:r>
+      <w:proofErr w:type="spellStart"/>
+      <w:r>
+        <w:rPr>
+          <w:rFonts w:ascii="Arial" w:hAnsi="Arial" w:cs="Arial"/>
+          <w:b/>
+          <w:bCs/>
+          <w:sz w:val="28"/>
+          <w:szCs w:val="28"/>
+          <w:lang w:val="es-DO"/>
+        </w:rPr>
+        <w:t>NF</w:t>
+      </w:r>
+      <w:proofErr w:type="spellEnd"/>
+      <w:r>
+        <w:rPr>
+          <w:rFonts w:ascii="Arial" w:hAnsi="Arial" w:cs="Arial"/>
+          <w:b/>
+          <w:bCs/>
+          <w:sz w:val="28"/>
+          <w:szCs w:val="28"/>
+          <w:lang w:val="es-DO"/>
+        </w:rPr>
+        <w:t>)</w:t>
       </w:r>
     </w:p>
     <w:p>
@@ -21740,9 +22005,19 @@
           <w:bCs/>
           <w:sz w:val="28"/>
           <w:szCs w:val="28"/>
+        </w:rPr>
+        <w:t>Pruebas</w:t>
+      </w:r>
+      <w:r>
+        <w:rPr>
+          <w:rFonts w:cstheme="minorHAnsi"/>
+          <w:b/>
+          <w:bCs/>
+          <w:sz w:val="28"/>
+          <w:szCs w:val="28"/>
           <w:lang w:val="en-US"/>
         </w:rPr>
-        <w:t>Pruebas de Unidad</w:t>
+        <w:t xml:space="preserve"> de Unidad</w:t>
       </w:r>
     </w:p>
     <w:p>

</xml_diff>

<commit_message>
se edito las tildes y errores, falta editar tema
</commit_message>
<xml_diff>
--- a/Proyecto Integrador 2.docx
+++ b/Proyecto Integrador 2.docx
@@ -214,7 +214,6 @@
                                     <w:szCs w:val="28"/>
                                   </w:rPr>
                                 </w:pPr>
-                                <w:proofErr w:type="spellStart"/>
                                 <w:r>
                                   <w:rPr>
                                     <w:caps/>
@@ -222,9 +221,17 @@
                                     <w:sz w:val="28"/>
                                     <w:szCs w:val="28"/>
                                   </w:rPr>
-                                  <w:t>YEIMELIN</w:t>
+                                  <w:t xml:space="preserve">YEIMELIN </w:t>
                                 </w:r>
-                                <w:proofErr w:type="spellEnd"/>
+                                <w:r>
+                                  <w:rPr>
+                                    <w:caps/>
+                                    <w:color w:val="000000" w:themeColor="text1"/>
+                                    <w:sz w:val="28"/>
+                                    <w:szCs w:val="28"/>
+                                  </w:rPr>
+                                  <w:t>ENCARNACIÓN</w:t>
+                                </w:r>
                                 <w:r>
                                   <w:rPr>
                                     <w:caps/>
@@ -234,7 +241,6 @@
                                   </w:rPr>
                                   <w:t xml:space="preserve"> </w:t>
                                 </w:r>
-                                <w:proofErr w:type="spellStart"/>
                                 <w:r>
                                   <w:rPr>
                                     <w:caps/>
@@ -242,29 +248,8 @@
                                     <w:sz w:val="28"/>
                                     <w:szCs w:val="28"/>
                                   </w:rPr>
-                                  <w:t>ENCARNACION</w:t>
+                                  <w:t>GÁLVEZ</w:t>
                                 </w:r>
-                                <w:proofErr w:type="spellEnd"/>
-                                <w:r>
-                                  <w:rPr>
-                                    <w:caps/>
-                                    <w:color w:val="000000" w:themeColor="text1"/>
-                                    <w:sz w:val="28"/>
-                                    <w:szCs w:val="28"/>
-                                  </w:rPr>
-                                  <w:t xml:space="preserve"> </w:t>
-                                </w:r>
-                                <w:proofErr w:type="spellStart"/>
-                                <w:r>
-                                  <w:rPr>
-                                    <w:caps/>
-                                    <w:color w:val="000000" w:themeColor="text1"/>
-                                    <w:sz w:val="28"/>
-                                    <w:szCs w:val="28"/>
-                                  </w:rPr>
-                                  <w:t>GALVEZ</w:t>
-                                </w:r>
-                                <w:proofErr w:type="spellEnd"/>
                                 <w:r>
                                   <w:rPr>
                                     <w:caps/>
@@ -304,7 +289,6 @@
                                   </w:rPr>
                                   <w:t xml:space="preserve">FRANCISCO JAVIER FEBLES </w:t>
                                 </w:r>
-                                <w:proofErr w:type="spellStart"/>
                                 <w:r>
                                   <w:rPr>
                                     <w:caps/>
@@ -312,9 +296,8 @@
                                     <w:sz w:val="28"/>
                                     <w:szCs w:val="28"/>
                                   </w:rPr>
-                                  <w:t>JIMENEZ</w:t>
+                                  <w:t>JIMÉNEZ</w:t>
                                 </w:r>
-                                <w:proofErr w:type="spellEnd"/>
                                 <w:r>
                                   <w:rPr>
                                     <w:caps/>
@@ -485,7 +468,6 @@
                               <w:szCs w:val="28"/>
                             </w:rPr>
                           </w:pPr>
-                          <w:proofErr w:type="spellStart"/>
                           <w:r>
                             <w:rPr>
                               <w:caps/>
@@ -493,9 +475,17 @@
                               <w:sz w:val="28"/>
                               <w:szCs w:val="28"/>
                             </w:rPr>
-                            <w:t>YEIMELIN</w:t>
+                            <w:t xml:space="preserve">YEIMELIN </w:t>
                           </w:r>
-                          <w:proofErr w:type="spellEnd"/>
+                          <w:r>
+                            <w:rPr>
+                              <w:caps/>
+                              <w:color w:val="000000" w:themeColor="text1"/>
+                              <w:sz w:val="28"/>
+                              <w:szCs w:val="28"/>
+                            </w:rPr>
+                            <w:t>ENCARNACIÓN</w:t>
+                          </w:r>
                           <w:r>
                             <w:rPr>
                               <w:caps/>
@@ -505,7 +495,6 @@
                             </w:rPr>
                             <w:t xml:space="preserve"> </w:t>
                           </w:r>
-                          <w:proofErr w:type="spellStart"/>
                           <w:r>
                             <w:rPr>
                               <w:caps/>
@@ -513,29 +502,8 @@
                               <w:sz w:val="28"/>
                               <w:szCs w:val="28"/>
                             </w:rPr>
-                            <w:t>ENCARNACION</w:t>
+                            <w:t>GÁLVEZ</w:t>
                           </w:r>
-                          <w:proofErr w:type="spellEnd"/>
-                          <w:r>
-                            <w:rPr>
-                              <w:caps/>
-                              <w:color w:val="000000" w:themeColor="text1"/>
-                              <w:sz w:val="28"/>
-                              <w:szCs w:val="28"/>
-                            </w:rPr>
-                            <w:t xml:space="preserve"> </w:t>
-                          </w:r>
-                          <w:proofErr w:type="spellStart"/>
-                          <w:r>
-                            <w:rPr>
-                              <w:caps/>
-                              <w:color w:val="000000" w:themeColor="text1"/>
-                              <w:sz w:val="28"/>
-                              <w:szCs w:val="28"/>
-                            </w:rPr>
-                            <w:t>GALVEZ</w:t>
-                          </w:r>
-                          <w:proofErr w:type="spellEnd"/>
                           <w:r>
                             <w:rPr>
                               <w:caps/>
@@ -575,7 +543,6 @@
                             </w:rPr>
                             <w:t xml:space="preserve">FRANCISCO JAVIER FEBLES </w:t>
                           </w:r>
-                          <w:proofErr w:type="spellStart"/>
                           <w:r>
                             <w:rPr>
                               <w:caps/>
@@ -583,9 +550,8 @@
                               <w:sz w:val="28"/>
                               <w:szCs w:val="28"/>
                             </w:rPr>
-                            <w:t>JIMENEZ</w:t>
+                            <w:t>JIMÉNEZ</w:t>
                           </w:r>
-                          <w:proofErr w:type="spellEnd"/>
                           <w:r>
                             <w:rPr>
                               <w:caps/>
@@ -1275,7 +1241,6 @@
         </w:rPr>
         <w:t xml:space="preserve">DISEÑO DE UNA APLICACIÓN </w:t>
       </w:r>
-      <w:proofErr w:type="spellStart"/>
       <w:r>
         <w:rPr>
           <w:b/>
@@ -1284,9 +1249,8 @@
           <w:szCs w:val="52"/>
           <w:lang w:val="es-DO"/>
         </w:rPr>
-        <w:t>MOVIL</w:t>
-      </w:r>
-      <w:proofErr w:type="spellEnd"/>
+        <w:t>MÓVIL</w:t>
+      </w:r>
       <w:r>
         <w:rPr>
           <w:b/>
@@ -6294,7 +6258,6 @@
         </w:rPr>
         <w:t xml:space="preserve">En este estudio se nos explica el rol de la educación virtual en la era actual y como es necesario que las instituciones educativas de la unión europea deben actualizarse y aprovechar los recursos de la tecnología de la información y comunicación (TIC) para mejorar la oferta educativa y como se deben realizar los cálculos presupuestarios necesarios para </w:t>
       </w:r>
-      <w:proofErr w:type="spellStart"/>
       <w:r>
         <w:rPr>
           <w:rFonts w:asciiTheme="minorHAnsi" w:hAnsiTheme="minorHAnsi" w:cstheme="minorHAnsi"/>
@@ -6302,27 +6265,8 @@
           <w:szCs w:val="32"/>
           <w:lang w:val="es-ES"/>
         </w:rPr>
-        <w:t>lle</w:t>
-      </w:r>
-      <w:r>
-        <w:rPr>
-          <w:rFonts w:asciiTheme="minorHAnsi" w:hAnsiTheme="minorHAnsi" w:cstheme="minorHAnsi"/>
-          <w:sz w:val="32"/>
-          <w:szCs w:val="32"/>
-          <w:lang w:val="es-ES"/>
-        </w:rPr>
-        <w:t>v</w:t>
-      </w:r>
-      <w:r>
-        <w:rPr>
-          <w:rFonts w:asciiTheme="minorHAnsi" w:hAnsiTheme="minorHAnsi" w:cstheme="minorHAnsi"/>
-          <w:sz w:val="32"/>
-          <w:szCs w:val="32"/>
-          <w:lang w:val="es-ES"/>
-        </w:rPr>
-        <w:t>ara</w:t>
-      </w:r>
-      <w:proofErr w:type="spellEnd"/>
+        <w:t>llevar a</w:t>
+      </w:r>
       <w:r>
         <w:rPr>
           <w:rFonts w:asciiTheme="minorHAnsi" w:hAnsiTheme="minorHAnsi" w:cstheme="minorHAnsi"/>
@@ -6639,7 +6583,6 @@
         </w:rPr>
         <w:t xml:space="preserve">Costos Educativos del </w:t>
       </w:r>
-      <w:proofErr w:type="spellStart"/>
       <w:r>
         <w:rPr>
           <w:rFonts w:cs="Arial"/>
@@ -6649,9 +6592,8 @@
           <w:szCs w:val="28"/>
           <w:lang w:val="es-ES"/>
         </w:rPr>
-        <w:t>Covid</w:t>
-      </w:r>
-      <w:proofErr w:type="spellEnd"/>
+        <w:t>COVID</w:t>
+      </w:r>
       <w:r>
         <w:rPr>
           <w:rFonts w:cs="Arial"/>
@@ -17216,10 +17158,23 @@
           <w:b/>
           <w:sz w:val="28"/>
           <w:szCs w:val="24"/>
-        </w:rPr>
-        <w:t>Control de versiones</w:t>
+          <w:lang w:val="en-US"/>
+        </w:rPr>
+        <w:t xml:space="preserve">Control de </w:t>
+      </w:r>
+      <w:proofErr w:type="spellStart"/>
+      <w:r>
+        <w:rPr>
+          <w:rFonts w:eastAsia="Times New Roman" w:cs="Times New Roman"/>
+          <w:b/>
+          <w:sz w:val="28"/>
+          <w:szCs w:val="24"/>
+          <w:lang w:val="en-US"/>
+        </w:rPr>
+        <w:t>versiones</w:t>
       </w:r>
       <w:bookmarkEnd w:id="23"/>
+      <w:proofErr w:type="spellEnd"/>
     </w:p>
     <w:p>
       <w:pPr>
@@ -19572,9 +19527,8 @@
           <w:szCs w:val="32"/>
           <w:shd w:val="clear" w:color="auto" w:fill="FFFFFF"/>
         </w:rPr>
-        <w:t xml:space="preserve"> y una librería de terceros para el manejo de peticiones HTTP, los datos serán enviados en formato JSON y mapeados al tipo de datos que usara la </w:t>
-      </w:r>
-      <w:proofErr w:type="gramStart"/>
+        <w:t xml:space="preserve"> y una librería de terceros para el manejo de peticiones HTTP, los datos serán enviados en formato JSON y mapeados al tipo de datos que usara la app. El objetivo de usar una estructura cliente-servidor es para que sea la API quien realice los cálculos necesarios para la cotización de los cursos virtuales, en este esquema el cliente</w:t>
+      </w:r>
       <w:r>
         <w:rPr>
           <w:rFonts w:cstheme="minorHAnsi"/>
@@ -19582,9 +19536,8 @@
           <w:szCs w:val="32"/>
           <w:shd w:val="clear" w:color="auto" w:fill="FFFFFF"/>
         </w:rPr>
-        <w:t>app</w:t>
-      </w:r>
-      <w:proofErr w:type="gramEnd"/>
+        <w:t xml:space="preserve"> </w:t>
+      </w:r>
       <w:r>
         <w:rPr>
           <w:rFonts w:cstheme="minorHAnsi"/>
@@ -19592,45 +19545,7 @@
           <w:szCs w:val="32"/>
           <w:shd w:val="clear" w:color="auto" w:fill="FFFFFF"/>
         </w:rPr>
-        <w:t>. El objetivo de usar una estructura cliente-servidor es para que sea la API quien realice los cálculos necesarios para la cotización de los cursos virtuales, en este esquema el cliente</w:t>
-      </w:r>
-      <w:r>
-        <w:rPr>
-          <w:rFonts w:cstheme="minorHAnsi"/>
-          <w:sz w:val="32"/>
-          <w:szCs w:val="32"/>
-          <w:shd w:val="clear" w:color="auto" w:fill="FFFFFF"/>
-        </w:rPr>
-        <w:t xml:space="preserve"> </w:t>
-      </w:r>
-      <w:r>
-        <w:rPr>
-          <w:rFonts w:cstheme="minorHAnsi"/>
-          <w:sz w:val="32"/>
-          <w:szCs w:val="32"/>
-          <w:shd w:val="clear" w:color="auto" w:fill="FFFFFF"/>
-        </w:rPr>
-        <w:t xml:space="preserve">(la </w:t>
-      </w:r>
-      <w:proofErr w:type="gramStart"/>
-      <w:r>
-        <w:rPr>
-          <w:rFonts w:cstheme="minorHAnsi"/>
-          <w:sz w:val="32"/>
-          <w:szCs w:val="32"/>
-          <w:shd w:val="clear" w:color="auto" w:fill="FFFFFF"/>
-        </w:rPr>
-        <w:t>app</w:t>
-      </w:r>
-      <w:proofErr w:type="gramEnd"/>
-      <w:r>
-        <w:rPr>
-          <w:rFonts w:cstheme="minorHAnsi"/>
-          <w:sz w:val="32"/>
-          <w:szCs w:val="32"/>
-          <w:shd w:val="clear" w:color="auto" w:fill="FFFFFF"/>
-        </w:rPr>
-        <w:t xml:space="preserve"> </w:t>
+        <w:t xml:space="preserve">(la app </w:t>
       </w:r>
       <w:r>
         <w:rPr>
@@ -21998,6 +21913,7 @@
           <w:lang w:val="en-US"/>
         </w:rPr>
       </w:pPr>
+      <w:proofErr w:type="spellStart"/>
       <w:r>
         <w:rPr>
           <w:rFonts w:cstheme="minorHAnsi"/>
@@ -22005,9 +21921,11 @@
           <w:bCs/>
           <w:sz w:val="28"/>
           <w:szCs w:val="28"/>
+          <w:lang w:val="en-US"/>
         </w:rPr>
         <w:t>Pruebas</w:t>
       </w:r>
+      <w:proofErr w:type="spellEnd"/>
       <w:r>
         <w:rPr>
           <w:rFonts w:cstheme="minorHAnsi"/>
@@ -26690,6 +26608,7 @@
   <w:style w:type="character" w:default="1" w:styleId="Fuentedeprrafopredeter">
     <w:name w:val="Default Paragraph Font"/>
     <w:uiPriority w:val="1"/>
+    <w:semiHidden/>
     <w:unhideWhenUsed/>
   </w:style>
   <w:style w:type="table" w:default="1" w:styleId="Tablanormal">

</xml_diff>

<commit_message>
creacion de la rama
</commit_message>
<xml_diff>
--- a/Proyecto Integrador 2.docx
+++ b/Proyecto Integrador 2.docx
@@ -214,7 +214,6 @@
                                     <w:szCs w:val="28"/>
                                   </w:rPr>
                                 </w:pPr>
-                                <w:proofErr w:type="spellStart"/>
                                 <w:r>
                                   <w:rPr>
                                     <w:caps/>
@@ -222,17 +221,7 @@
                                     <w:sz w:val="28"/>
                                     <w:szCs w:val="28"/>
                                   </w:rPr>
-                                  <w:t>YEIMELIN</w:t>
-                                </w:r>
-                                <w:proofErr w:type="spellEnd"/>
-                                <w:r>
-                                  <w:rPr>
-                                    <w:caps/>
-                                    <w:color w:val="000000" w:themeColor="text1"/>
-                                    <w:sz w:val="28"/>
-                                    <w:szCs w:val="28"/>
-                                  </w:rPr>
-                                  <w:t xml:space="preserve"> </w:t>
+                                  <w:t xml:space="preserve">YEIMELIN </w:t>
                                 </w:r>
                                 <w:r>
                                   <w:rPr>
@@ -479,7 +468,6 @@
                               <w:szCs w:val="28"/>
                             </w:rPr>
                           </w:pPr>
-                          <w:proofErr w:type="spellStart"/>
                           <w:r>
                             <w:rPr>
                               <w:caps/>
@@ -487,17 +475,7 @@
                               <w:sz w:val="28"/>
                               <w:szCs w:val="28"/>
                             </w:rPr>
-                            <w:t>YEIMELIN</w:t>
-                          </w:r>
-                          <w:proofErr w:type="spellEnd"/>
-                          <w:r>
-                            <w:rPr>
-                              <w:caps/>
-                              <w:color w:val="000000" w:themeColor="text1"/>
-                              <w:sz w:val="28"/>
-                              <w:szCs w:val="28"/>
-                            </w:rPr>
-                            <w:t xml:space="preserve"> </w:t>
+                            <w:t xml:space="preserve">YEIMELIN </w:t>
                           </w:r>
                           <w:r>
                             <w:rPr>
@@ -6264,31 +6242,7 @@
           <w:szCs w:val="32"/>
           <w:lang w:val="es-ES"/>
         </w:rPr>
-        <w:t xml:space="preserve"> de la plataforma de educación virtual ´</w:t>
-      </w:r>
-      <w:proofErr w:type="spellStart"/>
-      <w:r>
-        <w:rPr>
-          <w:rFonts w:asciiTheme="minorHAnsi" w:hAnsiTheme="minorHAnsi" w:cstheme="minorHAnsi"/>
-          <w:b/>
-          <w:bCs/>
-          <w:sz w:val="32"/>
-          <w:szCs w:val="32"/>
-          <w:lang w:val="es-ES"/>
-        </w:rPr>
-        <w:t>wrupal</w:t>
-      </w:r>
-      <w:proofErr w:type="spellEnd"/>
-      <w:r>
-        <w:rPr>
-          <w:rFonts w:asciiTheme="minorHAnsi" w:hAnsiTheme="minorHAnsi" w:cstheme="minorHAnsi"/>
-          <w:b/>
-          <w:bCs/>
-          <w:sz w:val="32"/>
-          <w:szCs w:val="32"/>
-          <w:lang w:val="es-ES"/>
-        </w:rPr>
-        <w:t>´).</w:t>
+        <w:t xml:space="preserve"> de la plataforma de educación virtual ´wrupal´).</w:t>
       </w:r>
       <w:r>
         <w:rPr>
@@ -15622,25 +15576,7 @@
           <w:szCs w:val="24"/>
           <w:lang w:val="es-US"/>
         </w:rPr>
-        <w:t xml:space="preserve">Fuente: Google </w:t>
-      </w:r>
-      <w:proofErr w:type="spellStart"/>
-      <w:r>
-        <w:rPr>
-          <w:rFonts w:cs="Arial"/>
-          <w:szCs w:val="24"/>
-          <w:lang w:val="es-US"/>
-        </w:rPr>
-        <w:t>Analitics</w:t>
-      </w:r>
-      <w:proofErr w:type="spellEnd"/>
-      <w:r>
-        <w:rPr>
-          <w:rFonts w:cs="Arial"/>
-          <w:szCs w:val="24"/>
-          <w:lang w:val="es-US"/>
-        </w:rPr>
-        <w:t>.</w:t>
+        <w:t>Fuente: Google Analitics.</w:t>
       </w:r>
     </w:p>
     <w:p>
@@ -17104,21 +17040,9 @@
           <w:szCs w:val="24"/>
           <w:lang w:val="en-US"/>
         </w:rPr>
-        <w:t xml:space="preserve">Control de </w:t>
-      </w:r>
-      <w:proofErr w:type="spellStart"/>
-      <w:r>
-        <w:rPr>
-          <w:rFonts w:eastAsia="Times New Roman" w:cs="Times New Roman"/>
-          <w:b/>
-          <w:sz w:val="28"/>
-          <w:szCs w:val="24"/>
-          <w:lang w:val="en-US"/>
-        </w:rPr>
-        <w:t>versiones</w:t>
+        <w:t>Control de versiones</w:t>
       </w:r>
       <w:bookmarkEnd w:id="23"/>
-      <w:proofErr w:type="spellEnd"/>
     </w:p>
     <w:p>
       <w:pPr>
@@ -17933,6 +17857,23 @@
     </w:p>
     <w:p>
       <w:pPr>
+        <w:rPr>
+          <w:rFonts w:cs="Arial"/>
+          <w:szCs w:val="24"/>
+          <w:lang w:val="es-US"/>
+        </w:rPr>
+      </w:pPr>
+      <w:r>
+        <w:rPr>
+          <w:rFonts w:cs="Arial"/>
+          <w:szCs w:val="24"/>
+          <w:lang w:val="es-US"/>
+        </w:rPr>
+        <w:t>Bladdy el metodo</w:t>
+      </w:r>
+    </w:p>
+    <w:p>
+      <w:pPr>
         <w:pStyle w:val="Ttulo2"/>
         <w:rPr>
           <w:lang w:val="es-US"/>
@@ -18278,25 +18219,7 @@
           <w:szCs w:val="32"/>
           <w:lang w:val="es-419"/>
         </w:rPr>
-        <w:t xml:space="preserve">Fuente: </w:t>
-      </w:r>
-      <w:proofErr w:type="spellStart"/>
-      <w:r>
-        <w:rPr>
-          <w:sz w:val="32"/>
-          <w:szCs w:val="32"/>
-          <w:lang w:val="es-419"/>
-        </w:rPr>
-        <w:t>McConnell</w:t>
-      </w:r>
-      <w:proofErr w:type="spellEnd"/>
-      <w:r>
-        <w:rPr>
-          <w:sz w:val="32"/>
-          <w:szCs w:val="32"/>
-          <w:lang w:val="es-419"/>
-        </w:rPr>
-        <w:t>, S. (2006).</w:t>
+        <w:t>Fuente: McConnell, S. (2006).</w:t>
       </w:r>
     </w:p>
     <w:p>
@@ -18987,27 +18910,7 @@
           <w:lang w:val="es-DO"/>
         </w:rPr>
         <w:lastRenderedPageBreak/>
-        <w:t xml:space="preserve">El desempleo y la falta de educación son de los problemas </w:t>
-      </w:r>
-      <w:proofErr w:type="spellStart"/>
-      <w:r>
-        <w:rPr>
-          <w:rFonts w:asciiTheme="minorHAnsi" w:hAnsiTheme="minorHAnsi" w:cstheme="minorHAnsi"/>
-          <w:sz w:val="32"/>
-          <w:szCs w:val="32"/>
-          <w:lang w:val="es-DO"/>
-        </w:rPr>
-        <w:t>mas</w:t>
-      </w:r>
-      <w:proofErr w:type="spellEnd"/>
-      <w:r>
-        <w:rPr>
-          <w:rFonts w:asciiTheme="minorHAnsi" w:hAnsiTheme="minorHAnsi" w:cstheme="minorHAnsi"/>
-          <w:sz w:val="32"/>
-          <w:szCs w:val="32"/>
-          <w:lang w:val="es-DO"/>
-        </w:rPr>
-        <w:t xml:space="preserve"> prominentes en la Republica Dominicana y son estadísticas que han ido en aumento cada </w:t>
+        <w:t xml:space="preserve">El desempleo y la falta de educación son de los problemas mas prominentes en la Republica Dominicana y son estadísticas que han ido en aumento cada </w:t>
       </w:r>
       <w:r>
         <w:rPr>
@@ -19246,9 +19149,8 @@
           <w:szCs w:val="32"/>
           <w:shd w:val="clear" w:color="auto" w:fill="FFFFFF"/>
         </w:rPr>
-        <w:t xml:space="preserve">Primero crearemos el API que consumirá la aplicación móvil, esta estará hecha en ASP y la arquitectura </w:t>
-      </w:r>
-      <w:proofErr w:type="spellStart"/>
+        <w:t>Primero crearemos el API que consumirá la aplicación móvil, esta estará hecha en ASP y la arquitectura REST con JWT para el control de sesiones, mediante un JSON web Token</w:t>
+      </w:r>
       <w:r>
         <w:rPr>
           <w:rFonts w:cstheme="minorHAnsi"/>
@@ -19256,9 +19158,8 @@
           <w:szCs w:val="32"/>
           <w:shd w:val="clear" w:color="auto" w:fill="FFFFFF"/>
         </w:rPr>
-        <w:t>REST</w:t>
-      </w:r>
-      <w:proofErr w:type="spellEnd"/>
+        <w:t xml:space="preserve"> se manejará las sesiones del usuario y se ayudará a mantener el sistema con un buen nivel de seguridad</w:t>
+      </w:r>
       <w:r>
         <w:rPr>
           <w:rFonts w:cstheme="minorHAnsi"/>
@@ -19266,9 +19167,8 @@
           <w:szCs w:val="32"/>
           <w:shd w:val="clear" w:color="auto" w:fill="FFFFFF"/>
         </w:rPr>
-        <w:t xml:space="preserve"> con </w:t>
-      </w:r>
-      <w:proofErr w:type="spellStart"/>
+        <w:t xml:space="preserve"> utilizando datos y claves cifradas</w:t>
+      </w:r>
       <w:r>
         <w:rPr>
           <w:rFonts w:cstheme="minorHAnsi"/>
@@ -19276,9 +19176,8 @@
           <w:szCs w:val="32"/>
           <w:shd w:val="clear" w:color="auto" w:fill="FFFFFF"/>
         </w:rPr>
-        <w:t>JWT</w:t>
-      </w:r>
-      <w:proofErr w:type="spellEnd"/>
+        <w:t xml:space="preserve">. Después de realizar el control de cuentas del usuario entonces se procederá a realizar la parte que involucra la base de datos, en el caso de este proyecto se </w:t>
+      </w:r>
       <w:r>
         <w:rPr>
           <w:rFonts w:cstheme="minorHAnsi"/>
@@ -19286,7 +19185,7 @@
           <w:szCs w:val="32"/>
           <w:shd w:val="clear" w:color="auto" w:fill="FFFFFF"/>
         </w:rPr>
-        <w:t xml:space="preserve"> para el control de sesiones, mediante un JSON web Token</w:t>
+        <w:t>utilizará</w:t>
       </w:r>
       <w:r>
         <w:rPr>
@@ -19295,103 +19194,7 @@
           <w:szCs w:val="32"/>
           <w:shd w:val="clear" w:color="auto" w:fill="FFFFFF"/>
         </w:rPr>
-        <w:t xml:space="preserve"> se manejará las sesiones del usuario y se ayudará a mantener el sistema con un buen nivel de seguridad</w:t>
-      </w:r>
-      <w:r>
-        <w:rPr>
-          <w:rFonts w:cstheme="minorHAnsi"/>
-          <w:sz w:val="32"/>
-          <w:szCs w:val="32"/>
-          <w:shd w:val="clear" w:color="auto" w:fill="FFFFFF"/>
-        </w:rPr>
-        <w:t xml:space="preserve"> utilizando datos y claves cifradas</w:t>
-      </w:r>
-      <w:r>
-        <w:rPr>
-          <w:rFonts w:cstheme="minorHAnsi"/>
-          <w:sz w:val="32"/>
-          <w:szCs w:val="32"/>
-          <w:shd w:val="clear" w:color="auto" w:fill="FFFFFF"/>
-        </w:rPr>
-        <w:t xml:space="preserve">. Después de realizar el control de cuentas del usuario entonces se procederá a realizar la parte que involucra la base de datos, en el caso de este proyecto se </w:t>
-      </w:r>
-      <w:r>
-        <w:rPr>
-          <w:rFonts w:cstheme="minorHAnsi"/>
-          <w:sz w:val="32"/>
-          <w:szCs w:val="32"/>
-          <w:shd w:val="clear" w:color="auto" w:fill="FFFFFF"/>
-        </w:rPr>
-        <w:t>utilizará</w:t>
-      </w:r>
-      <w:r>
-        <w:rPr>
-          <w:rFonts w:cstheme="minorHAnsi"/>
-          <w:sz w:val="32"/>
-          <w:szCs w:val="32"/>
-          <w:shd w:val="clear" w:color="auto" w:fill="FFFFFF"/>
-        </w:rPr>
-        <w:t xml:space="preserve"> una base de datos en SQL server ya que esta provee las funciones necesarias para este proyecto, el manejo de la base de datos se realizará con </w:t>
-      </w:r>
-      <w:proofErr w:type="spellStart"/>
-      <w:r>
-        <w:rPr>
-          <w:rFonts w:cstheme="minorHAnsi"/>
-          <w:sz w:val="32"/>
-          <w:szCs w:val="32"/>
-          <w:shd w:val="clear" w:color="auto" w:fill="FFFFFF"/>
-        </w:rPr>
-        <w:t>Entity</w:t>
-      </w:r>
-      <w:proofErr w:type="spellEnd"/>
-      <w:r>
-        <w:rPr>
-          <w:rFonts w:cstheme="minorHAnsi"/>
-          <w:sz w:val="32"/>
-          <w:szCs w:val="32"/>
-          <w:shd w:val="clear" w:color="auto" w:fill="FFFFFF"/>
-        </w:rPr>
-        <w:t xml:space="preserve"> </w:t>
-      </w:r>
-      <w:proofErr w:type="spellStart"/>
-      <w:r>
-        <w:rPr>
-          <w:rFonts w:cstheme="minorHAnsi"/>
-          <w:sz w:val="32"/>
-          <w:szCs w:val="32"/>
-          <w:shd w:val="clear" w:color="auto" w:fill="FFFFFF"/>
-        </w:rPr>
-        <w:t>framework</w:t>
-      </w:r>
-      <w:proofErr w:type="spellEnd"/>
-      <w:r>
-        <w:rPr>
-          <w:rFonts w:cstheme="minorHAnsi"/>
-          <w:sz w:val="32"/>
-          <w:szCs w:val="32"/>
-          <w:shd w:val="clear" w:color="auto" w:fill="FFFFFF"/>
-        </w:rPr>
-        <w:t xml:space="preserve"> </w:t>
-      </w:r>
-      <w:proofErr w:type="spellStart"/>
-      <w:r>
-        <w:rPr>
-          <w:rFonts w:cstheme="minorHAnsi"/>
-          <w:sz w:val="32"/>
-          <w:szCs w:val="32"/>
-          <w:shd w:val="clear" w:color="auto" w:fill="FFFFFF"/>
-        </w:rPr>
-        <w:t>core</w:t>
-      </w:r>
-      <w:proofErr w:type="spellEnd"/>
-      <w:r>
-        <w:rPr>
-          <w:rFonts w:cstheme="minorHAnsi"/>
-          <w:sz w:val="32"/>
-          <w:szCs w:val="32"/>
-          <w:shd w:val="clear" w:color="auto" w:fill="FFFFFF"/>
-        </w:rPr>
-        <w:t>.</w:t>
+        <w:t xml:space="preserve"> una base de datos en SQL server ya que esta provee las funciones necesarias para este proyecto, el manejo de la base de datos se realizará con Entity framework core.</w:t>
       </w:r>
     </w:p>
     <w:p>
@@ -19424,27 +19227,7 @@
           <w:szCs w:val="32"/>
           <w:shd w:val="clear" w:color="auto" w:fill="FFFFFF"/>
         </w:rPr>
-        <w:t xml:space="preserve">La parte de la aplicación móvil será realizada utilizando </w:t>
-      </w:r>
-      <w:proofErr w:type="spellStart"/>
-      <w:r>
-        <w:rPr>
-          <w:rFonts w:cstheme="minorHAnsi"/>
-          <w:sz w:val="32"/>
-          <w:szCs w:val="32"/>
-          <w:shd w:val="clear" w:color="auto" w:fill="FFFFFF"/>
-        </w:rPr>
-        <w:t>kotlin</w:t>
-      </w:r>
-      <w:proofErr w:type="spellEnd"/>
-      <w:r>
-        <w:rPr>
-          <w:rFonts w:cstheme="minorHAnsi"/>
-          <w:sz w:val="32"/>
-          <w:szCs w:val="32"/>
-          <w:shd w:val="clear" w:color="auto" w:fill="FFFFFF"/>
-        </w:rPr>
-        <w:t xml:space="preserve"> para realizar una </w:t>
+        <w:t xml:space="preserve">La parte de la aplicación móvil será realizada utilizando kotlin para realizar una </w:t>
       </w:r>
       <w:r>
         <w:rPr>
@@ -19669,27 +19452,7 @@
           <w:szCs w:val="32"/>
           <w:lang w:val="es-DO"/>
         </w:rPr>
-        <w:t xml:space="preserve">Se selecciono C# por su versatilidad a la hora de crear servidores API </w:t>
-      </w:r>
-      <w:proofErr w:type="spellStart"/>
-      <w:r>
-        <w:rPr>
-          <w:rFonts w:asciiTheme="minorHAnsi" w:hAnsiTheme="minorHAnsi" w:cstheme="minorHAnsi"/>
-          <w:sz w:val="32"/>
-          <w:szCs w:val="32"/>
-          <w:lang w:val="es-DO"/>
-        </w:rPr>
-        <w:t>REST</w:t>
-      </w:r>
-      <w:proofErr w:type="spellEnd"/>
-      <w:r>
-        <w:rPr>
-          <w:rFonts w:asciiTheme="minorHAnsi" w:hAnsiTheme="minorHAnsi" w:cstheme="minorHAnsi"/>
-          <w:sz w:val="32"/>
-          <w:szCs w:val="32"/>
-          <w:lang w:val="es-DO"/>
-        </w:rPr>
-        <w:t xml:space="preserve"> y de lo fácil que es manejar solicitudes desde aplicaciones </w:t>
+        <w:t xml:space="preserve">Se selecciono C# por su versatilidad a la hora de crear servidores API REST y de lo fácil que es manejar solicitudes desde aplicaciones </w:t>
       </w:r>
       <w:r>
         <w:rPr>
@@ -20145,17 +19908,9 @@
           <w:lang w:val="es-DO"/>
         </w:rPr>
         <w:lastRenderedPageBreak/>
-        <w:t xml:space="preserve">Modelos </w:t>
-      </w:r>
-      <w:proofErr w:type="spellStart"/>
-      <w:r>
-        <w:rPr>
-          <w:lang w:val="es-DO"/>
-        </w:rPr>
-        <w:t>Canvas</w:t>
+        <w:t>Modelos Canvas</w:t>
       </w:r>
       <w:bookmarkEnd w:id="45"/>
-      <w:proofErr w:type="spellEnd"/>
     </w:p>
     <w:p>
       <w:pPr>
@@ -20169,23 +19924,7 @@
           <w:rFonts w:asciiTheme="minorHAnsi" w:hAnsiTheme="minorHAnsi" w:cstheme="minorHAnsi"/>
           <w:lang w:val="es-DO"/>
         </w:rPr>
-        <w:t xml:space="preserve">Figura 2 (modelo </w:t>
-      </w:r>
-      <w:proofErr w:type="spellStart"/>
-      <w:r>
-        <w:rPr>
-          <w:rFonts w:asciiTheme="minorHAnsi" w:hAnsiTheme="minorHAnsi" w:cstheme="minorHAnsi"/>
-          <w:lang w:val="es-DO"/>
-        </w:rPr>
-        <w:t>canvas</w:t>
-      </w:r>
-      <w:proofErr w:type="spellEnd"/>
-      <w:r>
-        <w:rPr>
-          <w:rFonts w:asciiTheme="minorHAnsi" w:hAnsiTheme="minorHAnsi" w:cstheme="minorHAnsi"/>
-          <w:lang w:val="es-DO"/>
-        </w:rPr>
-        <w:t>)</w:t>
+        <w:t>Figura 2 (modelo canvas)</w:t>
       </w:r>
     </w:p>
     <w:p>
@@ -21314,31 +21053,7 @@
           <w:szCs w:val="28"/>
           <w:lang w:val="es-DO"/>
         </w:rPr>
-        <w:t>No Funcionales (</w:t>
-      </w:r>
-      <w:proofErr w:type="spellStart"/>
-      <w:r>
-        <w:rPr>
-          <w:rFonts w:ascii="Arial" w:hAnsi="Arial" w:cs="Arial"/>
-          <w:b/>
-          <w:bCs/>
-          <w:sz w:val="28"/>
-          <w:szCs w:val="28"/>
-          <w:lang w:val="es-DO"/>
-        </w:rPr>
-        <w:t>NF</w:t>
-      </w:r>
-      <w:proofErr w:type="spellEnd"/>
-      <w:r>
-        <w:rPr>
-          <w:rFonts w:ascii="Arial" w:hAnsi="Arial" w:cs="Arial"/>
-          <w:b/>
-          <w:bCs/>
-          <w:sz w:val="28"/>
-          <w:szCs w:val="28"/>
-          <w:lang w:val="es-DO"/>
-        </w:rPr>
-        <w:t>)</w:t>
+        <w:t>No Funcionales (NF)</w:t>
       </w:r>
     </w:p>
     <w:p>
@@ -21881,7 +21596,6 @@
           <w:lang w:val="en-US"/>
         </w:rPr>
       </w:pPr>
-      <w:proofErr w:type="spellStart"/>
       <w:r>
         <w:rPr>
           <w:rFonts w:cstheme="minorHAnsi"/>
@@ -21893,7 +21607,6 @@
         </w:rPr>
         <w:t>Pruebas</w:t>
       </w:r>
-      <w:proofErr w:type="spellEnd"/>
       <w:r>
         <w:rPr>
           <w:rFonts w:cstheme="minorHAnsi"/>

</xml_diff>

<commit_message>
canvas y matriz de marco logico
</commit_message>
<xml_diff>
--- a/Proyecto Integrador 2.docx
+++ b/Proyecto Integrador 2.docx
@@ -5835,6 +5835,26 @@
     </w:p>
     <w:p>
       <w:pPr>
+        <w:rPr>
+          <w:b/>
+          <w:bCs/>
+          <w:sz w:val="32"/>
+          <w:szCs w:val="32"/>
+        </w:rPr>
+      </w:pPr>
+    </w:p>
+    <w:p>
+      <w:pPr>
+        <w:rPr>
+          <w:b/>
+          <w:bCs/>
+          <w:sz w:val="32"/>
+          <w:szCs w:val="32"/>
+        </w:rPr>
+      </w:pPr>
+    </w:p>
+    <w:p>
+      <w:pPr>
         <w:spacing w:line="259" w:lineRule="auto"/>
         <w:ind w:firstLine="0"/>
         <w:jc w:val="left"/>
@@ -5853,6 +5873,7 @@
       </w:pPr>
       <w:bookmarkStart w:id="0" w:name="_Toc105343446"/>
       <w:r>
+        <w:lastRenderedPageBreak/>
         <w:t>Introducción</w:t>
       </w:r>
       <w:bookmarkEnd w:id="0"/>
@@ -5889,7 +5910,7 @@
           <w:sz w:val="32"/>
           <w:szCs w:val="32"/>
         </w:rPr>
-        <w:t xml:space="preserve"> presupuestario para cursos virtuales en el área de la ingeniería de software en </w:t>
+        <w:t xml:space="preserve"> presupuestario para cursos virtuales </w:t>
       </w:r>
       <w:r>
         <w:rPr>
@@ -5897,7 +5918,7 @@
           <w:sz w:val="32"/>
           <w:szCs w:val="32"/>
         </w:rPr>
-        <w:t>república</w:t>
+        <w:t xml:space="preserve">para instituciones educativas </w:t>
       </w:r>
       <w:r>
         <w:rPr>
@@ -5905,7 +5926,7 @@
           <w:sz w:val="32"/>
           <w:szCs w:val="32"/>
         </w:rPr>
-        <w:t xml:space="preserve"> dominicana</w:t>
+        <w:t>en el área de la ingeniería de software</w:t>
       </w:r>
       <w:r>
         <w:rPr>
@@ -5913,16 +5934,7 @@
           <w:sz w:val="32"/>
           <w:szCs w:val="32"/>
         </w:rPr>
-        <w:t xml:space="preserve">, entendiéndose como cursos virtuales a las clases online o videos que se toman </w:t>
-      </w:r>
-      <w:r>
-        <w:rPr>
-          <w:rFonts w:asciiTheme="minorHAnsi" w:hAnsiTheme="minorHAnsi" w:cstheme="minorHAnsi"/>
-          <w:sz w:val="32"/>
-          <w:szCs w:val="32"/>
-        </w:rPr>
-        <w:lastRenderedPageBreak/>
-        <w:t>por medio de un dispositivo electrónico como celulares, laptops o computadoras de sobremesa, destinados al aprendizaje de alguna habilidad o a la especialización en algún área.</w:t>
+        <w:t>, entendiéndose como cursos virtuales a las clases online o videos que se toman por medio de un dispositivo electrónico como celulares, laptops o computadoras de sobremesa, destinados al aprendizaje de alguna habilidad o a la especialización en algún área.</w:t>
       </w:r>
     </w:p>
     <w:p>
@@ -6141,7 +6153,6 @@
           <w:szCs w:val="32"/>
           <w:lang w:val="es-ES"/>
         </w:rPr>
-        <w:lastRenderedPageBreak/>
         <w:t xml:space="preserve">Estudio </w:t>
       </w:r>
       <w:r>
@@ -6404,6 +6415,7 @@
           <w:szCs w:val="28"/>
           <w:lang w:val="es-ES"/>
         </w:rPr>
+        <w:lastRenderedPageBreak/>
         <w:t>Como presupuestar la educación en casa.</w:t>
       </w:r>
     </w:p>
@@ -16246,7 +16258,7 @@
           <w:szCs w:val="32"/>
           <w:lang w:val="es-US"/>
         </w:rPr>
-        <w:t xml:space="preserve"> presupuestario para cursos de educación virtual en el área de la ingeniería de software en </w:t>
+        <w:t xml:space="preserve"> presupuestario </w:t>
       </w:r>
       <w:r>
         <w:rPr>
@@ -16254,7 +16266,7 @@
           <w:szCs w:val="32"/>
           <w:lang w:val="es-US"/>
         </w:rPr>
-        <w:t>república</w:t>
+        <w:t xml:space="preserve">de </w:t>
       </w:r>
       <w:r>
         <w:rPr>
@@ -16262,7 +16274,31 @@
           <w:szCs w:val="32"/>
           <w:lang w:val="es-US"/>
         </w:rPr>
-        <w:t xml:space="preserve"> dominicana.</w:t>
+        <w:t>cursos de educación virtual</w:t>
+      </w:r>
+      <w:r>
+        <w:rPr>
+          <w:sz w:val="32"/>
+          <w:szCs w:val="32"/>
+          <w:lang w:val="es-US"/>
+        </w:rPr>
+        <w:t xml:space="preserve"> para instituciones educativas</w:t>
+      </w:r>
+      <w:r>
+        <w:rPr>
+          <w:sz w:val="32"/>
+          <w:szCs w:val="32"/>
+          <w:lang w:val="es-US"/>
+        </w:rPr>
+        <w:t xml:space="preserve"> en el área de la ingeniería de soft</w:t>
+      </w:r>
+      <w:r>
+        <w:rPr>
+          <w:sz w:val="32"/>
+          <w:szCs w:val="32"/>
+          <w:lang w:val="es-US"/>
+        </w:rPr>
+        <w:t>ware.</w:t>
       </w:r>
     </w:p>
     <w:p>
@@ -19471,8 +19507,9 @@
           <w:szCs w:val="32"/>
           <w:shd w:val="clear" w:color="auto" w:fill="FFFFFF"/>
         </w:rPr>
-        <w:t xml:space="preserve"> y una librería de terceros para el manejo de peticiones HTTP, los datos serán enviados en formato JSON y mapeados al tipo de datos que usara la app. El objetivo de usar una estructura cliente-servidor es para que sea la API quien realice los cálculos necesarios para la cotización de los cursos virtuales, en este esquema el cliente</w:t>
-      </w:r>
+        <w:t xml:space="preserve"> y una librería de terceros para el manejo de peticiones HTTP, los datos serán enviados en formato JSON y mapeados al tipo de datos que usara la </w:t>
+      </w:r>
+      <w:proofErr w:type="gramStart"/>
       <w:r>
         <w:rPr>
           <w:rFonts w:cstheme="minorHAnsi"/>
@@ -19480,6 +19517,25 @@
           <w:szCs w:val="32"/>
           <w:shd w:val="clear" w:color="auto" w:fill="FFFFFF"/>
         </w:rPr>
+        <w:t>app</w:t>
+      </w:r>
+      <w:proofErr w:type="gramEnd"/>
+      <w:r>
+        <w:rPr>
+          <w:rFonts w:cstheme="minorHAnsi"/>
+          <w:sz w:val="32"/>
+          <w:szCs w:val="32"/>
+          <w:shd w:val="clear" w:color="auto" w:fill="FFFFFF"/>
+        </w:rPr>
+        <w:t>. El objetivo de usar una estructura cliente-servidor es para que sea la API quien realice los cálculos necesarios para la cotización de los cursos virtuales, en este esquema el cliente</w:t>
+      </w:r>
+      <w:r>
+        <w:rPr>
+          <w:rFonts w:cstheme="minorHAnsi"/>
+          <w:sz w:val="32"/>
+          <w:szCs w:val="32"/>
+          <w:shd w:val="clear" w:color="auto" w:fill="FFFFFF"/>
+        </w:rPr>
         <w:t xml:space="preserve"> </w:t>
       </w:r>
       <w:r>
@@ -19489,7 +19545,27 @@
           <w:szCs w:val="32"/>
           <w:shd w:val="clear" w:color="auto" w:fill="FFFFFF"/>
         </w:rPr>
-        <w:t xml:space="preserve">(la app </w:t>
+        <w:t xml:space="preserve">(la </w:t>
+      </w:r>
+      <w:proofErr w:type="gramStart"/>
+      <w:r>
+        <w:rPr>
+          <w:rFonts w:cstheme="minorHAnsi"/>
+          <w:sz w:val="32"/>
+          <w:szCs w:val="32"/>
+          <w:shd w:val="clear" w:color="auto" w:fill="FFFFFF"/>
+        </w:rPr>
+        <w:t>app</w:t>
+      </w:r>
+      <w:proofErr w:type="gramEnd"/>
+      <w:r>
+        <w:rPr>
+          <w:rFonts w:cstheme="minorHAnsi"/>
+          <w:sz w:val="32"/>
+          <w:szCs w:val="32"/>
+          <w:shd w:val="clear" w:color="auto" w:fill="FFFFFF"/>
+        </w:rPr>
+        <w:t xml:space="preserve"> </w:t>
       </w:r>
       <w:r>
         <w:rPr>
@@ -20195,6 +20271,59 @@
           <w:lang w:val="es-DO"/>
         </w:rPr>
       </w:pPr>
+      <w:r>
+        <w:rPr>
+          <w:noProof/>
+        </w:rPr>
+        <w:drawing>
+          <wp:inline distT="0" distB="0" distL="0" distR="0" wp14:anchorId="76B6ABEC" wp14:editId="00F5138E">
+            <wp:extent cx="5400040" cy="3192780"/>
+            <wp:effectExtent l="0" t="0" r="0" b="7620"/>
+            <wp:docPr id="3" name="Imagen 3" descr="Diagrama&#10;&#10;Descripción generada automáticamente con confianza media"/>
+            <wp:cNvGraphicFramePr>
+              <a:graphicFrameLocks xmlns:a="http://schemas.openxmlformats.org/drawingml/2006/main" noChangeAspect="1"/>
+            </wp:cNvGraphicFramePr>
+            <a:graphic xmlns:a="http://schemas.openxmlformats.org/drawingml/2006/main">
+              <a:graphicData uri="http://schemas.openxmlformats.org/drawingml/2006/picture">
+                <pic:pic xmlns:pic="http://schemas.openxmlformats.org/drawingml/2006/picture">
+                  <pic:nvPicPr>
+                    <pic:cNvPr id="3" name="Imagen 3" descr="Diagrama&#10;&#10;Descripción generada automáticamente con confianza media"/>
+                    <pic:cNvPicPr>
+                      <a:picLocks noChangeAspect="1" noChangeArrowheads="1"/>
+                    </pic:cNvPicPr>
+                  </pic:nvPicPr>
+                  <pic:blipFill>
+                    <a:blip r:embed="rId23">
+                      <a:extLst>
+                        <a:ext uri="{28A0092B-C50C-407E-A947-70E740481C1C}">
+                          <a14:useLocalDpi xmlns:a14="http://schemas.microsoft.com/office/drawing/2010/main" val="0"/>
+                        </a:ext>
+                      </a:extLst>
+                    </a:blip>
+                    <a:srcRect/>
+                    <a:stretch>
+                      <a:fillRect/>
+                    </a:stretch>
+                  </pic:blipFill>
+                  <pic:spPr bwMode="auto">
+                    <a:xfrm>
+                      <a:off x="0" y="0"/>
+                      <a:ext cx="5400040" cy="3192780"/>
+                    </a:xfrm>
+                    <a:prstGeom prst="rect">
+                      <a:avLst/>
+                    </a:prstGeom>
+                    <a:noFill/>
+                    <a:ln>
+                      <a:noFill/>
+                    </a:ln>
+                  </pic:spPr>
+                </pic:pic>
+              </a:graphicData>
+            </a:graphic>
+          </wp:inline>
+        </w:drawing>
+      </w:r>
     </w:p>
     <w:p>
       <w:pPr>
@@ -20217,7 +20346,6 @@
         <w:ind w:firstLine="0"/>
         <w:rPr>
           <w:rFonts w:asciiTheme="minorHAnsi" w:hAnsiTheme="minorHAnsi" w:cstheme="minorHAnsi"/>
-          <w:lang w:val="en-US"/>
         </w:rPr>
       </w:pPr>
     </w:p>
@@ -20296,6 +20424,7 @@
         <w:rPr>
           <w:lang w:val="es-DO"/>
         </w:rPr>
+        <w:lastRenderedPageBreak/>
         <w:t xml:space="preserve">7.3.2 </w:t>
       </w:r>
       <w:r>
@@ -20332,6 +20461,682 @@
         <w:t>)</w:t>
       </w:r>
     </w:p>
+    <w:tbl>
+      <w:tblPr>
+        <w:tblStyle w:val="Tablaconcuadrcula"/>
+        <w:tblW w:w="0" w:type="auto"/>
+        <w:tblLook w:val="04A0" w:firstRow="1" w:lastRow="0" w:firstColumn="1" w:lastColumn="0" w:noHBand="0" w:noVBand="1"/>
+      </w:tblPr>
+      <w:tblGrid>
+        <w:gridCol w:w="1817"/>
+        <w:gridCol w:w="1678"/>
+        <w:gridCol w:w="1673"/>
+        <w:gridCol w:w="1676"/>
+        <w:gridCol w:w="1650"/>
+      </w:tblGrid>
+      <w:tr>
+        <w:tc>
+          <w:tcPr>
+            <w:tcW w:w="1817" w:type="dxa"/>
+          </w:tcPr>
+          <w:p>
+            <w:pPr>
+              <w:ind w:firstLine="0"/>
+              <w:rPr>
+                <w:lang w:val="es-DO"/>
+              </w:rPr>
+            </w:pPr>
+          </w:p>
+        </w:tc>
+        <w:tc>
+          <w:tcPr>
+            <w:tcW w:w="1678" w:type="dxa"/>
+          </w:tcPr>
+          <w:p>
+            <w:pPr>
+              <w:ind w:firstLine="0"/>
+              <w:rPr>
+                <w:b/>
+                <w:bCs/>
+                <w:lang w:val="es-DO"/>
+              </w:rPr>
+            </w:pPr>
+            <w:r>
+              <w:rPr>
+                <w:b/>
+                <w:bCs/>
+                <w:lang w:val="es-DO"/>
+              </w:rPr>
+              <w:t>Descripción</w:t>
+            </w:r>
+          </w:p>
+        </w:tc>
+        <w:tc>
+          <w:tcPr>
+            <w:tcW w:w="1673" w:type="dxa"/>
+          </w:tcPr>
+          <w:p>
+            <w:pPr>
+              <w:ind w:firstLine="0"/>
+              <w:rPr>
+                <w:b/>
+                <w:bCs/>
+                <w:lang w:val="es-DO"/>
+              </w:rPr>
+            </w:pPr>
+            <w:r>
+              <w:rPr>
+                <w:b/>
+                <w:bCs/>
+                <w:lang w:val="es-DO"/>
+              </w:rPr>
+              <w:t>Indicadores</w:t>
+            </w:r>
+          </w:p>
+        </w:tc>
+        <w:tc>
+          <w:tcPr>
+            <w:tcW w:w="1676" w:type="dxa"/>
+          </w:tcPr>
+          <w:p>
+            <w:pPr>
+              <w:ind w:firstLine="0"/>
+              <w:rPr>
+                <w:b/>
+                <w:bCs/>
+                <w:lang w:val="es-DO"/>
+              </w:rPr>
+            </w:pPr>
+            <w:r>
+              <w:rPr>
+                <w:b/>
+                <w:bCs/>
+                <w:lang w:val="es-DO"/>
+              </w:rPr>
+              <w:t>Verificación</w:t>
+            </w:r>
+          </w:p>
+        </w:tc>
+        <w:tc>
+          <w:tcPr>
+            <w:tcW w:w="1650" w:type="dxa"/>
+          </w:tcPr>
+          <w:p>
+            <w:pPr>
+              <w:ind w:firstLine="0"/>
+              <w:rPr>
+                <w:b/>
+                <w:bCs/>
+                <w:lang w:val="es-DO"/>
+              </w:rPr>
+            </w:pPr>
+            <w:r>
+              <w:rPr>
+                <w:b/>
+                <w:bCs/>
+                <w:lang w:val="es-DO"/>
+              </w:rPr>
+              <w:t>Supuestos</w:t>
+            </w:r>
+          </w:p>
+        </w:tc>
+      </w:tr>
+      <w:tr>
+        <w:tc>
+          <w:tcPr>
+            <w:tcW w:w="1817" w:type="dxa"/>
+          </w:tcPr>
+          <w:p>
+            <w:pPr>
+              <w:ind w:firstLine="0"/>
+              <w:rPr>
+                <w:b/>
+                <w:bCs/>
+                <w:lang w:val="es-DO"/>
+              </w:rPr>
+            </w:pPr>
+            <w:r>
+              <w:rPr>
+                <w:b/>
+                <w:bCs/>
+                <w:lang w:val="es-DO"/>
+              </w:rPr>
+              <w:t>Fin</w:t>
+            </w:r>
+          </w:p>
+        </w:tc>
+        <w:tc>
+          <w:tcPr>
+            <w:tcW w:w="1678" w:type="dxa"/>
+          </w:tcPr>
+          <w:p>
+            <w:pPr>
+              <w:spacing w:line="276" w:lineRule="auto"/>
+              <w:ind w:firstLine="0"/>
+              <w:jc w:val="left"/>
+              <w:rPr>
+                <w:rFonts w:asciiTheme="minorHAnsi" w:hAnsiTheme="minorHAnsi" w:cstheme="minorHAnsi"/>
+                <w:sz w:val="18"/>
+                <w:szCs w:val="18"/>
+                <w:lang w:val="es-DO"/>
+              </w:rPr>
+            </w:pPr>
+            <w:r>
+              <w:rPr>
+                <w:rFonts w:asciiTheme="minorHAnsi" w:hAnsiTheme="minorHAnsi" w:cstheme="minorHAnsi"/>
+                <w:sz w:val="18"/>
+                <w:szCs w:val="18"/>
+                <w:lang w:val="es-DO"/>
+              </w:rPr>
+              <w:t>Agilizar el proceso de creación de cursos virtuales y contribuir con el incremento del nivel educativo en el país.</w:t>
+            </w:r>
+          </w:p>
+        </w:tc>
+        <w:tc>
+          <w:tcPr>
+            <w:tcW w:w="1673" w:type="dxa"/>
+          </w:tcPr>
+          <w:p>
+            <w:pPr>
+              <w:spacing w:line="276" w:lineRule="auto"/>
+              <w:ind w:firstLine="0"/>
+              <w:jc w:val="left"/>
+              <w:rPr>
+                <w:rFonts w:asciiTheme="minorHAnsi" w:hAnsiTheme="minorHAnsi" w:cstheme="minorHAnsi"/>
+                <w:sz w:val="18"/>
+                <w:szCs w:val="18"/>
+                <w:lang w:val="es-DO"/>
+              </w:rPr>
+            </w:pPr>
+            <w:r>
+              <w:rPr>
+                <w:rFonts w:asciiTheme="minorHAnsi" w:hAnsiTheme="minorHAnsi" w:cstheme="minorHAnsi"/>
+                <w:sz w:val="18"/>
+                <w:szCs w:val="18"/>
+                <w:lang w:val="es-DO"/>
+              </w:rPr>
+              <w:t>Informes de los índices de crecimiento del nivel educativo e índices de desempleo.</w:t>
+            </w:r>
+          </w:p>
+        </w:tc>
+        <w:tc>
+          <w:tcPr>
+            <w:tcW w:w="1676" w:type="dxa"/>
+          </w:tcPr>
+          <w:p>
+            <w:pPr>
+              <w:spacing w:line="276" w:lineRule="auto"/>
+              <w:ind w:firstLine="0"/>
+              <w:jc w:val="left"/>
+              <w:rPr>
+                <w:rFonts w:asciiTheme="minorHAnsi" w:hAnsiTheme="minorHAnsi" w:cstheme="minorHAnsi"/>
+                <w:sz w:val="18"/>
+                <w:szCs w:val="18"/>
+                <w:lang w:val="es-DO"/>
+              </w:rPr>
+            </w:pPr>
+            <w:r>
+              <w:rPr>
+                <w:rFonts w:asciiTheme="minorHAnsi" w:hAnsiTheme="minorHAnsi" w:cstheme="minorHAnsi"/>
+                <w:sz w:val="18"/>
+                <w:szCs w:val="18"/>
+                <w:lang w:val="es-DO"/>
+              </w:rPr>
+              <w:t>Instituciones educativas en el área de la ingeniería de software.</w:t>
+            </w:r>
+          </w:p>
+        </w:tc>
+        <w:tc>
+          <w:tcPr>
+            <w:tcW w:w="1650" w:type="dxa"/>
+          </w:tcPr>
+          <w:p>
+            <w:pPr>
+              <w:spacing w:line="276" w:lineRule="auto"/>
+              <w:ind w:firstLine="0"/>
+              <w:jc w:val="left"/>
+              <w:rPr>
+                <w:rFonts w:asciiTheme="minorHAnsi" w:hAnsiTheme="minorHAnsi" w:cstheme="minorHAnsi"/>
+                <w:sz w:val="18"/>
+                <w:szCs w:val="18"/>
+                <w:lang w:val="es-DO"/>
+              </w:rPr>
+            </w:pPr>
+            <w:r>
+              <w:rPr>
+                <w:rFonts w:asciiTheme="minorHAnsi" w:hAnsiTheme="minorHAnsi" w:cstheme="minorHAnsi"/>
+                <w:sz w:val="18"/>
+                <w:szCs w:val="18"/>
+                <w:lang w:val="es-DO"/>
+              </w:rPr>
+              <w:t>Se espera un incremento en el nivel educativo</w:t>
+            </w:r>
+            <w:r>
+              <w:rPr>
+                <w:rFonts w:asciiTheme="minorHAnsi" w:hAnsiTheme="minorHAnsi" w:cstheme="minorHAnsi"/>
+                <w:sz w:val="18"/>
+                <w:szCs w:val="18"/>
+                <w:lang w:val="es-DO"/>
+              </w:rPr>
+              <w:t>.</w:t>
+            </w:r>
+          </w:p>
+        </w:tc>
+      </w:tr>
+      <w:tr>
+        <w:tc>
+          <w:tcPr>
+            <w:tcW w:w="1817" w:type="dxa"/>
+          </w:tcPr>
+          <w:p>
+            <w:pPr>
+              <w:ind w:firstLine="0"/>
+              <w:rPr>
+                <w:b/>
+                <w:bCs/>
+                <w:lang w:val="es-DO"/>
+              </w:rPr>
+            </w:pPr>
+            <w:r>
+              <w:rPr>
+                <w:b/>
+                <w:bCs/>
+                <w:lang w:val="es-DO"/>
+              </w:rPr>
+              <w:t>Propósito</w:t>
+            </w:r>
+          </w:p>
+        </w:tc>
+        <w:tc>
+          <w:tcPr>
+            <w:tcW w:w="1678" w:type="dxa"/>
+          </w:tcPr>
+          <w:p>
+            <w:pPr>
+              <w:spacing w:line="276" w:lineRule="auto"/>
+              <w:ind w:firstLine="0"/>
+              <w:jc w:val="left"/>
+              <w:rPr>
+                <w:rFonts w:asciiTheme="minorHAnsi" w:hAnsiTheme="minorHAnsi" w:cstheme="minorHAnsi"/>
+                <w:lang w:val="es-DO"/>
+              </w:rPr>
+            </w:pPr>
+            <w:r>
+              <w:rPr>
+                <w:rFonts w:asciiTheme="minorHAnsi" w:hAnsiTheme="minorHAnsi" w:cstheme="minorHAnsi"/>
+                <w:sz w:val="18"/>
+                <w:szCs w:val="18"/>
+                <w:lang w:val="es-DO"/>
+              </w:rPr>
+              <w:t>Servir como ayuda en el proceso de creación de cursos virtuales.</w:t>
+            </w:r>
+          </w:p>
+        </w:tc>
+        <w:tc>
+          <w:tcPr>
+            <w:tcW w:w="1673" w:type="dxa"/>
+          </w:tcPr>
+          <w:p>
+            <w:pPr>
+              <w:spacing w:line="276" w:lineRule="auto"/>
+              <w:ind w:firstLine="0"/>
+              <w:jc w:val="left"/>
+              <w:rPr>
+                <w:rFonts w:asciiTheme="minorHAnsi" w:hAnsiTheme="minorHAnsi" w:cstheme="minorHAnsi"/>
+                <w:sz w:val="18"/>
+                <w:szCs w:val="18"/>
+                <w:lang w:val="es-DO"/>
+              </w:rPr>
+            </w:pPr>
+            <w:r>
+              <w:rPr>
+                <w:rFonts w:asciiTheme="minorHAnsi" w:hAnsiTheme="minorHAnsi" w:cstheme="minorHAnsi"/>
+                <w:sz w:val="18"/>
+                <w:szCs w:val="18"/>
+                <w:lang w:val="es-DO"/>
+              </w:rPr>
+              <w:t>Informes sobre la cantidad de cursos disponibles en el mercado dominicano.</w:t>
+            </w:r>
+          </w:p>
+        </w:tc>
+        <w:tc>
+          <w:tcPr>
+            <w:tcW w:w="1676" w:type="dxa"/>
+          </w:tcPr>
+          <w:p>
+            <w:pPr>
+              <w:spacing w:line="276" w:lineRule="auto"/>
+              <w:ind w:firstLine="0"/>
+              <w:jc w:val="left"/>
+              <w:rPr>
+                <w:rFonts w:asciiTheme="minorHAnsi" w:hAnsiTheme="minorHAnsi" w:cstheme="minorHAnsi"/>
+                <w:lang w:val="es-DO"/>
+              </w:rPr>
+            </w:pPr>
+            <w:r>
+              <w:rPr>
+                <w:rFonts w:asciiTheme="minorHAnsi" w:hAnsiTheme="minorHAnsi" w:cstheme="minorHAnsi"/>
+                <w:sz w:val="18"/>
+                <w:szCs w:val="18"/>
+                <w:lang w:val="es-DO"/>
+              </w:rPr>
+              <w:t>Oficina nacional de estadística de Republica Dominicana.</w:t>
+            </w:r>
+          </w:p>
+        </w:tc>
+        <w:tc>
+          <w:tcPr>
+            <w:tcW w:w="1650" w:type="dxa"/>
+          </w:tcPr>
+          <w:p>
+            <w:pPr>
+              <w:spacing w:line="276" w:lineRule="auto"/>
+              <w:ind w:firstLine="0"/>
+              <w:jc w:val="left"/>
+              <w:rPr>
+                <w:rFonts w:asciiTheme="minorHAnsi" w:hAnsiTheme="minorHAnsi" w:cstheme="minorHAnsi"/>
+                <w:sz w:val="18"/>
+                <w:szCs w:val="18"/>
+                <w:lang w:val="es-DO"/>
+              </w:rPr>
+            </w:pPr>
+            <w:r>
+              <w:rPr>
+                <w:rFonts w:asciiTheme="minorHAnsi" w:hAnsiTheme="minorHAnsi" w:cstheme="minorHAnsi"/>
+                <w:sz w:val="18"/>
+                <w:szCs w:val="18"/>
+                <w:lang w:val="es-DO"/>
+              </w:rPr>
+              <w:t>La utilización de nuestra aplicación por parte de las instituciones educativas.</w:t>
+            </w:r>
+          </w:p>
+        </w:tc>
+      </w:tr>
+      <w:tr>
+        <w:tc>
+          <w:tcPr>
+            <w:tcW w:w="1817" w:type="dxa"/>
+          </w:tcPr>
+          <w:p>
+            <w:pPr>
+              <w:ind w:firstLine="0"/>
+              <w:rPr>
+                <w:b/>
+                <w:bCs/>
+                <w:lang w:val="es-DO"/>
+              </w:rPr>
+            </w:pPr>
+            <w:r>
+              <w:rPr>
+                <w:b/>
+                <w:bCs/>
+                <w:lang w:val="es-DO"/>
+              </w:rPr>
+              <w:t>Componentes</w:t>
+            </w:r>
+          </w:p>
+        </w:tc>
+        <w:tc>
+          <w:tcPr>
+            <w:tcW w:w="1678" w:type="dxa"/>
+          </w:tcPr>
+          <w:p>
+            <w:pPr>
+              <w:spacing w:line="276" w:lineRule="auto"/>
+              <w:ind w:firstLine="0"/>
+              <w:jc w:val="left"/>
+              <w:rPr>
+                <w:rFonts w:asciiTheme="minorHAnsi" w:hAnsiTheme="minorHAnsi" w:cstheme="minorHAnsi"/>
+                <w:sz w:val="18"/>
+                <w:szCs w:val="18"/>
+                <w:lang w:val="es-DO"/>
+              </w:rPr>
+            </w:pPr>
+            <w:r>
+              <w:rPr>
+                <w:rFonts w:asciiTheme="minorHAnsi" w:hAnsiTheme="minorHAnsi" w:cstheme="minorHAnsi"/>
+                <w:sz w:val="18"/>
+                <w:szCs w:val="18"/>
+                <w:lang w:val="es-DO"/>
+              </w:rPr>
+              <w:t>Nuestro entregable será un presupuesto del costo del curso virtual solicitado.</w:t>
+            </w:r>
+          </w:p>
+        </w:tc>
+        <w:tc>
+          <w:tcPr>
+            <w:tcW w:w="1673" w:type="dxa"/>
+          </w:tcPr>
+          <w:p>
+            <w:pPr>
+              <w:spacing w:line="276" w:lineRule="auto"/>
+              <w:ind w:firstLine="0"/>
+              <w:jc w:val="left"/>
+              <w:rPr>
+                <w:rFonts w:asciiTheme="minorHAnsi" w:hAnsiTheme="minorHAnsi" w:cstheme="minorHAnsi"/>
+                <w:sz w:val="18"/>
+                <w:szCs w:val="18"/>
+                <w:lang w:val="es-DO"/>
+              </w:rPr>
+            </w:pPr>
+            <w:r>
+              <w:rPr>
+                <w:rFonts w:asciiTheme="minorHAnsi" w:hAnsiTheme="minorHAnsi" w:cstheme="minorHAnsi"/>
+                <w:sz w:val="18"/>
+                <w:szCs w:val="18"/>
+                <w:lang w:val="es-DO"/>
+              </w:rPr>
+              <w:t>Nuestros indicadores serán los estudios de mercado que nos darán la información necesaria para calcular los costos de capa apartado del curso.</w:t>
+            </w:r>
+          </w:p>
+        </w:tc>
+        <w:tc>
+          <w:tcPr>
+            <w:tcW w:w="1676" w:type="dxa"/>
+          </w:tcPr>
+          <w:p>
+            <w:pPr>
+              <w:spacing w:line="276" w:lineRule="auto"/>
+              <w:ind w:firstLine="0"/>
+              <w:jc w:val="left"/>
+              <w:rPr>
+                <w:rFonts w:asciiTheme="minorHAnsi" w:hAnsiTheme="minorHAnsi" w:cstheme="minorHAnsi"/>
+                <w:sz w:val="18"/>
+                <w:szCs w:val="18"/>
+                <w:lang w:val="es-DO"/>
+              </w:rPr>
+            </w:pPr>
+            <w:r>
+              <w:rPr>
+                <w:rFonts w:asciiTheme="minorHAnsi" w:hAnsiTheme="minorHAnsi" w:cstheme="minorHAnsi"/>
+                <w:sz w:val="18"/>
+                <w:szCs w:val="18"/>
+                <w:lang w:val="es-DO"/>
+              </w:rPr>
+              <w:t>Nuestro medio de verificación será nuestro apartado de inteligencia de negocios.</w:t>
+            </w:r>
+          </w:p>
+        </w:tc>
+        <w:tc>
+          <w:tcPr>
+            <w:tcW w:w="1650" w:type="dxa"/>
+          </w:tcPr>
+          <w:p>
+            <w:pPr>
+              <w:spacing w:line="276" w:lineRule="auto"/>
+              <w:ind w:firstLine="0"/>
+              <w:jc w:val="left"/>
+              <w:rPr>
+                <w:rFonts w:asciiTheme="minorHAnsi" w:hAnsiTheme="minorHAnsi" w:cstheme="minorHAnsi"/>
+                <w:sz w:val="18"/>
+                <w:szCs w:val="18"/>
+                <w:lang w:val="es-DO"/>
+              </w:rPr>
+            </w:pPr>
+            <w:r>
+              <w:rPr>
+                <w:rFonts w:asciiTheme="minorHAnsi" w:hAnsiTheme="minorHAnsi" w:cstheme="minorHAnsi"/>
+                <w:sz w:val="18"/>
+                <w:szCs w:val="18"/>
+                <w:lang w:val="es-DO"/>
+              </w:rPr>
+              <w:t>Aumento de la calidad de nuestro servicio y la demanda de los clientes.</w:t>
+            </w:r>
+          </w:p>
+        </w:tc>
+      </w:tr>
+      <w:tr>
+        <w:tc>
+          <w:tcPr>
+            <w:tcW w:w="1817" w:type="dxa"/>
+          </w:tcPr>
+          <w:p>
+            <w:pPr>
+              <w:ind w:firstLine="0"/>
+              <w:rPr>
+                <w:b/>
+                <w:bCs/>
+                <w:lang w:val="es-DO"/>
+              </w:rPr>
+            </w:pPr>
+            <w:r>
+              <w:rPr>
+                <w:b/>
+                <w:bCs/>
+                <w:lang w:val="es-DO"/>
+              </w:rPr>
+              <w:t>Actividades</w:t>
+            </w:r>
+          </w:p>
+        </w:tc>
+        <w:tc>
+          <w:tcPr>
+            <w:tcW w:w="1678" w:type="dxa"/>
+          </w:tcPr>
+          <w:p>
+            <w:pPr>
+              <w:spacing w:line="276" w:lineRule="auto"/>
+              <w:ind w:firstLine="0"/>
+              <w:jc w:val="left"/>
+              <w:rPr>
+                <w:rFonts w:asciiTheme="minorHAnsi" w:hAnsiTheme="minorHAnsi" w:cstheme="minorHAnsi"/>
+                <w:sz w:val="18"/>
+                <w:szCs w:val="18"/>
+                <w:lang w:val="es-DO"/>
+              </w:rPr>
+            </w:pPr>
+            <w:r>
+              <w:rPr>
+                <w:rFonts w:asciiTheme="minorHAnsi" w:hAnsiTheme="minorHAnsi" w:cstheme="minorHAnsi"/>
+                <w:sz w:val="18"/>
+                <w:szCs w:val="18"/>
+                <w:lang w:val="es-DO"/>
+              </w:rPr>
+              <w:t>Para cumplir nuestros objetivos necesitamos el trabajo conjunto de los desarrolladores de nuestra ap</w:t>
+            </w:r>
+            <w:r>
+              <w:rPr>
+                <w:rFonts w:asciiTheme="minorHAnsi" w:hAnsiTheme="minorHAnsi" w:cstheme="minorHAnsi"/>
+                <w:sz w:val="18"/>
+                <w:szCs w:val="18"/>
+                <w:lang w:val="es-DO"/>
+              </w:rPr>
+              <w:t>licación</w:t>
+            </w:r>
+            <w:r>
+              <w:rPr>
+                <w:rFonts w:asciiTheme="minorHAnsi" w:hAnsiTheme="minorHAnsi" w:cstheme="minorHAnsi"/>
+                <w:sz w:val="18"/>
+                <w:szCs w:val="18"/>
+                <w:lang w:val="es-DO"/>
+              </w:rPr>
+              <w:t xml:space="preserve"> y nuestros estudios de mercado.</w:t>
+            </w:r>
+          </w:p>
+        </w:tc>
+        <w:tc>
+          <w:tcPr>
+            <w:tcW w:w="1673" w:type="dxa"/>
+          </w:tcPr>
+          <w:p>
+            <w:pPr>
+              <w:spacing w:line="276" w:lineRule="auto"/>
+              <w:ind w:firstLine="0"/>
+              <w:jc w:val="left"/>
+              <w:rPr>
+                <w:rFonts w:asciiTheme="minorHAnsi" w:hAnsiTheme="minorHAnsi" w:cstheme="minorHAnsi"/>
+                <w:sz w:val="18"/>
+                <w:szCs w:val="18"/>
+                <w:lang w:val="es-DO"/>
+              </w:rPr>
+            </w:pPr>
+            <w:r>
+              <w:rPr>
+                <w:rFonts w:asciiTheme="minorHAnsi" w:hAnsiTheme="minorHAnsi" w:cstheme="minorHAnsi"/>
+                <w:sz w:val="18"/>
+                <w:szCs w:val="18"/>
+                <w:lang w:val="es-DO"/>
+              </w:rPr>
+              <w:t>Nuestro indicador es el cumplimiento de nuestro presupuesto en el tiempo establecido.</w:t>
+            </w:r>
+          </w:p>
+        </w:tc>
+        <w:tc>
+          <w:tcPr>
+            <w:tcW w:w="1676" w:type="dxa"/>
+          </w:tcPr>
+          <w:p>
+            <w:pPr>
+              <w:spacing w:line="276" w:lineRule="auto"/>
+              <w:ind w:firstLine="0"/>
+              <w:jc w:val="left"/>
+              <w:rPr>
+                <w:rFonts w:asciiTheme="minorHAnsi" w:hAnsiTheme="minorHAnsi" w:cstheme="minorHAnsi"/>
+                <w:sz w:val="18"/>
+                <w:szCs w:val="18"/>
+                <w:lang w:val="es-DO"/>
+              </w:rPr>
+            </w:pPr>
+            <w:r>
+              <w:rPr>
+                <w:rFonts w:asciiTheme="minorHAnsi" w:hAnsiTheme="minorHAnsi" w:cstheme="minorHAnsi"/>
+                <w:sz w:val="18"/>
+                <w:szCs w:val="18"/>
+                <w:lang w:val="es-DO"/>
+              </w:rPr>
+              <w:t>Las respuestas que recibamos de las instituciones educativas serán nuestros indicadores.</w:t>
+            </w:r>
+          </w:p>
+        </w:tc>
+        <w:tc>
+          <w:tcPr>
+            <w:tcW w:w="1650" w:type="dxa"/>
+          </w:tcPr>
+          <w:p>
+            <w:pPr>
+              <w:spacing w:line="276" w:lineRule="auto"/>
+              <w:ind w:firstLine="0"/>
+              <w:jc w:val="left"/>
+              <w:rPr>
+                <w:rFonts w:asciiTheme="minorHAnsi" w:hAnsiTheme="minorHAnsi" w:cstheme="minorHAnsi"/>
+                <w:sz w:val="18"/>
+                <w:szCs w:val="18"/>
+                <w:lang w:val="es-DO"/>
+              </w:rPr>
+            </w:pPr>
+            <w:r>
+              <w:rPr>
+                <w:rFonts w:asciiTheme="minorHAnsi" w:hAnsiTheme="minorHAnsi" w:cstheme="minorHAnsi"/>
+                <w:sz w:val="18"/>
+                <w:szCs w:val="18"/>
+                <w:lang w:val="es-DO"/>
+              </w:rPr>
+              <w:t>Nuestro supuesto es el compromiso para cumplir con nuestra meta.</w:t>
+            </w:r>
+          </w:p>
+        </w:tc>
+      </w:tr>
+    </w:tbl>
     <w:p>
       <w:pPr>
         <w:ind w:firstLine="0"/>
@@ -20720,7 +21525,7 @@
         </w:rPr>
         <w:t>Fuente: (</w:t>
       </w:r>
-      <w:hyperlink r:id="rId23" w:history="1">
+      <w:hyperlink r:id="rId24" w:history="1">
         <w:r>
           <w:rPr>
             <w:rStyle w:val="Hipervnculo"/>
@@ -20903,6 +21708,14 @@
     </w:p>
     <w:p>
       <w:pPr>
+        <w:ind w:firstLine="0"/>
+        <w:rPr>
+          <w:lang w:val="es-DO"/>
+        </w:rPr>
+      </w:pPr>
+    </w:p>
+    <w:p>
+      <w:pPr>
         <w:pStyle w:val="Ttulo1"/>
         <w:numPr>
           <w:ilvl w:val="1"/>
@@ -21033,7 +21846,6 @@
           <w:szCs w:val="28"/>
           <w:lang w:val="es-DO"/>
         </w:rPr>
-        <w:lastRenderedPageBreak/>
         <w:t>Tabla 5 (costos fijos)</w:t>
       </w:r>
     </w:p>
@@ -21457,7 +22269,6 @@
           <w:szCs w:val="28"/>
           <w:lang w:val="es-DO"/>
         </w:rPr>
-        <w:lastRenderedPageBreak/>
         <w:t>Arquitectura del sistema</w:t>
       </w:r>
     </w:p>
@@ -21955,7 +22766,6 @@
           <w:szCs w:val="28"/>
           <w:lang w:val="es-419"/>
         </w:rPr>
-        <w:lastRenderedPageBreak/>
         <w:t>Patrón de diseño y principios.</w:t>
       </w:r>
     </w:p>
@@ -22345,7 +23155,6 @@
         <w:rPr>
           <w:lang w:val="es-DO"/>
         </w:rPr>
-        <w:lastRenderedPageBreak/>
         <w:t>Referencias Bibliográficas</w:t>
       </w:r>
       <w:bookmarkEnd w:id="54"/>
@@ -22359,7 +23168,7 @@
           <w:lang w:val="es-DO"/>
         </w:rPr>
       </w:pPr>
-      <w:hyperlink r:id="rId24" w:history="1">
+      <w:hyperlink r:id="rId25" w:history="1">
         <w:r>
           <w:rPr>
             <w:rStyle w:val="Hipervnculo"/>
@@ -22380,7 +23189,7 @@
           <w:lang w:val="es-DO"/>
         </w:rPr>
       </w:pPr>
-      <w:hyperlink r:id="rId25" w:history="1">
+      <w:hyperlink r:id="rId26" w:history="1">
         <w:r>
           <w:rPr>
             <w:rStyle w:val="Hipervnculo"/>
@@ -22659,6 +23468,7 @@
           <w:szCs w:val="28"/>
           <w:lang w:val="es-DO"/>
         </w:rPr>
+        <w:lastRenderedPageBreak/>
         <w:t>Diagrama</w:t>
       </w:r>
       <w:r>

</xml_diff>